<commit_message>
wip update dim manual
</commit_message>
<xml_diff>
--- a/Manuals/2.11.0/BEXIS2110_DataDissemination_UserGuide.docx
+++ b/Manuals/2.11.0/BEXIS2110_DataDissemination_UserGuide.docx
@@ -1,6 +1,6 @@
 
 <file path=word/document.xml><?xml version="1.0" encoding="utf-8"?>
-<w:document xmlns:wpc="http://schemas.microsoft.com/office/word/2010/wordprocessingCanvas" xmlns:mc="http://schemas.openxmlformats.org/markup-compatibility/2006" xmlns:o="urn:schemas-microsoft-com:office:office" xmlns:r="http://schemas.openxmlformats.org/officeDocument/2006/relationships" xmlns:m="http://schemas.openxmlformats.org/officeDocument/2006/math" xmlns:v="urn:schemas-microsoft-com:vml" xmlns:wp14="http://schemas.microsoft.com/office/word/2010/wordprocessingDrawing" xmlns:wp="http://schemas.openxmlformats.org/drawingml/2006/wordprocessingDrawing" xmlns:w10="urn:schemas-microsoft-com:office:word" xmlns:w="http://schemas.openxmlformats.org/wordprocessingml/2006/main" xmlns:w14="http://schemas.microsoft.com/office/word/2010/wordml" xmlns:w15="http://schemas.microsoft.com/office/word/2012/wordml" xmlns:wpg="http://schemas.microsoft.com/office/word/2010/wordprocessingGroup" xmlns:wpi="http://schemas.microsoft.com/office/word/2010/wordprocessingInk" xmlns:wne="http://schemas.microsoft.com/office/word/2006/wordml" xmlns:wps="http://schemas.microsoft.com/office/word/2010/wordprocessingShape" mc:Ignorable="w14 w15 wp14">
+<w:document xmlns:wpc="http://schemas.microsoft.com/office/word/2010/wordprocessingCanvas" xmlns:mc="http://schemas.openxmlformats.org/markup-compatibility/2006" xmlns:o="urn:schemas-microsoft-com:office:office" xmlns:r="http://schemas.openxmlformats.org/officeDocument/2006/relationships" xmlns:m="http://schemas.openxmlformats.org/officeDocument/2006/math" xmlns:v="urn:schemas-microsoft-com:vml" xmlns:wp14="http://schemas.microsoft.com/office/word/2010/wordprocessingDrawing" xmlns:wp="http://schemas.openxmlformats.org/drawingml/2006/wordprocessingDrawing" xmlns:w10="urn:schemas-microsoft-com:office:word" xmlns:w="http://schemas.openxmlformats.org/wordprocessingml/2006/main" xmlns:w14="http://schemas.microsoft.com/office/word/2010/wordml" xmlns:wpg="http://schemas.microsoft.com/office/word/2010/wordprocessingGroup" xmlns:wpi="http://schemas.microsoft.com/office/word/2010/wordprocessingInk" xmlns:wne="http://schemas.microsoft.com/office/word/2006/wordml" xmlns:wps="http://schemas.microsoft.com/office/word/2010/wordprocessingShape" mc:Ignorable="w14 wp14">
   <w:body>
     <w:p>
       <w:pPr>
@@ -39,8 +39,6 @@
         </w:rPr>
         <w:t>11</w:t>
       </w:r>
-      <w:bookmarkStart w:id="0" w:name="_GoBack"/>
-      <w:bookmarkEnd w:id="0"/>
       <w:r>
         <w:rPr>
           <w:lang w:val="en-US"/>
@@ -401,6 +399,7 @@
         <w:rPr>
           <w:rStyle w:val="SubtleEmphasis"/>
           <w:i w:val="0"/>
+          <w:lang w:val="en-US"/>
         </w:rPr>
       </w:pPr>
       <w:r>
@@ -409,13 +408,70 @@
         </w:rPr>
         <w:tab/>
       </w:r>
+      <w:proofErr w:type="spellStart"/>
       <w:r>
         <w:rPr>
           <w:rStyle w:val="SubtleEmphasis"/>
           <w:i w:val="0"/>
-        </w:rPr>
-        <w:t>Nafiseh Navabpour, Roman Gerlach, David Blaa</w:t>
-      </w:r>
+          <w:lang w:val="en-US"/>
+        </w:rPr>
+        <w:t>Nafiseh</w:t>
+      </w:r>
+      <w:proofErr w:type="spellEnd"/>
+      <w:r>
+        <w:rPr>
+          <w:rStyle w:val="SubtleEmphasis"/>
+          <w:i w:val="0"/>
+          <w:lang w:val="en-US"/>
+        </w:rPr>
+        <w:t xml:space="preserve"> </w:t>
+      </w:r>
+      <w:proofErr w:type="spellStart"/>
+      <w:r>
+        <w:rPr>
+          <w:rStyle w:val="SubtleEmphasis"/>
+          <w:i w:val="0"/>
+          <w:lang w:val="en-US"/>
+        </w:rPr>
+        <w:t>Navabpour</w:t>
+      </w:r>
+      <w:proofErr w:type="spellEnd"/>
+      <w:r>
+        <w:rPr>
+          <w:rStyle w:val="SubtleEmphasis"/>
+          <w:i w:val="0"/>
+          <w:lang w:val="en-US"/>
+        </w:rPr>
+        <w:t xml:space="preserve">, Roman </w:t>
+      </w:r>
+      <w:proofErr w:type="spellStart"/>
+      <w:r>
+        <w:rPr>
+          <w:rStyle w:val="SubtleEmphasis"/>
+          <w:i w:val="0"/>
+          <w:lang w:val="en-US"/>
+        </w:rPr>
+        <w:t>Gerlach</w:t>
+      </w:r>
+      <w:proofErr w:type="spellEnd"/>
+      <w:r>
+        <w:rPr>
+          <w:rStyle w:val="SubtleEmphasis"/>
+          <w:i w:val="0"/>
+          <w:lang w:val="en-US"/>
+        </w:rPr>
+        <w:t xml:space="preserve">, David </w:t>
+      </w:r>
+      <w:proofErr w:type="spellStart"/>
+      <w:r>
+        <w:rPr>
+          <w:rStyle w:val="SubtleEmphasis"/>
+          <w:i w:val="0"/>
+          <w:lang w:val="en-US"/>
+        </w:rPr>
+        <w:t>Blaa</w:t>
+      </w:r>
+      <w:proofErr w:type="spellEnd"/>
     </w:p>
     <w:p>
       <w:pPr>
@@ -424,6 +480,7 @@
         <w:rPr>
           <w:rStyle w:val="IntenseEmphasis"/>
           <w:i w:val="0"/>
+          <w:lang w:val="en-US"/>
         </w:rPr>
       </w:pPr>
     </w:p>
@@ -434,12 +491,14 @@
         <w:rPr>
           <w:rStyle w:val="IntenseEmphasis"/>
           <w:i w:val="0"/>
+          <w:lang w:val="en-US"/>
         </w:rPr>
       </w:pPr>
       <w:r>
         <w:rPr>
           <w:rStyle w:val="IntenseEmphasis"/>
           <w:i w:val="0"/>
+          <w:lang w:val="en-US"/>
         </w:rPr>
         <w:t>Contact</w:t>
       </w:r>
@@ -452,12 +511,14 @@
         <w:rPr>
           <w:rStyle w:val="SubtleEmphasis"/>
           <w:i w:val="0"/>
+          <w:lang w:val="en-US"/>
         </w:rPr>
       </w:pPr>
       <w:r>
         <w:rPr>
           <w:rStyle w:val="SubtleEmphasis"/>
           <w:i w:val="0"/>
+          <w:lang w:val="en-US"/>
         </w:rPr>
         <w:t>Website:</w:t>
       </w:r>
@@ -465,13 +526,15 @@
         <w:rPr>
           <w:rStyle w:val="SubtleEmphasis"/>
           <w:i w:val="0"/>
+          <w:lang w:val="en-US"/>
         </w:rPr>
         <w:tab/>
       </w:r>
-      <w:hyperlink r:id="rId8" w:history="1">
+      <w:hyperlink r:id="rId9" w:history="1">
         <w:r>
           <w:rPr>
             <w:rStyle w:val="Hyperlink"/>
+            <w:lang w:val="en-US"/>
           </w:rPr>
           <w:t>http://bexis2.uni-jena.de</w:t>
         </w:r>
@@ -739,47 +802,121 @@
           <w:rFonts w:cs="Arial"/>
           <w:i w:val="0"/>
         </w:rPr>
-        <w:t xml:space="preserve">Ecology and </w:t>
-      </w:r>
+        <w:t xml:space="preserve">Ecology </w:t>
+      </w:r>
+      <w:proofErr w:type="spellStart"/>
       <w:r>
         <w:rPr>
           <w:rStyle w:val="SubtleEmphasis"/>
           <w:rFonts w:cs="Arial"/>
           <w:i w:val="0"/>
         </w:rPr>
-        <w:t xml:space="preserve">Ecosystem Management), </w:t>
-      </w:r>
+        <w:t>and</w:t>
+      </w:r>
+      <w:proofErr w:type="spellEnd"/>
       <w:r>
         <w:rPr>
           <w:rStyle w:val="SubtleEmphasis"/>
           <w:rFonts w:cs="Arial"/>
           <w:i w:val="0"/>
         </w:rPr>
-        <w:t xml:space="preserve">the Gesellschaft für wissenschaftliche Datenverarbeitung </w:t>
-      </w:r>
+        <w:t xml:space="preserve"> </w:t>
+      </w:r>
+      <w:proofErr w:type="spellStart"/>
       <w:r>
         <w:rPr>
           <w:rStyle w:val="SubtleEmphasis"/>
           <w:rFonts w:cs="Arial"/>
           <w:i w:val="0"/>
         </w:rPr>
-        <w:t xml:space="preserve">mbH </w:t>
-      </w:r>
+        <w:t>Ecosystem</w:t>
+      </w:r>
+      <w:proofErr w:type="spellEnd"/>
       <w:r>
         <w:rPr>
           <w:rStyle w:val="SubtleEmphasis"/>
           <w:rFonts w:cs="Arial"/>
           <w:i w:val="0"/>
         </w:rPr>
-        <w:t>Göttingen (GWDG)</w:t>
-      </w:r>
+        <w:t xml:space="preserve"> Management), </w:t>
+      </w:r>
+      <w:proofErr w:type="spellStart"/>
       <w:r>
         <w:rPr>
           <w:rStyle w:val="SubtleEmphasis"/>
           <w:rFonts w:cs="Arial"/>
           <w:i w:val="0"/>
         </w:rPr>
-        <w:t xml:space="preserve">, and the </w:t>
+        <w:t>the</w:t>
+      </w:r>
+      <w:proofErr w:type="spellEnd"/>
+      <w:r>
+        <w:rPr>
+          <w:rStyle w:val="SubtleEmphasis"/>
+          <w:rFonts w:cs="Arial"/>
+          <w:i w:val="0"/>
+        </w:rPr>
+        <w:t xml:space="preserve"> Gesellschaft für wissenschaftliche Datenverarbeitung </w:t>
+      </w:r>
+      <w:r>
+        <w:rPr>
+          <w:rStyle w:val="SubtleEmphasis"/>
+          <w:rFonts w:cs="Arial"/>
+          <w:i w:val="0"/>
+        </w:rPr>
+        <w:t xml:space="preserve">mbH </w:t>
+      </w:r>
+      <w:r>
+        <w:rPr>
+          <w:rStyle w:val="SubtleEmphasis"/>
+          <w:rFonts w:cs="Arial"/>
+          <w:i w:val="0"/>
+        </w:rPr>
+        <w:t>Göttingen (GWDG)</w:t>
+      </w:r>
+      <w:r>
+        <w:rPr>
+          <w:rStyle w:val="SubtleEmphasis"/>
+          <w:rFonts w:cs="Arial"/>
+          <w:i w:val="0"/>
+        </w:rPr>
+        <w:t xml:space="preserve">, </w:t>
+      </w:r>
+      <w:proofErr w:type="spellStart"/>
+      <w:r>
+        <w:rPr>
+          <w:rStyle w:val="SubtleEmphasis"/>
+          <w:rFonts w:cs="Arial"/>
+          <w:i w:val="0"/>
+        </w:rPr>
+        <w:t>and</w:t>
+      </w:r>
+      <w:proofErr w:type="spellEnd"/>
+      <w:r>
+        <w:rPr>
+          <w:rStyle w:val="SubtleEmphasis"/>
+          <w:rFonts w:cs="Arial"/>
+          <w:i w:val="0"/>
+        </w:rPr>
+        <w:t xml:space="preserve"> </w:t>
+      </w:r>
+      <w:proofErr w:type="spellStart"/>
+      <w:r>
+        <w:rPr>
+          <w:rStyle w:val="SubtleEmphasis"/>
+          <w:rFonts w:cs="Arial"/>
+          <w:i w:val="0"/>
+        </w:rPr>
+        <w:t>the</w:t>
+      </w:r>
+      <w:proofErr w:type="spellEnd"/>
+      <w:r>
+        <w:rPr>
+          <w:rStyle w:val="SubtleEmphasis"/>
+          <w:rFonts w:cs="Arial"/>
+          <w:i w:val="0"/>
+        </w:rPr>
+        <w:t xml:space="preserve"> </w:t>
       </w:r>
       <w:r>
         <w:rPr>
@@ -1342,12 +1479,14 @@
           <w:lang w:val="en-GB"/>
         </w:rPr>
       </w:pPr>
-      <w:bookmarkStart w:id="1" w:name="_Toc468454461"/>
+      <w:bookmarkStart w:id="0" w:name="_Toc468454461"/>
+      <w:proofErr w:type="spellStart"/>
       <w:r>
         <w:lastRenderedPageBreak/>
         <w:t>Overview</w:t>
       </w:r>
-      <w:bookmarkEnd w:id="1"/>
+      <w:bookmarkEnd w:id="0"/>
+      <w:proofErr w:type="spellEnd"/>
     </w:p>
     <w:p>
       <w:pPr>
@@ -1671,7 +1810,7 @@
             <o:lock v:ext="edit" aspectratio="t"/>
           </v:shapetype>
           <v:shape id="_x0000_i1025" type="#_x0000_t75" style="width:453.3pt;height:152.75pt">
-            <v:imagedata r:id="rId9" o:title="Export Metadata"/>
+            <v:imagedata r:id="rId10" o:title="Export Metadata"/>
           </v:shape>
         </w:pict>
       </w:r>
@@ -1679,190 +1818,78 @@
     <w:p>
       <w:pPr>
         <w:pStyle w:val="Heading1"/>
-      </w:pPr>
-      <w:bookmarkStart w:id="2" w:name="_Toc468454462"/>
-      <w:r>
-        <w:t>P</w:t>
-      </w:r>
-      <w:r>
-        <w:t>ublish a Dataset Version</w:t>
-      </w:r>
-      <w:bookmarkEnd w:id="2"/>
-    </w:p>
-    <w:p>
-      <w:pPr>
-        <w:pStyle w:val="Heading2"/>
-      </w:pPr>
-      <w:bookmarkStart w:id="3" w:name="_Toc468454463"/>
-      <w:r>
-        <w:t>Configurate</w:t>
-      </w:r>
-      <w:bookmarkEnd w:id="3"/>
-    </w:p>
-    <w:p/>
-    <w:p>
-      <w:pPr>
-        <w:rPr>
-          <w:lang w:val="en-US"/>
-        </w:rPr>
-      </w:pPr>
-      <w:r>
-        <w:rPr>
-          <w:lang w:val="en-US"/>
-        </w:rPr>
-        <w:t>In the workspace a submisionConfig.xml</w:t>
-      </w:r>
-      <w:r>
-        <w:rPr>
-          <w:lang w:val="en-US"/>
-        </w:rPr>
-        <w:t xml:space="preserve"> is placed under “…\</w:t>
-      </w:r>
-      <w:r>
-        <w:rPr>
-          <w:lang w:val="en-US"/>
-        </w:rPr>
-        <w:t>Workspace\Modules\DIM</w:t>
-      </w:r>
-      <w:r>
-        <w:rPr>
-          <w:lang w:val="en-US"/>
-        </w:rPr>
-        <w:t>”.</w:t>
-      </w:r>
-      <w:r>
-        <w:rPr>
-          <w:lang w:val="en-US"/>
-        </w:rPr>
-        <w:br/>
-      </w:r>
-      <w:r>
-        <w:rPr>
-          <w:lang w:val="en-US"/>
-        </w:rPr>
-        <w:t>The data centers can be registered in this file</w:t>
+        <w:rPr>
+          <w:lang w:val="en-US"/>
+        </w:rPr>
+      </w:pPr>
+      <w:bookmarkStart w:id="1" w:name="_Toc468454462"/>
+      <w:r>
+        <w:rPr>
+          <w:lang w:val="en-US"/>
+        </w:rPr>
+        <w:t xml:space="preserve">Mapping </w:t>
+      </w:r>
+      <w:r>
+        <w:rPr>
+          <w:lang w:val="en-US"/>
+        </w:rPr>
+        <w:t>tool</w:t>
+      </w:r>
+    </w:p>
+    <w:p>
+      <w:pPr>
+        <w:rPr>
+          <w:lang w:val="en-US"/>
+        </w:rPr>
+      </w:pPr>
+    </w:p>
+    <w:p>
+      <w:pPr>
+        <w:rPr>
+          <w:lang w:val="en-US"/>
+        </w:rPr>
+      </w:pPr>
+      <w:r>
+        <w:rPr>
+          <w:lang w:val="en-US"/>
+        </w:rPr>
+        <w:t xml:space="preserve">In the mapping tool in </w:t>
+      </w:r>
+      <w:r>
+        <w:rPr>
+          <w:lang w:val="en-US"/>
+        </w:rPr>
+        <w:t xml:space="preserve">BEXIS </w:t>
+      </w:r>
+      <w:r>
+        <w:rPr>
+          <w:lang w:val="en-US"/>
+        </w:rPr>
+        <w:t>it</w:t>
+      </w:r>
+      <w:r>
+        <w:rPr>
+          <w:lang w:val="en-US"/>
+        </w:rPr>
+        <w:t xml:space="preserve"> is possible to set each metadata structure to predefined keys and party types</w:t>
+      </w:r>
+      <w:r>
+        <w:rPr>
+          <w:lang w:val="en-US"/>
+        </w:rPr>
+        <w:t xml:space="preserve"> </w:t>
+      </w:r>
+      <w:r>
+        <w:rPr>
+          <w:lang w:val="en-US"/>
+        </w:rPr>
+        <w:t>(for more information about party types see the manual about parties)</w:t>
       </w:r>
       <w:r>
         <w:rPr>
           <w:lang w:val="en-US"/>
         </w:rPr>
         <w:t xml:space="preserve">. </w:t>
-      </w:r>
-      <w:r>
-        <w:rPr>
-          <w:lang w:val="en-US"/>
-        </w:rPr>
-        <w:t>Here you can define requirements such as, for example, to export the primary data to csv</w:t>
-      </w:r>
-      <w:r>
-        <w:rPr>
-          <w:lang w:val="en-US"/>
-        </w:rPr>
-        <w:t xml:space="preserve">. </w:t>
-      </w:r>
-    </w:p>
-    <w:p>
-      <w:r>
-        <w:rPr>
-          <w:noProof/>
-          <w:lang w:eastAsia="de-DE"/>
-        </w:rPr>
-        <w:drawing>
-          <wp:inline distT="0" distB="0" distL="0" distR="0" wp14:anchorId="64A72450" wp14:editId="63D6E8F0">
-            <wp:extent cx="5760720" cy="1368829"/>
-            <wp:effectExtent l="0" t="0" r="0" b="0"/>
-            <wp:docPr id="1" name="Picture 1"/>
-            <wp:cNvGraphicFramePr>
-              <a:graphicFrameLocks xmlns:a="http://schemas.openxmlformats.org/drawingml/2006/main" noChangeAspect="1"/>
-            </wp:cNvGraphicFramePr>
-            <a:graphic xmlns:a="http://schemas.openxmlformats.org/drawingml/2006/main">
-              <a:graphicData uri="http://schemas.openxmlformats.org/drawingml/2006/picture">
-                <pic:pic xmlns:pic="http://schemas.openxmlformats.org/drawingml/2006/picture">
-                  <pic:nvPicPr>
-                    <pic:cNvPr id="0" name=""/>
-                    <pic:cNvPicPr/>
-                  </pic:nvPicPr>
-                  <pic:blipFill>
-                    <a:blip r:embed="rId10"/>
-                    <a:stretch>
-                      <a:fillRect/>
-                    </a:stretch>
-                  </pic:blipFill>
-                  <pic:spPr>
-                    <a:xfrm>
-                      <a:off x="0" y="0"/>
-                      <a:ext cx="5760720" cy="1368829"/>
-                    </a:xfrm>
-                    <a:prstGeom prst="rect">
-                      <a:avLst/>
-                    </a:prstGeom>
-                  </pic:spPr>
-                </pic:pic>
-              </a:graphicData>
-            </a:graphic>
-          </wp:inline>
-        </w:drawing>
-      </w:r>
-    </w:p>
-    <w:p/>
-    <w:p>
-      <w:pPr>
-        <w:rPr>
-          <w:rFonts w:asciiTheme="majorHAnsi" w:eastAsiaTheme="majorEastAsia" w:hAnsiTheme="majorHAnsi" w:cstheme="majorBidi"/>
-          <w:b/>
-          <w:bCs/>
-          <w:color w:val="4F81BD" w:themeColor="accent1"/>
-          <w:sz w:val="26"/>
-          <w:szCs w:val="26"/>
-        </w:rPr>
-      </w:pPr>
-      <w:r>
-        <w:br w:type="page"/>
-      </w:r>
-    </w:p>
-    <w:p>
-      <w:pPr>
-        <w:pStyle w:val="Heading2"/>
-      </w:pPr>
-      <w:bookmarkStart w:id="4" w:name="_Toc468454464"/>
-      <w:r>
-        <w:lastRenderedPageBreak/>
-        <w:t>Publish</w:t>
-      </w:r>
-      <w:bookmarkEnd w:id="4"/>
-    </w:p>
-    <w:p/>
-    <w:p>
-      <w:pPr>
-        <w:rPr>
-          <w:lang w:val="en-US"/>
-        </w:rPr>
-      </w:pPr>
-      <w:r>
-        <w:rPr>
-          <w:lang w:val="en-US"/>
-        </w:rPr>
-        <w:t>The use</w:t>
-      </w:r>
-      <w:r>
-        <w:rPr>
-          <w:lang w:val="en-US"/>
-        </w:rPr>
-        <w:t>r can publish a dataset version if you go to the dataset and find the publish tab.</w:t>
-      </w:r>
-      <w:r>
-        <w:rPr>
-          <w:lang w:val="en-US"/>
-        </w:rPr>
-        <w:br/>
-        <w:t>The dropdown is showing all available data center. Select on and the system try to convert the data and the metadata as defined in the submissionConfig.xml. If something fails a message will displayed.</w:t>
-      </w:r>
-      <w:r>
-        <w:rPr>
-          <w:lang w:val="en-US"/>
-        </w:rPr>
-        <w:br/>
-        <w:t>There are two types of fails.</w:t>
       </w:r>
     </w:p>
     <w:p>
@@ -1870,7 +1897,7 @@
         <w:pStyle w:val="ListParagraph"/>
         <w:numPr>
           <w:ilvl w:val="0"/>
-          <w:numId w:val="8"/>
+          <w:numId w:val="10"/>
         </w:numPr>
         <w:rPr>
           <w:lang w:val="en-US"/>
@@ -1880,7 +1907,7 @@
         <w:rPr>
           <w:lang w:val="en-US"/>
         </w:rPr>
-        <w:t>The system is not able to convert the data. The administrator should check the config and the convert option.</w:t>
+        <w:t>Keys are attributes such as title or description.</w:t>
       </w:r>
     </w:p>
     <w:p>
@@ -1888,7 +1915,7 @@
         <w:pStyle w:val="ListParagraph"/>
         <w:numPr>
           <w:ilvl w:val="0"/>
-          <w:numId w:val="8"/>
+          <w:numId w:val="10"/>
         </w:numPr>
         <w:rPr>
           <w:lang w:val="en-US"/>
@@ -1898,8 +1925,230 @@
         <w:rPr>
           <w:lang w:val="en-US"/>
         </w:rPr>
-        <w:t>Metadata is not valid. This is a warning. You can go on but the metadata.xml in the zip ist not valid against the exported xsd schema</w:t>
-      </w:r>
+        <w:t>Party t</w:t>
+      </w:r>
+      <w:r>
+        <w:rPr>
+          <w:lang w:val="en-US"/>
+        </w:rPr>
+        <w:t>ypes are defined objects such as persons, institutes</w:t>
+      </w:r>
+      <w:r>
+        <w:rPr>
+          <w:lang w:val="en-US"/>
+        </w:rPr>
+        <w:t>,</w:t>
+      </w:r>
+      <w:r>
+        <w:rPr>
+          <w:lang w:val="en-US"/>
+        </w:rPr>
+        <w:t xml:space="preserve"> </w:t>
+      </w:r>
+      <w:r>
+        <w:rPr>
+          <w:lang w:val="en-US"/>
+        </w:rPr>
+        <w:t>organization</w:t>
+      </w:r>
+      <w:r>
+        <w:rPr>
+          <w:lang w:val="en-US"/>
+        </w:rPr>
+        <w:t xml:space="preserve"> or workshops.</w:t>
+      </w:r>
+    </w:p>
+    <w:p>
+      <w:pPr>
+        <w:rPr>
+          <w:lang w:val="en-US"/>
+        </w:rPr>
+      </w:pPr>
+      <w:r>
+        <w:rPr>
+          <w:lang w:val="en-US"/>
+        </w:rPr>
+        <w:t>Advantages after mapping a metadata structure</w:t>
+      </w:r>
+      <w:r>
+        <w:rPr>
+          <w:lang w:val="en-US"/>
+        </w:rPr>
+        <w:t>:</w:t>
+      </w:r>
+    </w:p>
+    <w:p>
+      <w:pPr>
+        <w:pStyle w:val="ListParagraph"/>
+        <w:numPr>
+          <w:ilvl w:val="0"/>
+          <w:numId w:val="11"/>
+        </w:numPr>
+        <w:rPr>
+          <w:lang w:val="en-US"/>
+        </w:rPr>
+      </w:pPr>
+      <w:r>
+        <w:rPr>
+          <w:lang w:val="en-US"/>
+        </w:rPr>
+        <w:t>When publishing a dataset, BEXIS must retrieve information from the metadata and convert it to the requested formats. The more</w:t>
+      </w:r>
+      <w:r>
+        <w:rPr>
+          <w:lang w:val="en-US"/>
+        </w:rPr>
+        <w:t xml:space="preserve"> keys and p</w:t>
+      </w:r>
+      <w:r>
+        <w:rPr>
+          <w:lang w:val="en-US"/>
+        </w:rPr>
+        <w:t>art</w:t>
+      </w:r>
+      <w:r>
+        <w:rPr>
+          <w:lang w:val="en-US"/>
+        </w:rPr>
+        <w:t>y</w:t>
+      </w:r>
+      <w:r>
+        <w:rPr>
+          <w:lang w:val="en-US"/>
+        </w:rPr>
+        <w:t xml:space="preserve"> t</w:t>
+      </w:r>
+      <w:r>
+        <w:rPr>
+          <w:lang w:val="en-US"/>
+        </w:rPr>
+        <w:t>ypes</w:t>
+      </w:r>
+      <w:r>
+        <w:rPr>
+          <w:lang w:val="en-US"/>
+        </w:rPr>
+        <w:t xml:space="preserve"> </w:t>
+      </w:r>
+      <w:r>
+        <w:rPr>
+          <w:lang w:val="en-US"/>
+        </w:rPr>
+        <w:t>are defined, the better the information can be prepared for publication.</w:t>
+      </w:r>
+    </w:p>
+    <w:p>
+      <w:pPr>
+        <w:pStyle w:val="ListParagraph"/>
+        <w:numPr>
+          <w:ilvl w:val="0"/>
+          <w:numId w:val="11"/>
+        </w:numPr>
+        <w:rPr>
+          <w:lang w:val="en-US"/>
+        </w:rPr>
+      </w:pPr>
+      <w:r>
+        <w:rPr>
+          <w:lang w:val="en-US"/>
+        </w:rPr>
+        <w:t>In the BEXIS there are party types like people, project, etc.</w:t>
+      </w:r>
+    </w:p>
+    <w:p>
+      <w:pPr>
+        <w:pStyle w:val="ListParagraph"/>
+        <w:rPr>
+          <w:lang w:val="en-US"/>
+        </w:rPr>
+      </w:pPr>
+      <w:r>
+        <w:rPr>
+          <w:lang w:val="en-US"/>
+        </w:rPr>
+        <w:t xml:space="preserve">In the metadata form, according to the mapping, appropriate results are suggested. If a user encapsulates a person in the metadata form, all </w:t>
+      </w:r>
+      <w:r>
+        <w:rPr>
+          <w:lang w:val="en-US"/>
+        </w:rPr>
+        <w:t xml:space="preserve">matching </w:t>
+      </w:r>
+      <w:r>
+        <w:rPr>
+          <w:lang w:val="en-US"/>
+        </w:rPr>
+        <w:t>persons</w:t>
+      </w:r>
+      <w:r>
+        <w:rPr>
+          <w:lang w:val="en-US"/>
+        </w:rPr>
+        <w:t xml:space="preserve"> are made available for selection. This simplifies the input of metadata.</w:t>
+      </w:r>
+    </w:p>
+    <w:p>
+      <w:pPr>
+        <w:pStyle w:val="ListParagraph"/>
+        <w:rPr>
+          <w:lang w:val="en-US"/>
+        </w:rPr>
+      </w:pPr>
+      <w:r>
+        <w:rPr>
+          <w:lang w:val="en-US"/>
+        </w:rPr>
+        <w:tab/>
+      </w:r>
+    </w:p>
+    <w:p>
+      <w:pPr>
+        <w:rPr>
+          <w:lang w:val="en-US"/>
+        </w:rPr>
+      </w:pPr>
+      <w:r>
+        <w:rPr>
+          <w:lang w:val="en-US"/>
+        </w:rPr>
+        <w:t xml:space="preserve"> WHERE TO GO?</w:t>
+      </w:r>
+    </w:p>
+    <w:p>
+      <w:pPr>
+        <w:pStyle w:val="ListParagraph"/>
+        <w:rPr>
+          <w:lang w:val="en-US"/>
+        </w:rPr>
+      </w:pPr>
+      <w:r>
+        <w:rPr>
+          <w:lang w:val="en-US"/>
+        </w:rPr>
+        <w:lastRenderedPageBreak/>
+        <w:tab/>
+      </w:r>
+    </w:p>
+    <w:p>
+      <w:pPr>
+        <w:pStyle w:val="Heading2"/>
+        <w:rPr>
+          <w:lang w:val="en-US"/>
+        </w:rPr>
+      </w:pPr>
+      <w:r>
+        <w:rPr>
+          <w:lang w:val="en-US"/>
+        </w:rPr>
+        <w:t>Overview</w:t>
+      </w:r>
+    </w:p>
+    <w:p>
+      <w:pPr>
+        <w:rPr>
+          <w:lang w:val="en-US"/>
+        </w:rPr>
+      </w:pPr>
     </w:p>
     <w:p>
       <w:pPr>
@@ -1913,10 +2162,10 @@
           <w:lang w:eastAsia="de-DE"/>
         </w:rPr>
         <w:drawing>
-          <wp:inline distT="0" distB="0" distL="0" distR="0" wp14:anchorId="00D75EE3" wp14:editId="1DF573CF">
-            <wp:extent cx="5760720" cy="1546440"/>
+          <wp:inline distT="0" distB="0" distL="0" distR="0" wp14:anchorId="4E785B8E" wp14:editId="56C4FD84">
+            <wp:extent cx="5760720" cy="3190261"/>
             <wp:effectExtent l="0" t="0" r="0" b="0"/>
-            <wp:docPr id="3" name="Picture 3"/>
+            <wp:docPr id="2" name="Picture 2"/>
             <wp:cNvGraphicFramePr>
               <a:graphicFrameLocks xmlns:a="http://schemas.openxmlformats.org/drawingml/2006/main" noChangeAspect="1"/>
             </wp:cNvGraphicFramePr>
@@ -1936,6 +2185,1010 @@
                   <pic:spPr>
                     <a:xfrm>
                       <a:off x="0" y="0"/>
+                      <a:ext cx="5760720" cy="3190261"/>
+                    </a:xfrm>
+                    <a:prstGeom prst="rect">
+                      <a:avLst/>
+                    </a:prstGeom>
+                  </pic:spPr>
+                </pic:pic>
+              </a:graphicData>
+            </a:graphic>
+          </wp:inline>
+        </w:drawing>
+      </w:r>
+    </w:p>
+    <w:p>
+      <w:pPr>
+        <w:rPr>
+          <w:lang w:val="en-US"/>
+        </w:rPr>
+      </w:pPr>
+      <w:r>
+        <w:rPr>
+          <w:lang w:val="en-US"/>
+        </w:rPr>
+        <w:t>The page is divided into 3 sections. The source is displayed on the left. The target is displayed on the right side. In the middle all created mappings are displayed.</w:t>
+      </w:r>
+    </w:p>
+    <w:p>
+      <w:pPr>
+        <w:pStyle w:val="Heading3"/>
+      </w:pPr>
+      <w:r>
+        <w:t>Source and Target</w:t>
+      </w:r>
+    </w:p>
+    <w:p>
+      <w:pPr>
+        <w:rPr>
+          <w:lang w:val="en-US"/>
+        </w:rPr>
+      </w:pPr>
+      <w:r>
+        <w:rPr>
+          <w:lang w:val="en-US"/>
+        </w:rPr>
+        <w:t xml:space="preserve">Each side as a simple and complex block as also a free text search. </w:t>
+      </w:r>
+      <w:r>
+        <w:rPr>
+          <w:lang w:val="en-US"/>
+        </w:rPr>
+        <w:t>Simple elements are example first</w:t>
+      </w:r>
+      <w:r>
+        <w:rPr>
+          <w:lang w:val="en-US"/>
+        </w:rPr>
+        <w:t xml:space="preserve"> name, </w:t>
+      </w:r>
+      <w:r>
+        <w:rPr>
+          <w:lang w:val="en-US"/>
+        </w:rPr>
+        <w:t>last</w:t>
+      </w:r>
+      <w:r>
+        <w:rPr>
+          <w:lang w:val="en-US"/>
+        </w:rPr>
+        <w:t xml:space="preserve"> </w:t>
+      </w:r>
+      <w:r>
+        <w:rPr>
+          <w:lang w:val="en-US"/>
+        </w:rPr>
+        <w:t>name</w:t>
+      </w:r>
+      <w:r>
+        <w:rPr>
+          <w:lang w:val="en-US"/>
+        </w:rPr>
+        <w:t xml:space="preserve"> </w:t>
+      </w:r>
+      <w:r>
+        <w:rPr>
+          <w:lang w:val="en-US"/>
+        </w:rPr>
+        <w:t>or full name</w:t>
+      </w:r>
+      <w:r>
+        <w:rPr>
+          <w:lang w:val="en-US"/>
+        </w:rPr>
+        <w:t xml:space="preserve"> from a person. A Complex type </w:t>
+      </w:r>
+      <w:r>
+        <w:rPr>
+          <w:lang w:val="en-US"/>
+        </w:rPr>
+        <w:t>can be</w:t>
+      </w:r>
+      <w:r>
+        <w:rPr>
+          <w:lang w:val="en-US"/>
+        </w:rPr>
+        <w:t xml:space="preserve"> a person.</w:t>
+      </w:r>
+    </w:p>
+    <w:p>
+      <w:pPr>
+        <w:rPr>
+          <w:noProof/>
+          <w:lang w:eastAsia="de-DE"/>
+        </w:rPr>
+      </w:pPr>
+      <w:r>
+        <w:rPr>
+          <w:noProof/>
+          <w:lang w:eastAsia="de-DE"/>
+        </w:rPr>
+        <w:drawing>
+          <wp:inline distT="0" distB="0" distL="0" distR="0" wp14:anchorId="30A2372F" wp14:editId="5A2BD9B1">
+            <wp:extent cx="2524125" cy="2466975"/>
+            <wp:effectExtent l="0" t="0" r="9525" b="9525"/>
+            <wp:docPr id="6" name="Picture 6"/>
+            <wp:cNvGraphicFramePr>
+              <a:graphicFrameLocks xmlns:a="http://schemas.openxmlformats.org/drawingml/2006/main" noChangeAspect="1"/>
+            </wp:cNvGraphicFramePr>
+            <a:graphic xmlns:a="http://schemas.openxmlformats.org/drawingml/2006/main">
+              <a:graphicData uri="http://schemas.openxmlformats.org/drawingml/2006/picture">
+                <pic:pic xmlns:pic="http://schemas.openxmlformats.org/drawingml/2006/picture">
+                  <pic:nvPicPr>
+                    <pic:cNvPr id="0" name=""/>
+                    <pic:cNvPicPr/>
+                  </pic:nvPicPr>
+                  <pic:blipFill>
+                    <a:blip r:embed="rId12"/>
+                    <a:stretch>
+                      <a:fillRect/>
+                    </a:stretch>
+                  </pic:blipFill>
+                  <pic:spPr>
+                    <a:xfrm>
+                      <a:off x="0" y="0"/>
+                      <a:ext cx="2524125" cy="2466975"/>
+                    </a:xfrm>
+                    <a:prstGeom prst="rect">
+                      <a:avLst/>
+                    </a:prstGeom>
+                  </pic:spPr>
+                </pic:pic>
+              </a:graphicData>
+            </a:graphic>
+          </wp:inline>
+        </w:drawing>
+      </w:r>
+      <w:r>
+        <w:rPr>
+          <w:noProof/>
+          <w:lang w:eastAsia="de-DE"/>
+        </w:rPr>
+        <w:t xml:space="preserve">                    </w:t>
+      </w:r>
+      <w:r>
+        <w:rPr>
+          <w:noProof/>
+          <w:lang w:eastAsia="de-DE"/>
+        </w:rPr>
+        <w:drawing>
+          <wp:inline distT="0" distB="0" distL="0" distR="0" wp14:anchorId="628DB0FB" wp14:editId="70CB855E">
+            <wp:extent cx="2543175" cy="3448050"/>
+            <wp:effectExtent l="0" t="0" r="9525" b="0"/>
+            <wp:docPr id="5" name="Picture 5"/>
+            <wp:cNvGraphicFramePr>
+              <a:graphicFrameLocks xmlns:a="http://schemas.openxmlformats.org/drawingml/2006/main" noChangeAspect="1"/>
+            </wp:cNvGraphicFramePr>
+            <a:graphic xmlns:a="http://schemas.openxmlformats.org/drawingml/2006/main">
+              <a:graphicData uri="http://schemas.openxmlformats.org/drawingml/2006/picture">
+                <pic:pic xmlns:pic="http://schemas.openxmlformats.org/drawingml/2006/picture">
+                  <pic:nvPicPr>
+                    <pic:cNvPr id="0" name=""/>
+                    <pic:cNvPicPr/>
+                  </pic:nvPicPr>
+                  <pic:blipFill>
+                    <a:blip r:embed="rId13"/>
+                    <a:stretch>
+                      <a:fillRect/>
+                    </a:stretch>
+                  </pic:blipFill>
+                  <pic:spPr>
+                    <a:xfrm>
+                      <a:off x="0" y="0"/>
+                      <a:ext cx="2543175" cy="3448050"/>
+                    </a:xfrm>
+                    <a:prstGeom prst="rect">
+                      <a:avLst/>
+                    </a:prstGeom>
+                  </pic:spPr>
+                </pic:pic>
+              </a:graphicData>
+            </a:graphic>
+          </wp:inline>
+        </w:drawing>
+      </w:r>
+    </w:p>
+    <w:p>
+      <w:pPr>
+        <w:pStyle w:val="Heading3"/>
+        <w:rPr>
+          <w:noProof/>
+          <w:lang w:eastAsia="de-DE"/>
+        </w:rPr>
+      </w:pPr>
+      <w:r>
+        <w:rPr>
+          <w:noProof/>
+          <w:lang w:eastAsia="de-DE"/>
+        </w:rPr>
+        <w:lastRenderedPageBreak/>
+        <w:t>Mapping</w:t>
+      </w:r>
+      <w:r>
+        <w:rPr>
+          <w:noProof/>
+          <w:lang w:eastAsia="de-DE"/>
+        </w:rPr>
+        <w:t xml:space="preserve">                     </w:t>
+      </w:r>
+    </w:p>
+    <w:p>
+      <w:pPr>
+        <w:rPr>
+          <w:lang w:val="en-US" w:eastAsia="de-DE"/>
+        </w:rPr>
+      </w:pPr>
+      <w:r>
+        <w:rPr>
+          <w:lang w:val="en-US" w:eastAsia="de-DE"/>
+        </w:rPr>
+        <w:t>Mappings are connections between the source and the target. There are different connection possibilities between the simple attributes. Generally only the connection between two s</w:t>
+      </w:r>
+      <w:r>
+        <w:rPr>
+          <w:lang w:val="en-US" w:eastAsia="de-DE"/>
+        </w:rPr>
+        <w:t>imple attributes is considered.</w:t>
+      </w:r>
+    </w:p>
+    <w:p>
+      <w:pPr>
+        <w:rPr>
+          <w:lang w:val="en-US" w:eastAsia="de-DE"/>
+        </w:rPr>
+      </w:pPr>
+      <w:r>
+        <w:rPr>
+          <w:lang w:val="en-US" w:eastAsia="de-DE"/>
+        </w:rPr>
+        <w:t xml:space="preserve">With the aid of a transformation rule, it is possible to cover a wide range of different cases. A transformation rule consists of a </w:t>
+      </w:r>
+      <w:proofErr w:type="spellStart"/>
+      <w:r>
+        <w:rPr>
+          <w:lang w:val="en-US" w:eastAsia="de-DE"/>
+        </w:rPr>
+        <w:t>RegEx</w:t>
+      </w:r>
+      <w:proofErr w:type="spellEnd"/>
+      <w:r>
+        <w:rPr>
+          <w:lang w:val="en-US" w:eastAsia="de-DE"/>
+        </w:rPr>
+        <w:t xml:space="preserve"> and a mask. With an example you can check the values and the expected result.</w:t>
+      </w:r>
+    </w:p>
+    <w:p>
+      <w:pPr>
+        <w:rPr>
+          <w:lang w:val="en-US" w:eastAsia="de-DE"/>
+        </w:rPr>
+      </w:pPr>
+      <w:r>
+        <w:rPr>
+          <w:lang w:val="en-US" w:eastAsia="de-DE"/>
+        </w:rPr>
+        <w:t>LINK REGEX</w:t>
+      </w:r>
+    </w:p>
+    <w:p>
+      <w:pPr>
+        <w:pStyle w:val="Heading4"/>
+        <w:rPr>
+          <w:lang w:eastAsia="de-DE"/>
+        </w:rPr>
+      </w:pPr>
+      <w:r>
+        <w:rPr>
+          <w:lang w:eastAsia="de-DE"/>
+        </w:rPr>
+        <w:t>EXAMPLE one to one</w:t>
+      </w:r>
+    </w:p>
+    <w:p>
+      <w:pPr>
+        <w:rPr>
+          <w:lang w:val="en-US" w:eastAsia="de-DE"/>
+        </w:rPr>
+      </w:pPr>
+      <w:r>
+        <w:rPr>
+          <w:noProof/>
+          <w:lang w:eastAsia="de-DE"/>
+        </w:rPr>
+        <w:drawing>
+          <wp:inline distT="0" distB="0" distL="0" distR="0" wp14:anchorId="6F585A82" wp14:editId="78D63540">
+            <wp:extent cx="5760720" cy="2001492"/>
+            <wp:effectExtent l="0" t="0" r="0" b="0"/>
+            <wp:docPr id="9" name="Picture 9"/>
+            <wp:cNvGraphicFramePr>
+              <a:graphicFrameLocks xmlns:a="http://schemas.openxmlformats.org/drawingml/2006/main" noChangeAspect="1"/>
+            </wp:cNvGraphicFramePr>
+            <a:graphic xmlns:a="http://schemas.openxmlformats.org/drawingml/2006/main">
+              <a:graphicData uri="http://schemas.openxmlformats.org/drawingml/2006/picture">
+                <pic:pic xmlns:pic="http://schemas.openxmlformats.org/drawingml/2006/picture">
+                  <pic:nvPicPr>
+                    <pic:cNvPr id="0" name=""/>
+                    <pic:cNvPicPr/>
+                  </pic:nvPicPr>
+                  <pic:blipFill>
+                    <a:blip r:embed="rId14"/>
+                    <a:stretch>
+                      <a:fillRect/>
+                    </a:stretch>
+                  </pic:blipFill>
+                  <pic:spPr>
+                    <a:xfrm>
+                      <a:off x="0" y="0"/>
+                      <a:ext cx="5760720" cy="2001492"/>
+                    </a:xfrm>
+                    <a:prstGeom prst="rect">
+                      <a:avLst/>
+                    </a:prstGeom>
+                  </pic:spPr>
+                </pic:pic>
+              </a:graphicData>
+            </a:graphic>
+          </wp:inline>
+        </w:drawing>
+      </w:r>
+    </w:p>
+    <w:p>
+      <w:pPr>
+        <w:pStyle w:val="Heading4"/>
+        <w:rPr>
+          <w:lang w:eastAsia="de-DE"/>
+        </w:rPr>
+      </w:pPr>
+      <w:r>
+        <w:rPr>
+          <w:lang w:eastAsia="de-DE"/>
+        </w:rPr>
+        <w:t>EXAMPLE one to many</w:t>
+      </w:r>
+    </w:p>
+    <w:p>
+      <w:pPr>
+        <w:rPr>
+          <w:lang w:val="en-US" w:eastAsia="de-DE"/>
+        </w:rPr>
+      </w:pPr>
+      <w:r>
+        <w:rPr>
+          <w:noProof/>
+          <w:lang w:eastAsia="de-DE"/>
+        </w:rPr>
+        <w:drawing>
+          <wp:inline distT="0" distB="0" distL="0" distR="0" wp14:anchorId="0D7A75C2" wp14:editId="6AAF516E">
+            <wp:extent cx="5760720" cy="4281037"/>
+            <wp:effectExtent l="0" t="0" r="0" b="0"/>
+            <wp:docPr id="7" name="Picture 7"/>
+            <wp:cNvGraphicFramePr>
+              <a:graphicFrameLocks xmlns:a="http://schemas.openxmlformats.org/drawingml/2006/main" noChangeAspect="1"/>
+            </wp:cNvGraphicFramePr>
+            <a:graphic xmlns:a="http://schemas.openxmlformats.org/drawingml/2006/main">
+              <a:graphicData uri="http://schemas.openxmlformats.org/drawingml/2006/picture">
+                <pic:pic xmlns:pic="http://schemas.openxmlformats.org/drawingml/2006/picture">
+                  <pic:nvPicPr>
+                    <pic:cNvPr id="0" name=""/>
+                    <pic:cNvPicPr/>
+                  </pic:nvPicPr>
+                  <pic:blipFill>
+                    <a:blip r:embed="rId15"/>
+                    <a:stretch>
+                      <a:fillRect/>
+                    </a:stretch>
+                  </pic:blipFill>
+                  <pic:spPr>
+                    <a:xfrm>
+                      <a:off x="0" y="0"/>
+                      <a:ext cx="5760720" cy="4281037"/>
+                    </a:xfrm>
+                    <a:prstGeom prst="rect">
+                      <a:avLst/>
+                    </a:prstGeom>
+                  </pic:spPr>
+                </pic:pic>
+              </a:graphicData>
+            </a:graphic>
+          </wp:inline>
+        </w:drawing>
+      </w:r>
+    </w:p>
+    <w:p>
+      <w:pPr>
+        <w:pStyle w:val="Heading4"/>
+      </w:pPr>
+      <w:r>
+        <w:lastRenderedPageBreak/>
+        <w:t>EXAMPLE many to one</w:t>
+      </w:r>
+    </w:p>
+    <w:p>
+      <w:pPr>
+        <w:rPr>
+          <w:lang w:val="en-US"/>
+        </w:rPr>
+      </w:pPr>
+      <w:r>
+        <w:rPr>
+          <w:noProof/>
+          <w:lang w:eastAsia="de-DE"/>
+        </w:rPr>
+        <w:drawing>
+          <wp:inline distT="0" distB="0" distL="0" distR="0" wp14:anchorId="0A36F2F0" wp14:editId="7CF98023">
+            <wp:extent cx="5760720" cy="4251639"/>
+            <wp:effectExtent l="0" t="0" r="0" b="0"/>
+            <wp:docPr id="10" name="Picture 10"/>
+            <wp:cNvGraphicFramePr>
+              <a:graphicFrameLocks xmlns:a="http://schemas.openxmlformats.org/drawingml/2006/main" noChangeAspect="1"/>
+            </wp:cNvGraphicFramePr>
+            <a:graphic xmlns:a="http://schemas.openxmlformats.org/drawingml/2006/main">
+              <a:graphicData uri="http://schemas.openxmlformats.org/drawingml/2006/picture">
+                <pic:pic xmlns:pic="http://schemas.openxmlformats.org/drawingml/2006/picture">
+                  <pic:nvPicPr>
+                    <pic:cNvPr id="0" name=""/>
+                    <pic:cNvPicPr/>
+                  </pic:nvPicPr>
+                  <pic:blipFill>
+                    <a:blip r:embed="rId16"/>
+                    <a:stretch>
+                      <a:fillRect/>
+                    </a:stretch>
+                  </pic:blipFill>
+                  <pic:spPr>
+                    <a:xfrm>
+                      <a:off x="0" y="0"/>
+                      <a:ext cx="5760720" cy="4251639"/>
+                    </a:xfrm>
+                    <a:prstGeom prst="rect">
+                      <a:avLst/>
+                    </a:prstGeom>
+                  </pic:spPr>
+                </pic:pic>
+              </a:graphicData>
+            </a:graphic>
+          </wp:inline>
+        </w:drawing>
+      </w:r>
+    </w:p>
+    <w:p>
+      <w:pPr>
+        <w:pStyle w:val="Heading4"/>
+      </w:pPr>
+      <w:r>
+        <w:t>Create a mapping</w:t>
+      </w:r>
+      <w:bookmarkStart w:id="2" w:name="_GoBack"/>
+      <w:bookmarkEnd w:id="2"/>
+    </w:p>
+    <w:p>
+      <w:pPr>
+        <w:pStyle w:val="ListParagraph"/>
+        <w:numPr>
+          <w:ilvl w:val="0"/>
+          <w:numId w:val="13"/>
+        </w:numPr>
+        <w:rPr>
+          <w:lang w:val="en-US"/>
+        </w:rPr>
+      </w:pPr>
+      <w:r>
+        <w:rPr>
+          <w:lang w:val="en-US"/>
+        </w:rPr>
+        <w:t xml:space="preserve">Search </w:t>
+      </w:r>
+      <w:proofErr w:type="gramStart"/>
+      <w:r>
+        <w:rPr>
+          <w:lang w:val="en-US"/>
+        </w:rPr>
+        <w:t>an</w:t>
+      </w:r>
+      <w:proofErr w:type="gramEnd"/>
+      <w:r>
+        <w:rPr>
+          <w:lang w:val="en-US"/>
+        </w:rPr>
+        <w:t xml:space="preserve"> select for a simple or complex element from the source.</w:t>
+      </w:r>
+    </w:p>
+    <w:p>
+      <w:pPr>
+        <w:pStyle w:val="ListParagraph"/>
+        <w:numPr>
+          <w:ilvl w:val="0"/>
+          <w:numId w:val="13"/>
+        </w:numPr>
+        <w:rPr>
+          <w:lang w:val="en-US"/>
+        </w:rPr>
+      </w:pPr>
+      <w:r>
+        <w:rPr>
+          <w:lang w:val="en-US"/>
+        </w:rPr>
+        <w:t>Add Element to the mapping in the middle by clicking the orange arrow next to the element.</w:t>
+      </w:r>
+    </w:p>
+    <w:p>
+      <w:pPr>
+        <w:pStyle w:val="ListParagraph"/>
+        <w:numPr>
+          <w:ilvl w:val="0"/>
+          <w:numId w:val="13"/>
+        </w:numPr>
+        <w:rPr>
+          <w:lang w:val="en-US"/>
+        </w:rPr>
+      </w:pPr>
+      <w:r>
+        <w:rPr>
+          <w:lang w:val="en-US"/>
+        </w:rPr>
+        <w:t xml:space="preserve">Search </w:t>
+      </w:r>
+      <w:proofErr w:type="gramStart"/>
+      <w:r>
+        <w:rPr>
+          <w:lang w:val="en-US"/>
+        </w:rPr>
+        <w:t>an</w:t>
+      </w:r>
+      <w:proofErr w:type="gramEnd"/>
+      <w:r>
+        <w:rPr>
+          <w:lang w:val="en-US"/>
+        </w:rPr>
+        <w:t xml:space="preserve"> select for a simple or complex element from the </w:t>
+      </w:r>
+      <w:r>
+        <w:rPr>
+          <w:lang w:val="en-US"/>
+        </w:rPr>
+        <w:t>target.</w:t>
+      </w:r>
+    </w:p>
+    <w:p>
+      <w:pPr>
+        <w:pStyle w:val="ListParagraph"/>
+        <w:numPr>
+          <w:ilvl w:val="0"/>
+          <w:numId w:val="13"/>
+        </w:numPr>
+        <w:rPr>
+          <w:lang w:val="en-US"/>
+        </w:rPr>
+      </w:pPr>
+      <w:r>
+        <w:rPr>
+          <w:lang w:val="en-US"/>
+        </w:rPr>
+        <w:t xml:space="preserve">Search </w:t>
+      </w:r>
+      <w:proofErr w:type="gramStart"/>
+      <w:r>
+        <w:rPr>
+          <w:lang w:val="en-US"/>
+        </w:rPr>
+        <w:t>an</w:t>
+      </w:r>
+      <w:proofErr w:type="gramEnd"/>
+      <w:r>
+        <w:rPr>
+          <w:lang w:val="en-US"/>
+        </w:rPr>
+        <w:t xml:space="preserve"> select for a simple or complex element from the </w:t>
+      </w:r>
+      <w:r>
+        <w:rPr>
+          <w:lang w:val="en-US"/>
+        </w:rPr>
+        <w:t>target.</w:t>
+      </w:r>
+    </w:p>
+    <w:p>
+      <w:pPr>
+        <w:pStyle w:val="ListParagraph"/>
+        <w:numPr>
+          <w:ilvl w:val="0"/>
+          <w:numId w:val="13"/>
+        </w:numPr>
+        <w:rPr>
+          <w:lang w:val="en-US"/>
+        </w:rPr>
+      </w:pPr>
+      <w:r>
+        <w:rPr>
+          <w:lang w:val="en-US"/>
+        </w:rPr>
+        <w:t>Create the mapping by clicking the create button</w:t>
+      </w:r>
+    </w:p>
+    <w:p>
+      <w:pPr>
+        <w:pStyle w:val="ListParagraph"/>
+        <w:numPr>
+          <w:ilvl w:val="0"/>
+          <w:numId w:val="13"/>
+        </w:numPr>
+        <w:rPr>
+          <w:lang w:val="en-US"/>
+        </w:rPr>
+      </w:pPr>
+      <w:r>
+        <w:rPr>
+          <w:lang w:val="en-US"/>
+        </w:rPr>
+        <w:t xml:space="preserve">In the mapping container there are all available simple elements for this mapping. Draw a line by clicking on one simple element from the source </w:t>
+      </w:r>
+      <w:proofErr w:type="gramStart"/>
+      <w:r>
+        <w:rPr>
+          <w:lang w:val="en-US"/>
+        </w:rPr>
+        <w:t>side  and</w:t>
+      </w:r>
+      <w:proofErr w:type="gramEnd"/>
+      <w:r>
+        <w:rPr>
+          <w:lang w:val="en-US"/>
+        </w:rPr>
+        <w:t xml:space="preserve"> drag it to a simple element on the target side.</w:t>
+      </w:r>
+    </w:p>
+    <w:p>
+      <w:pPr>
+        <w:pStyle w:val="ListParagraph"/>
+        <w:numPr>
+          <w:ilvl w:val="0"/>
+          <w:numId w:val="13"/>
+        </w:numPr>
+        <w:rPr>
+          <w:lang w:val="en-US"/>
+        </w:rPr>
+      </w:pPr>
+      <w:r>
+        <w:rPr>
+          <w:lang w:val="en-US"/>
+        </w:rPr>
+        <w:t xml:space="preserve">If needed, add </w:t>
+      </w:r>
+      <w:proofErr w:type="spellStart"/>
+      <w:r>
+        <w:rPr>
+          <w:lang w:val="en-US"/>
+        </w:rPr>
+        <w:t>RegEx</w:t>
+      </w:r>
+      <w:proofErr w:type="spellEnd"/>
+      <w:r>
+        <w:rPr>
+          <w:lang w:val="en-US"/>
+        </w:rPr>
+        <w:t xml:space="preserve"> and mask to the transformation rule.</w:t>
+      </w:r>
+      <w:r>
+        <w:rPr>
+          <w:lang w:val="en-US"/>
+        </w:rPr>
+        <w:t xml:space="preserve"> After entering values in the blocks</w:t>
+      </w:r>
+    </w:p>
+    <w:p>
+      <w:pPr>
+        <w:pStyle w:val="ListParagraph"/>
+        <w:numPr>
+          <w:ilvl w:val="0"/>
+          <w:numId w:val="13"/>
+        </w:numPr>
+        <w:rPr>
+          <w:lang w:val="en-US"/>
+        </w:rPr>
+      </w:pPr>
+      <w:r>
+        <w:rPr>
+          <w:lang w:val="en-US"/>
+        </w:rPr>
+        <w:t>Press save</w:t>
+      </w:r>
+    </w:p>
+    <w:p>
+      <w:pPr>
+        <w:pStyle w:val="Heading1"/>
+      </w:pPr>
+      <w:r>
+        <w:t>Publishing</w:t>
+      </w:r>
+      <w:r>
+        <w:t xml:space="preserve"> a Dataset Version</w:t>
+      </w:r>
+      <w:bookmarkEnd w:id="1"/>
+    </w:p>
+    <w:p>
+      <w:pPr>
+        <w:pStyle w:val="Heading2"/>
+      </w:pPr>
+      <w:bookmarkStart w:id="3" w:name="_Toc468454463"/>
+      <w:r>
+        <w:t>Administration</w:t>
+      </w:r>
+    </w:p>
+    <w:bookmarkEnd w:id="3"/>
+    <w:p>
+      <w:pPr>
+        <w:pStyle w:val="Heading3"/>
+      </w:pPr>
+      <w:r>
+        <w:t>Configure</w:t>
+      </w:r>
+    </w:p>
+    <w:p/>
+    <w:p>
+      <w:pPr>
+        <w:rPr>
+          <w:lang w:val="en-US"/>
+        </w:rPr>
+      </w:pPr>
+      <w:r>
+        <w:rPr>
+          <w:lang w:val="en-US"/>
+        </w:rPr>
+        <w:t>In the workspace a submisionConfig.xml</w:t>
+      </w:r>
+      <w:r>
+        <w:rPr>
+          <w:lang w:val="en-US"/>
+        </w:rPr>
+        <w:t xml:space="preserve"> is placed under “…\</w:t>
+      </w:r>
+      <w:r>
+        <w:rPr>
+          <w:lang w:val="en-US"/>
+        </w:rPr>
+        <w:t>Workspace\Modules\DIM</w:t>
+      </w:r>
+      <w:r>
+        <w:rPr>
+          <w:lang w:val="en-US"/>
+        </w:rPr>
+        <w:t>”.</w:t>
+      </w:r>
+      <w:r>
+        <w:rPr>
+          <w:lang w:val="en-US"/>
+        </w:rPr>
+        <w:br/>
+      </w:r>
+      <w:r>
+        <w:rPr>
+          <w:lang w:val="en-US"/>
+        </w:rPr>
+        <w:t>The data centers can be registered in this file</w:t>
+      </w:r>
+      <w:r>
+        <w:rPr>
+          <w:lang w:val="en-US"/>
+        </w:rPr>
+        <w:t xml:space="preserve">. </w:t>
+      </w:r>
+      <w:r>
+        <w:rPr>
+          <w:lang w:val="en-US"/>
+        </w:rPr>
+        <w:t>Here you can define requirements such as, for example, to export the primary data to csv</w:t>
+      </w:r>
+      <w:r>
+        <w:rPr>
+          <w:lang w:val="en-US"/>
+        </w:rPr>
+        <w:t xml:space="preserve">. </w:t>
+      </w:r>
+    </w:p>
+    <w:p>
+      <w:r>
+        <w:rPr>
+          <w:noProof/>
+          <w:lang w:eastAsia="de-DE"/>
+        </w:rPr>
+        <w:lastRenderedPageBreak/>
+        <w:drawing>
+          <wp:inline distT="0" distB="0" distL="0" distR="0" wp14:anchorId="64A72450" wp14:editId="63D6E8F0">
+            <wp:extent cx="5760720" cy="1368829"/>
+            <wp:effectExtent l="0" t="0" r="0" b="0"/>
+            <wp:docPr id="1" name="Picture 1"/>
+            <wp:cNvGraphicFramePr>
+              <a:graphicFrameLocks xmlns:a="http://schemas.openxmlformats.org/drawingml/2006/main" noChangeAspect="1"/>
+            </wp:cNvGraphicFramePr>
+            <a:graphic xmlns:a="http://schemas.openxmlformats.org/drawingml/2006/main">
+              <a:graphicData uri="http://schemas.openxmlformats.org/drawingml/2006/picture">
+                <pic:pic xmlns:pic="http://schemas.openxmlformats.org/drawingml/2006/picture">
+                  <pic:nvPicPr>
+                    <pic:cNvPr id="0" name=""/>
+                    <pic:cNvPicPr/>
+                  </pic:nvPicPr>
+                  <pic:blipFill>
+                    <a:blip r:embed="rId17"/>
+                    <a:stretch>
+                      <a:fillRect/>
+                    </a:stretch>
+                  </pic:blipFill>
+                  <pic:spPr>
+                    <a:xfrm>
+                      <a:off x="0" y="0"/>
+                      <a:ext cx="5760720" cy="1368829"/>
+                    </a:xfrm>
+                    <a:prstGeom prst="rect">
+                      <a:avLst/>
+                    </a:prstGeom>
+                  </pic:spPr>
+                </pic:pic>
+              </a:graphicData>
+            </a:graphic>
+          </wp:inline>
+        </w:drawing>
+      </w:r>
+    </w:p>
+    <w:p/>
+    <w:p>
+      <w:pPr>
+        <w:pStyle w:val="Heading3"/>
+      </w:pPr>
+      <w:bookmarkStart w:id="4" w:name="_Toc468454464"/>
+      <w:r>
+        <w:t>Publish</w:t>
+      </w:r>
+      <w:bookmarkEnd w:id="4"/>
+    </w:p>
+    <w:p/>
+    <w:p>
+      <w:pPr>
+        <w:rPr>
+          <w:lang w:val="en-US"/>
+        </w:rPr>
+      </w:pPr>
+      <w:r>
+        <w:rPr>
+          <w:lang w:val="en-US"/>
+        </w:rPr>
+        <w:t>The use</w:t>
+      </w:r>
+      <w:r>
+        <w:rPr>
+          <w:lang w:val="en-US"/>
+        </w:rPr>
+        <w:t>r can publish a dataset version if you go to the dataset and find the publish tab.</w:t>
+      </w:r>
+      <w:r>
+        <w:rPr>
+          <w:lang w:val="en-US"/>
+        </w:rPr>
+        <w:br/>
+        <w:t>The dropdown is showing all available data center. Select on and the system try to convert the data and the metadata as defined in the submissionConfig.xml. If something fails a message will displayed.</w:t>
+      </w:r>
+      <w:r>
+        <w:rPr>
+          <w:lang w:val="en-US"/>
+        </w:rPr>
+        <w:br/>
+        <w:t>There are two types of fails.</w:t>
+      </w:r>
+    </w:p>
+    <w:p>
+      <w:pPr>
+        <w:pStyle w:val="ListParagraph"/>
+        <w:numPr>
+          <w:ilvl w:val="0"/>
+          <w:numId w:val="8"/>
+        </w:numPr>
+        <w:rPr>
+          <w:lang w:val="en-US"/>
+        </w:rPr>
+      </w:pPr>
+      <w:r>
+        <w:rPr>
+          <w:lang w:val="en-US"/>
+        </w:rPr>
+        <w:t xml:space="preserve">The system is not able to convert the data. The administrator should check the </w:t>
+      </w:r>
+      <w:proofErr w:type="spellStart"/>
+      <w:r>
+        <w:rPr>
+          <w:lang w:val="en-US"/>
+        </w:rPr>
+        <w:t>config</w:t>
+      </w:r>
+      <w:proofErr w:type="spellEnd"/>
+      <w:r>
+        <w:rPr>
+          <w:lang w:val="en-US"/>
+        </w:rPr>
+        <w:t xml:space="preserve"> and the convert option.</w:t>
+      </w:r>
+    </w:p>
+    <w:p>
+      <w:pPr>
+        <w:pStyle w:val="ListParagraph"/>
+        <w:numPr>
+          <w:ilvl w:val="0"/>
+          <w:numId w:val="8"/>
+        </w:numPr>
+        <w:rPr>
+          <w:lang w:val="en-US"/>
+        </w:rPr>
+      </w:pPr>
+      <w:r>
+        <w:rPr>
+          <w:lang w:val="en-US"/>
+        </w:rPr>
+        <w:t xml:space="preserve">Metadata is not valid. This is a warning. You can go on but the metadata.xml in the zip </w:t>
+      </w:r>
+      <w:proofErr w:type="spellStart"/>
+      <w:r>
+        <w:rPr>
+          <w:lang w:val="en-US"/>
+        </w:rPr>
+        <w:t>ist</w:t>
+      </w:r>
+      <w:proofErr w:type="spellEnd"/>
+      <w:r>
+        <w:rPr>
+          <w:lang w:val="en-US"/>
+        </w:rPr>
+        <w:t xml:space="preserve"> not valid against the exported </w:t>
+      </w:r>
+      <w:proofErr w:type="spellStart"/>
+      <w:r>
+        <w:rPr>
+          <w:lang w:val="en-US"/>
+        </w:rPr>
+        <w:t>xsd</w:t>
+      </w:r>
+      <w:proofErr w:type="spellEnd"/>
+      <w:r>
+        <w:rPr>
+          <w:lang w:val="en-US"/>
+        </w:rPr>
+        <w:t xml:space="preserve"> schema</w:t>
+      </w:r>
+    </w:p>
+    <w:p>
+      <w:pPr>
+        <w:rPr>
+          <w:lang w:val="en-US"/>
+        </w:rPr>
+      </w:pPr>
+      <w:r>
+        <w:rPr>
+          <w:noProof/>
+          <w:lang w:eastAsia="de-DE"/>
+        </w:rPr>
+        <w:drawing>
+          <wp:inline distT="0" distB="0" distL="0" distR="0" wp14:anchorId="00D75EE3" wp14:editId="1DF573CF">
+            <wp:extent cx="5760720" cy="1546440"/>
+            <wp:effectExtent l="0" t="0" r="0" b="0"/>
+            <wp:docPr id="3" name="Picture 3"/>
+            <wp:cNvGraphicFramePr>
+              <a:graphicFrameLocks xmlns:a="http://schemas.openxmlformats.org/drawingml/2006/main" noChangeAspect="1"/>
+            </wp:cNvGraphicFramePr>
+            <a:graphic xmlns:a="http://schemas.openxmlformats.org/drawingml/2006/main">
+              <a:graphicData uri="http://schemas.openxmlformats.org/drawingml/2006/picture">
+                <pic:pic xmlns:pic="http://schemas.openxmlformats.org/drawingml/2006/picture">
+                  <pic:nvPicPr>
+                    <pic:cNvPr id="0" name=""/>
+                    <pic:cNvPicPr/>
+                  </pic:nvPicPr>
+                  <pic:blipFill>
+                    <a:blip r:embed="rId18"/>
+                    <a:stretch>
+                      <a:fillRect/>
+                    </a:stretch>
+                  </pic:blipFill>
+                  <pic:spPr>
+                    <a:xfrm>
+                      <a:off x="0" y="0"/>
                       <a:ext cx="5760720" cy="1546440"/>
                     </a:xfrm>
                     <a:prstGeom prst="rect">
@@ -1958,16 +3211,10 @@
     </w:p>
     <w:p>
       <w:pPr>
-        <w:pStyle w:val="Heading2"/>
-        <w:rPr>
-          <w:lang w:val="en-US"/>
-        </w:rPr>
+        <w:pStyle w:val="Heading3"/>
       </w:pPr>
       <w:bookmarkStart w:id="5" w:name="_Toc468454465"/>
       <w:r>
-        <w:rPr>
-          <w:lang w:val="en-US"/>
-        </w:rPr>
         <w:t>Zip</w:t>
       </w:r>
       <w:bookmarkEnd w:id="5"/>
@@ -2031,7 +3278,7 @@
                     <pic:cNvPicPr/>
                   </pic:nvPicPr>
                   <pic:blipFill rotWithShape="1">
-                    <a:blip r:embed="rId12"/>
+                    <a:blip r:embed="rId19"/>
                     <a:srcRect l="19670"/>
                     <a:stretch/>
                   </pic:blipFill>
@@ -2074,6 +3321,7 @@
         <w:rPr>
           <w:lang w:val="en-US"/>
         </w:rPr>
+        <w:lastRenderedPageBreak/>
         <w:t xml:space="preserve">Schema </w:t>
       </w:r>
       <w:r>
@@ -2225,6 +3473,27 @@
           <w:lang w:val="en-US"/>
         </w:rPr>
       </w:pPr>
+      <w:r>
+        <w:rPr>
+          <w:lang w:val="en-US"/>
+        </w:rPr>
+        <w:br w:type="page"/>
+      </w:r>
+    </w:p>
+    <w:p>
+      <w:pPr>
+        <w:pStyle w:val="Heading2"/>
+        <w:rPr>
+          <w:lang w:val="en-US"/>
+        </w:rPr>
+      </w:pPr>
+      <w:r>
+        <w:rPr>
+          <w:lang w:val="en-US"/>
+        </w:rPr>
+        <w:lastRenderedPageBreak/>
+        <w:t>User</w:t>
+      </w:r>
     </w:p>
     <w:p>
       <w:pPr>
@@ -2234,8 +3503,16 @@
         </w:rPr>
       </w:pPr>
     </w:p>
+    <w:p>
+      <w:pPr>
+        <w:rPr>
+          <w:rFonts w:ascii="Tw Cen MT" w:hAnsi="Tw Cen MT"/>
+          <w:lang w:val="en-US"/>
+        </w:rPr>
+      </w:pPr>
+    </w:p>
     <w:sectPr>
-      <w:footerReference w:type="default" r:id="rId13"/>
+      <w:footerReference w:type="default" r:id="rId20"/>
       <w:pgSz w:w="11906" w:h="16838"/>
       <w:pgMar w:top="1417" w:right="1417" w:bottom="1134" w:left="1417" w:header="708" w:footer="708" w:gutter="0"/>
       <w:cols w:space="708"/>
@@ -2247,7 +3524,7 @@
 </file>
 
 <file path=word/endnotes.xml><?xml version="1.0" encoding="utf-8"?>
-<w:endnotes xmlns:wpc="http://schemas.microsoft.com/office/word/2010/wordprocessingCanvas" xmlns:mc="http://schemas.openxmlformats.org/markup-compatibility/2006" xmlns:o="urn:schemas-microsoft-com:office:office" xmlns:r="http://schemas.openxmlformats.org/officeDocument/2006/relationships" xmlns:m="http://schemas.openxmlformats.org/officeDocument/2006/math" xmlns:v="urn:schemas-microsoft-com:vml" xmlns:wp14="http://schemas.microsoft.com/office/word/2010/wordprocessingDrawing" xmlns:wp="http://schemas.openxmlformats.org/drawingml/2006/wordprocessingDrawing" xmlns:w10="urn:schemas-microsoft-com:office:word" xmlns:w="http://schemas.openxmlformats.org/wordprocessingml/2006/main" xmlns:w14="http://schemas.microsoft.com/office/word/2010/wordml" xmlns:w15="http://schemas.microsoft.com/office/word/2012/wordml" xmlns:wpg="http://schemas.microsoft.com/office/word/2010/wordprocessingGroup" xmlns:wpi="http://schemas.microsoft.com/office/word/2010/wordprocessingInk" xmlns:wne="http://schemas.microsoft.com/office/word/2006/wordml" xmlns:wps="http://schemas.microsoft.com/office/word/2010/wordprocessingShape" mc:Ignorable="w14 w15 wp14">
+<w:endnotes xmlns:wpc="http://schemas.microsoft.com/office/word/2010/wordprocessingCanvas" xmlns:mc="http://schemas.openxmlformats.org/markup-compatibility/2006" xmlns:o="urn:schemas-microsoft-com:office:office" xmlns:r="http://schemas.openxmlformats.org/officeDocument/2006/relationships" xmlns:m="http://schemas.openxmlformats.org/officeDocument/2006/math" xmlns:v="urn:schemas-microsoft-com:vml" xmlns:wp14="http://schemas.microsoft.com/office/word/2010/wordprocessingDrawing" xmlns:wp="http://schemas.openxmlformats.org/drawingml/2006/wordprocessingDrawing" xmlns:w10="urn:schemas-microsoft-com:office:word" xmlns:w="http://schemas.openxmlformats.org/wordprocessingml/2006/main" xmlns:w14="http://schemas.microsoft.com/office/word/2010/wordml" xmlns:wpg="http://schemas.microsoft.com/office/word/2010/wordprocessingGroup" xmlns:wpi="http://schemas.microsoft.com/office/word/2010/wordprocessingInk" xmlns:wne="http://schemas.microsoft.com/office/word/2006/wordml" xmlns:wps="http://schemas.microsoft.com/office/word/2010/wordprocessingShape" mc:Ignorable="w14 wp14">
   <w:endnote w:type="separator" w:id="-1">
     <w:p>
       <w:pPr>
@@ -2272,7 +3549,7 @@
 </file>
 
 <file path=word/footer1.xml><?xml version="1.0" encoding="utf-8"?>
-<w:ftr xmlns:wpc="http://schemas.microsoft.com/office/word/2010/wordprocessingCanvas" xmlns:mc="http://schemas.openxmlformats.org/markup-compatibility/2006" xmlns:o="urn:schemas-microsoft-com:office:office" xmlns:r="http://schemas.openxmlformats.org/officeDocument/2006/relationships" xmlns:m="http://schemas.openxmlformats.org/officeDocument/2006/math" xmlns:v="urn:schemas-microsoft-com:vml" xmlns:wp14="http://schemas.microsoft.com/office/word/2010/wordprocessingDrawing" xmlns:wp="http://schemas.openxmlformats.org/drawingml/2006/wordprocessingDrawing" xmlns:w10="urn:schemas-microsoft-com:office:word" xmlns:w="http://schemas.openxmlformats.org/wordprocessingml/2006/main" xmlns:w14="http://schemas.microsoft.com/office/word/2010/wordml" xmlns:w15="http://schemas.microsoft.com/office/word/2012/wordml" xmlns:wpg="http://schemas.microsoft.com/office/word/2010/wordprocessingGroup" xmlns:wpi="http://schemas.microsoft.com/office/word/2010/wordprocessingInk" xmlns:wne="http://schemas.microsoft.com/office/word/2006/wordml" xmlns:wps="http://schemas.microsoft.com/office/word/2010/wordprocessingShape" mc:Ignorable="w14 w15 wp14">
+<w:ftr xmlns:wpc="http://schemas.microsoft.com/office/word/2010/wordprocessingCanvas" xmlns:mc="http://schemas.openxmlformats.org/markup-compatibility/2006" xmlns:o="urn:schemas-microsoft-com:office:office" xmlns:r="http://schemas.openxmlformats.org/officeDocument/2006/relationships" xmlns:m="http://schemas.openxmlformats.org/officeDocument/2006/math" xmlns:v="urn:schemas-microsoft-com:vml" xmlns:wp14="http://schemas.microsoft.com/office/word/2010/wordprocessingDrawing" xmlns:wp="http://schemas.openxmlformats.org/drawingml/2006/wordprocessingDrawing" xmlns:w10="urn:schemas-microsoft-com:office:word" xmlns:w="http://schemas.openxmlformats.org/wordprocessingml/2006/main" xmlns:w14="http://schemas.microsoft.com/office/word/2010/wordml" xmlns:wpg="http://schemas.microsoft.com/office/word/2010/wordprocessingGroup" xmlns:wpi="http://schemas.microsoft.com/office/word/2010/wordprocessingInk" xmlns:wne="http://schemas.microsoft.com/office/word/2006/wordml" xmlns:wps="http://schemas.microsoft.com/office/word/2010/wordprocessingShape" mc:Ignorable="w14 wp14">
   <w:sdt>
     <w:sdtPr>
       <w:id w:val="1565910772"/>
@@ -2301,7 +3578,7 @@
           <w:rPr>
             <w:noProof/>
           </w:rPr>
-          <w:t>4</w:t>
+          <w:t>6</w:t>
         </w:r>
         <w:r>
           <w:fldChar w:fldCharType="end"/>
@@ -2318,7 +3595,7 @@
 </file>
 
 <file path=word/footnotes.xml><?xml version="1.0" encoding="utf-8"?>
-<w:footnotes xmlns:wpc="http://schemas.microsoft.com/office/word/2010/wordprocessingCanvas" xmlns:mc="http://schemas.openxmlformats.org/markup-compatibility/2006" xmlns:o="urn:schemas-microsoft-com:office:office" xmlns:r="http://schemas.openxmlformats.org/officeDocument/2006/relationships" xmlns:m="http://schemas.openxmlformats.org/officeDocument/2006/math" xmlns:v="urn:schemas-microsoft-com:vml" xmlns:wp14="http://schemas.microsoft.com/office/word/2010/wordprocessingDrawing" xmlns:wp="http://schemas.openxmlformats.org/drawingml/2006/wordprocessingDrawing" xmlns:w10="urn:schemas-microsoft-com:office:word" xmlns:w="http://schemas.openxmlformats.org/wordprocessingml/2006/main" xmlns:w14="http://schemas.microsoft.com/office/word/2010/wordml" xmlns:w15="http://schemas.microsoft.com/office/word/2012/wordml" xmlns:wpg="http://schemas.microsoft.com/office/word/2010/wordprocessingGroup" xmlns:wpi="http://schemas.microsoft.com/office/word/2010/wordprocessingInk" xmlns:wne="http://schemas.microsoft.com/office/word/2006/wordml" xmlns:wps="http://schemas.microsoft.com/office/word/2010/wordprocessingShape" mc:Ignorable="w14 w15 wp14">
+<w:footnotes xmlns:wpc="http://schemas.microsoft.com/office/word/2010/wordprocessingCanvas" xmlns:mc="http://schemas.openxmlformats.org/markup-compatibility/2006" xmlns:o="urn:schemas-microsoft-com:office:office" xmlns:r="http://schemas.openxmlformats.org/officeDocument/2006/relationships" xmlns:m="http://schemas.openxmlformats.org/officeDocument/2006/math" xmlns:v="urn:schemas-microsoft-com:vml" xmlns:wp14="http://schemas.microsoft.com/office/word/2010/wordprocessingDrawing" xmlns:wp="http://schemas.openxmlformats.org/drawingml/2006/wordprocessingDrawing" xmlns:w10="urn:schemas-microsoft-com:office:word" xmlns:w="http://schemas.openxmlformats.org/wordprocessingml/2006/main" xmlns:w14="http://schemas.microsoft.com/office/word/2010/wordml" xmlns:wpg="http://schemas.microsoft.com/office/word/2010/wordprocessingGroup" xmlns:wpi="http://schemas.microsoft.com/office/word/2010/wordprocessingInk" xmlns:wne="http://schemas.microsoft.com/office/word/2006/wordml" xmlns:wps="http://schemas.microsoft.com/office/word/2010/wordprocessingShape" mc:Ignorable="w14 wp14">
   <w:footnote w:type="separator" w:id="-1">
     <w:p>
       <w:pPr>
@@ -2343,8 +3620,8 @@
 </file>
 
 <file path=word/numbering.xml><?xml version="1.0" encoding="utf-8"?>
-<w:numbering xmlns:wpc="http://schemas.microsoft.com/office/word/2010/wordprocessingCanvas" xmlns:mc="http://schemas.openxmlformats.org/markup-compatibility/2006" xmlns:o="urn:schemas-microsoft-com:office:office" xmlns:r="http://schemas.openxmlformats.org/officeDocument/2006/relationships" xmlns:m="http://schemas.openxmlformats.org/officeDocument/2006/math" xmlns:v="urn:schemas-microsoft-com:vml" xmlns:wp14="http://schemas.microsoft.com/office/word/2010/wordprocessingDrawing" xmlns:wp="http://schemas.openxmlformats.org/drawingml/2006/wordprocessingDrawing" xmlns:w10="urn:schemas-microsoft-com:office:word" xmlns:w="http://schemas.openxmlformats.org/wordprocessingml/2006/main" xmlns:w14="http://schemas.microsoft.com/office/word/2010/wordml" xmlns:w15="http://schemas.microsoft.com/office/word/2012/wordml" xmlns:wpg="http://schemas.microsoft.com/office/word/2010/wordprocessingGroup" xmlns:wpi="http://schemas.microsoft.com/office/word/2010/wordprocessingInk" xmlns:wne="http://schemas.microsoft.com/office/word/2006/wordml" xmlns:wps="http://schemas.microsoft.com/office/word/2010/wordprocessingShape" mc:Ignorable="w14 w15 wp14">
-  <w:abstractNum w:abstractNumId="0" w15:restartNumberingAfterBreak="0">
+<w:numbering xmlns:wpc="http://schemas.microsoft.com/office/word/2010/wordprocessingCanvas" xmlns:mc="http://schemas.openxmlformats.org/markup-compatibility/2006" xmlns:o="urn:schemas-microsoft-com:office:office" xmlns:r="http://schemas.openxmlformats.org/officeDocument/2006/relationships" xmlns:m="http://schemas.openxmlformats.org/officeDocument/2006/math" xmlns:v="urn:schemas-microsoft-com:vml" xmlns:wp14="http://schemas.microsoft.com/office/word/2010/wordprocessingDrawing" xmlns:wp="http://schemas.openxmlformats.org/drawingml/2006/wordprocessingDrawing" xmlns:w10="urn:schemas-microsoft-com:office:word" xmlns:w="http://schemas.openxmlformats.org/wordprocessingml/2006/main" xmlns:w14="http://schemas.microsoft.com/office/word/2010/wordml" xmlns:wpg="http://schemas.microsoft.com/office/word/2010/wordprocessingGroup" xmlns:wpi="http://schemas.microsoft.com/office/word/2010/wordprocessingInk" xmlns:wne="http://schemas.microsoft.com/office/word/2006/wordml" xmlns:wps="http://schemas.microsoft.com/office/word/2010/wordprocessingShape" mc:Ignorable="w14 wp14">
+  <w:abstractNum w:abstractNumId="0">
     <w:nsid w:val="01C80FB7"/>
     <w:multiLevelType w:val="hybridMultilevel"/>
     <w:tmpl w:val="7772B504"/>
@@ -2456,7 +3733,120 @@
       </w:rPr>
     </w:lvl>
   </w:abstractNum>
-  <w:abstractNum w:abstractNumId="1" w15:restartNumberingAfterBreak="0">
+  <w:abstractNum w:abstractNumId="1">
+    <w:nsid w:val="1110447F"/>
+    <w:multiLevelType w:val="hybridMultilevel"/>
+    <w:tmpl w:val="23666AF8"/>
+    <w:lvl w:ilvl="0" w:tplc="04070001">
+      <w:start w:val="1"/>
+      <w:numFmt w:val="bullet"/>
+      <w:lvlText w:val=""/>
+      <w:lvlJc w:val="left"/>
+      <w:pPr>
+        <w:ind w:left="720" w:hanging="360"/>
+      </w:pPr>
+      <w:rPr>
+        <w:rFonts w:ascii="Symbol" w:hAnsi="Symbol" w:hint="default"/>
+      </w:rPr>
+    </w:lvl>
+    <w:lvl w:ilvl="1" w:tplc="04070003" w:tentative="1">
+      <w:start w:val="1"/>
+      <w:numFmt w:val="bullet"/>
+      <w:lvlText w:val="o"/>
+      <w:lvlJc w:val="left"/>
+      <w:pPr>
+        <w:ind w:left="1440" w:hanging="360"/>
+      </w:pPr>
+      <w:rPr>
+        <w:rFonts w:ascii="Courier New" w:hAnsi="Courier New" w:cs="Courier New" w:hint="default"/>
+      </w:rPr>
+    </w:lvl>
+    <w:lvl w:ilvl="2" w:tplc="04070005" w:tentative="1">
+      <w:start w:val="1"/>
+      <w:numFmt w:val="bullet"/>
+      <w:lvlText w:val=""/>
+      <w:lvlJc w:val="left"/>
+      <w:pPr>
+        <w:ind w:left="2160" w:hanging="360"/>
+      </w:pPr>
+      <w:rPr>
+        <w:rFonts w:ascii="Wingdings" w:hAnsi="Wingdings" w:hint="default"/>
+      </w:rPr>
+    </w:lvl>
+    <w:lvl w:ilvl="3" w:tplc="04070001" w:tentative="1">
+      <w:start w:val="1"/>
+      <w:numFmt w:val="bullet"/>
+      <w:lvlText w:val=""/>
+      <w:lvlJc w:val="left"/>
+      <w:pPr>
+        <w:ind w:left="2880" w:hanging="360"/>
+      </w:pPr>
+      <w:rPr>
+        <w:rFonts w:ascii="Symbol" w:hAnsi="Symbol" w:hint="default"/>
+      </w:rPr>
+    </w:lvl>
+    <w:lvl w:ilvl="4" w:tplc="04070003" w:tentative="1">
+      <w:start w:val="1"/>
+      <w:numFmt w:val="bullet"/>
+      <w:lvlText w:val="o"/>
+      <w:lvlJc w:val="left"/>
+      <w:pPr>
+        <w:ind w:left="3600" w:hanging="360"/>
+      </w:pPr>
+      <w:rPr>
+        <w:rFonts w:ascii="Courier New" w:hAnsi="Courier New" w:cs="Courier New" w:hint="default"/>
+      </w:rPr>
+    </w:lvl>
+    <w:lvl w:ilvl="5" w:tplc="04070005" w:tentative="1">
+      <w:start w:val="1"/>
+      <w:numFmt w:val="bullet"/>
+      <w:lvlText w:val=""/>
+      <w:lvlJc w:val="left"/>
+      <w:pPr>
+        <w:ind w:left="4320" w:hanging="360"/>
+      </w:pPr>
+      <w:rPr>
+        <w:rFonts w:ascii="Wingdings" w:hAnsi="Wingdings" w:hint="default"/>
+      </w:rPr>
+    </w:lvl>
+    <w:lvl w:ilvl="6" w:tplc="04070001" w:tentative="1">
+      <w:start w:val="1"/>
+      <w:numFmt w:val="bullet"/>
+      <w:lvlText w:val=""/>
+      <w:lvlJc w:val="left"/>
+      <w:pPr>
+        <w:ind w:left="5040" w:hanging="360"/>
+      </w:pPr>
+      <w:rPr>
+        <w:rFonts w:ascii="Symbol" w:hAnsi="Symbol" w:hint="default"/>
+      </w:rPr>
+    </w:lvl>
+    <w:lvl w:ilvl="7" w:tplc="04070003" w:tentative="1">
+      <w:start w:val="1"/>
+      <w:numFmt w:val="bullet"/>
+      <w:lvlText w:val="o"/>
+      <w:lvlJc w:val="left"/>
+      <w:pPr>
+        <w:ind w:left="5760" w:hanging="360"/>
+      </w:pPr>
+      <w:rPr>
+        <w:rFonts w:ascii="Courier New" w:hAnsi="Courier New" w:cs="Courier New" w:hint="default"/>
+      </w:rPr>
+    </w:lvl>
+    <w:lvl w:ilvl="8" w:tplc="04070005" w:tentative="1">
+      <w:start w:val="1"/>
+      <w:numFmt w:val="bullet"/>
+      <w:lvlText w:val=""/>
+      <w:lvlJc w:val="left"/>
+      <w:pPr>
+        <w:ind w:left="6480" w:hanging="360"/>
+      </w:pPr>
+      <w:rPr>
+        <w:rFonts w:ascii="Wingdings" w:hAnsi="Wingdings" w:hint="default"/>
+      </w:rPr>
+    </w:lvl>
+  </w:abstractNum>
+  <w:abstractNum w:abstractNumId="2">
     <w:nsid w:val="20521F38"/>
     <w:multiLevelType w:val="hybridMultilevel"/>
     <w:tmpl w:val="D34A5930"/>
@@ -2546,7 +3936,96 @@
       </w:pPr>
     </w:lvl>
   </w:abstractNum>
-  <w:abstractNum w:abstractNumId="2" w15:restartNumberingAfterBreak="0">
+  <w:abstractNum w:abstractNumId="3">
+    <w:nsid w:val="211A2768"/>
+    <w:multiLevelType w:val="hybridMultilevel"/>
+    <w:tmpl w:val="23388EB6"/>
+    <w:lvl w:ilvl="0" w:tplc="0407000F">
+      <w:start w:val="1"/>
+      <w:numFmt w:val="decimal"/>
+      <w:lvlText w:val="%1."/>
+      <w:lvlJc w:val="left"/>
+      <w:pPr>
+        <w:ind w:left="720" w:hanging="360"/>
+      </w:pPr>
+      <w:rPr>
+        <w:rFonts w:hint="default"/>
+      </w:rPr>
+    </w:lvl>
+    <w:lvl w:ilvl="1" w:tplc="04070019" w:tentative="1">
+      <w:start w:val="1"/>
+      <w:numFmt w:val="lowerLetter"/>
+      <w:lvlText w:val="%2."/>
+      <w:lvlJc w:val="left"/>
+      <w:pPr>
+        <w:ind w:left="1440" w:hanging="360"/>
+      </w:pPr>
+    </w:lvl>
+    <w:lvl w:ilvl="2" w:tplc="0407001B" w:tentative="1">
+      <w:start w:val="1"/>
+      <w:numFmt w:val="lowerRoman"/>
+      <w:lvlText w:val="%3."/>
+      <w:lvlJc w:val="right"/>
+      <w:pPr>
+        <w:ind w:left="2160" w:hanging="180"/>
+      </w:pPr>
+    </w:lvl>
+    <w:lvl w:ilvl="3" w:tplc="0407000F" w:tentative="1">
+      <w:start w:val="1"/>
+      <w:numFmt w:val="decimal"/>
+      <w:lvlText w:val="%4."/>
+      <w:lvlJc w:val="left"/>
+      <w:pPr>
+        <w:ind w:left="2880" w:hanging="360"/>
+      </w:pPr>
+    </w:lvl>
+    <w:lvl w:ilvl="4" w:tplc="04070019" w:tentative="1">
+      <w:start w:val="1"/>
+      <w:numFmt w:val="lowerLetter"/>
+      <w:lvlText w:val="%5."/>
+      <w:lvlJc w:val="left"/>
+      <w:pPr>
+        <w:ind w:left="3600" w:hanging="360"/>
+      </w:pPr>
+    </w:lvl>
+    <w:lvl w:ilvl="5" w:tplc="0407001B" w:tentative="1">
+      <w:start w:val="1"/>
+      <w:numFmt w:val="lowerRoman"/>
+      <w:lvlText w:val="%6."/>
+      <w:lvlJc w:val="right"/>
+      <w:pPr>
+        <w:ind w:left="4320" w:hanging="180"/>
+      </w:pPr>
+    </w:lvl>
+    <w:lvl w:ilvl="6" w:tplc="0407000F" w:tentative="1">
+      <w:start w:val="1"/>
+      <w:numFmt w:val="decimal"/>
+      <w:lvlText w:val="%7."/>
+      <w:lvlJc w:val="left"/>
+      <w:pPr>
+        <w:ind w:left="5040" w:hanging="360"/>
+      </w:pPr>
+    </w:lvl>
+    <w:lvl w:ilvl="7" w:tplc="04070019" w:tentative="1">
+      <w:start w:val="1"/>
+      <w:numFmt w:val="lowerLetter"/>
+      <w:lvlText w:val="%8."/>
+      <w:lvlJc w:val="left"/>
+      <w:pPr>
+        <w:ind w:left="5760" w:hanging="360"/>
+      </w:pPr>
+    </w:lvl>
+    <w:lvl w:ilvl="8" w:tplc="0407001B" w:tentative="1">
+      <w:start w:val="1"/>
+      <w:numFmt w:val="lowerRoman"/>
+      <w:lvlText w:val="%9."/>
+      <w:lvlJc w:val="right"/>
+      <w:pPr>
+        <w:ind w:left="6480" w:hanging="180"/>
+      </w:pPr>
+    </w:lvl>
+  </w:abstractNum>
+  <w:abstractNum w:abstractNumId="4">
     <w:nsid w:val="22926825"/>
     <w:multiLevelType w:val="hybridMultilevel"/>
     <w:tmpl w:val="44502B58"/>
@@ -2632,7 +4111,96 @@
       </w:pPr>
     </w:lvl>
   </w:abstractNum>
-  <w:abstractNum w:abstractNumId="3" w15:restartNumberingAfterBreak="0">
+  <w:abstractNum w:abstractNumId="5">
+    <w:nsid w:val="23AE766F"/>
+    <w:multiLevelType w:val="hybridMultilevel"/>
+    <w:tmpl w:val="29203FAA"/>
+    <w:lvl w:ilvl="0" w:tplc="0407000F">
+      <w:start w:val="1"/>
+      <w:numFmt w:val="decimal"/>
+      <w:lvlText w:val="%1."/>
+      <w:lvlJc w:val="left"/>
+      <w:pPr>
+        <w:ind w:left="720" w:hanging="360"/>
+      </w:pPr>
+      <w:rPr>
+        <w:rFonts w:hint="default"/>
+      </w:rPr>
+    </w:lvl>
+    <w:lvl w:ilvl="1" w:tplc="04070019" w:tentative="1">
+      <w:start w:val="1"/>
+      <w:numFmt w:val="lowerLetter"/>
+      <w:lvlText w:val="%2."/>
+      <w:lvlJc w:val="left"/>
+      <w:pPr>
+        <w:ind w:left="1440" w:hanging="360"/>
+      </w:pPr>
+    </w:lvl>
+    <w:lvl w:ilvl="2" w:tplc="0407001B" w:tentative="1">
+      <w:start w:val="1"/>
+      <w:numFmt w:val="lowerRoman"/>
+      <w:lvlText w:val="%3."/>
+      <w:lvlJc w:val="right"/>
+      <w:pPr>
+        <w:ind w:left="2160" w:hanging="180"/>
+      </w:pPr>
+    </w:lvl>
+    <w:lvl w:ilvl="3" w:tplc="0407000F" w:tentative="1">
+      <w:start w:val="1"/>
+      <w:numFmt w:val="decimal"/>
+      <w:lvlText w:val="%4."/>
+      <w:lvlJc w:val="left"/>
+      <w:pPr>
+        <w:ind w:left="2880" w:hanging="360"/>
+      </w:pPr>
+    </w:lvl>
+    <w:lvl w:ilvl="4" w:tplc="04070019" w:tentative="1">
+      <w:start w:val="1"/>
+      <w:numFmt w:val="lowerLetter"/>
+      <w:lvlText w:val="%5."/>
+      <w:lvlJc w:val="left"/>
+      <w:pPr>
+        <w:ind w:left="3600" w:hanging="360"/>
+      </w:pPr>
+    </w:lvl>
+    <w:lvl w:ilvl="5" w:tplc="0407001B" w:tentative="1">
+      <w:start w:val="1"/>
+      <w:numFmt w:val="lowerRoman"/>
+      <w:lvlText w:val="%6."/>
+      <w:lvlJc w:val="right"/>
+      <w:pPr>
+        <w:ind w:left="4320" w:hanging="180"/>
+      </w:pPr>
+    </w:lvl>
+    <w:lvl w:ilvl="6" w:tplc="0407000F" w:tentative="1">
+      <w:start w:val="1"/>
+      <w:numFmt w:val="decimal"/>
+      <w:lvlText w:val="%7."/>
+      <w:lvlJc w:val="left"/>
+      <w:pPr>
+        <w:ind w:left="5040" w:hanging="360"/>
+      </w:pPr>
+    </w:lvl>
+    <w:lvl w:ilvl="7" w:tplc="04070019" w:tentative="1">
+      <w:start w:val="1"/>
+      <w:numFmt w:val="lowerLetter"/>
+      <w:lvlText w:val="%8."/>
+      <w:lvlJc w:val="left"/>
+      <w:pPr>
+        <w:ind w:left="5760" w:hanging="360"/>
+      </w:pPr>
+    </w:lvl>
+    <w:lvl w:ilvl="8" w:tplc="0407001B" w:tentative="1">
+      <w:start w:val="1"/>
+      <w:numFmt w:val="lowerRoman"/>
+      <w:lvlText w:val="%9."/>
+      <w:lvlJc w:val="right"/>
+      <w:pPr>
+        <w:ind w:left="6480" w:hanging="180"/>
+      </w:pPr>
+    </w:lvl>
+  </w:abstractNum>
+  <w:abstractNum w:abstractNumId="6">
     <w:nsid w:val="2F2E2BD2"/>
     <w:multiLevelType w:val="hybridMultilevel"/>
     <w:tmpl w:val="C01809E2"/>
@@ -2721,7 +4289,96 @@
       </w:pPr>
     </w:lvl>
   </w:abstractNum>
-  <w:abstractNum w:abstractNumId="4" w15:restartNumberingAfterBreak="0">
+  <w:abstractNum w:abstractNumId="7">
+    <w:nsid w:val="3EB15EE1"/>
+    <w:multiLevelType w:val="hybridMultilevel"/>
+    <w:tmpl w:val="E4923D88"/>
+    <w:lvl w:ilvl="0" w:tplc="0407000F">
+      <w:start w:val="1"/>
+      <w:numFmt w:val="decimal"/>
+      <w:lvlText w:val="%1."/>
+      <w:lvlJc w:val="left"/>
+      <w:pPr>
+        <w:ind w:left="720" w:hanging="360"/>
+      </w:pPr>
+      <w:rPr>
+        <w:rFonts w:hint="default"/>
+      </w:rPr>
+    </w:lvl>
+    <w:lvl w:ilvl="1" w:tplc="04070019" w:tentative="1">
+      <w:start w:val="1"/>
+      <w:numFmt w:val="lowerLetter"/>
+      <w:lvlText w:val="%2."/>
+      <w:lvlJc w:val="left"/>
+      <w:pPr>
+        <w:ind w:left="1440" w:hanging="360"/>
+      </w:pPr>
+    </w:lvl>
+    <w:lvl w:ilvl="2" w:tplc="0407001B" w:tentative="1">
+      <w:start w:val="1"/>
+      <w:numFmt w:val="lowerRoman"/>
+      <w:lvlText w:val="%3."/>
+      <w:lvlJc w:val="right"/>
+      <w:pPr>
+        <w:ind w:left="2160" w:hanging="180"/>
+      </w:pPr>
+    </w:lvl>
+    <w:lvl w:ilvl="3" w:tplc="0407000F" w:tentative="1">
+      <w:start w:val="1"/>
+      <w:numFmt w:val="decimal"/>
+      <w:lvlText w:val="%4."/>
+      <w:lvlJc w:val="left"/>
+      <w:pPr>
+        <w:ind w:left="2880" w:hanging="360"/>
+      </w:pPr>
+    </w:lvl>
+    <w:lvl w:ilvl="4" w:tplc="04070019" w:tentative="1">
+      <w:start w:val="1"/>
+      <w:numFmt w:val="lowerLetter"/>
+      <w:lvlText w:val="%5."/>
+      <w:lvlJc w:val="left"/>
+      <w:pPr>
+        <w:ind w:left="3600" w:hanging="360"/>
+      </w:pPr>
+    </w:lvl>
+    <w:lvl w:ilvl="5" w:tplc="0407001B" w:tentative="1">
+      <w:start w:val="1"/>
+      <w:numFmt w:val="lowerRoman"/>
+      <w:lvlText w:val="%6."/>
+      <w:lvlJc w:val="right"/>
+      <w:pPr>
+        <w:ind w:left="4320" w:hanging="180"/>
+      </w:pPr>
+    </w:lvl>
+    <w:lvl w:ilvl="6" w:tplc="0407000F" w:tentative="1">
+      <w:start w:val="1"/>
+      <w:numFmt w:val="decimal"/>
+      <w:lvlText w:val="%7."/>
+      <w:lvlJc w:val="left"/>
+      <w:pPr>
+        <w:ind w:left="5040" w:hanging="360"/>
+      </w:pPr>
+    </w:lvl>
+    <w:lvl w:ilvl="7" w:tplc="04070019" w:tentative="1">
+      <w:start w:val="1"/>
+      <w:numFmt w:val="lowerLetter"/>
+      <w:lvlText w:val="%8."/>
+      <w:lvlJc w:val="left"/>
+      <w:pPr>
+        <w:ind w:left="5760" w:hanging="360"/>
+      </w:pPr>
+    </w:lvl>
+    <w:lvl w:ilvl="8" w:tplc="0407001B" w:tentative="1">
+      <w:start w:val="1"/>
+      <w:numFmt w:val="lowerRoman"/>
+      <w:lvlText w:val="%9."/>
+      <w:lvlJc w:val="right"/>
+      <w:pPr>
+        <w:ind w:left="6480" w:hanging="180"/>
+      </w:pPr>
+    </w:lvl>
+  </w:abstractNum>
+  <w:abstractNum w:abstractNumId="8">
     <w:nsid w:val="4A2541AB"/>
     <w:multiLevelType w:val="hybridMultilevel"/>
     <w:tmpl w:val="203C0458"/>
@@ -2810,7 +4467,7 @@
       </w:pPr>
     </w:lvl>
   </w:abstractNum>
-  <w:abstractNum w:abstractNumId="5" w15:restartNumberingAfterBreak="0">
+  <w:abstractNum w:abstractNumId="9">
     <w:nsid w:val="537E62A8"/>
     <w:multiLevelType w:val="hybridMultilevel"/>
     <w:tmpl w:val="81C4C21A"/>
@@ -2922,7 +4579,7 @@
       </w:rPr>
     </w:lvl>
   </w:abstractNum>
-  <w:abstractNum w:abstractNumId="6" w15:restartNumberingAfterBreak="0">
+  <w:abstractNum w:abstractNumId="10">
     <w:nsid w:val="65762354"/>
     <w:multiLevelType w:val="hybridMultilevel"/>
     <w:tmpl w:val="FC48EF22"/>
@@ -3011,7 +4668,7 @@
       </w:pPr>
     </w:lvl>
   </w:abstractNum>
-  <w:abstractNum w:abstractNumId="7" w15:restartNumberingAfterBreak="0">
+  <w:abstractNum w:abstractNumId="11">
     <w:nsid w:val="69CB50FA"/>
     <w:multiLevelType w:val="hybridMultilevel"/>
     <w:tmpl w:val="63A42772"/>
@@ -3100,7 +4757,7 @@
       </w:pPr>
     </w:lvl>
   </w:abstractNum>
-  <w:abstractNum w:abstractNumId="8" w15:restartNumberingAfterBreak="0">
+  <w:abstractNum w:abstractNumId="12">
     <w:nsid w:val="6F781108"/>
     <w:multiLevelType w:val="multilevel"/>
     <w:tmpl w:val="04070025"/>
@@ -3196,37 +4853,49 @@
     </w:lvl>
   </w:abstractNum>
   <w:num w:numId="1">
-    <w:abstractNumId w:val="4"/>
+    <w:abstractNumId w:val="8"/>
   </w:num>
   <w:num w:numId="2">
-    <w:abstractNumId w:val="1"/>
+    <w:abstractNumId w:val="2"/>
   </w:num>
   <w:num w:numId="3">
-    <w:abstractNumId w:val="5"/>
+    <w:abstractNumId w:val="9"/>
   </w:num>
   <w:num w:numId="4">
-    <w:abstractNumId w:val="7"/>
+    <w:abstractNumId w:val="11"/>
   </w:num>
   <w:num w:numId="5">
     <w:abstractNumId w:val="0"/>
   </w:num>
   <w:num w:numId="6">
-    <w:abstractNumId w:val="2"/>
+    <w:abstractNumId w:val="4"/>
   </w:num>
   <w:num w:numId="7">
-    <w:abstractNumId w:val="8"/>
+    <w:abstractNumId w:val="12"/>
   </w:num>
   <w:num w:numId="8">
+    <w:abstractNumId w:val="10"/>
+  </w:num>
+  <w:num w:numId="9">
     <w:abstractNumId w:val="6"/>
   </w:num>
-  <w:num w:numId="9">
+  <w:num w:numId="10">
+    <w:abstractNumId w:val="1"/>
+  </w:num>
+  <w:num w:numId="11">
+    <w:abstractNumId w:val="7"/>
+  </w:num>
+  <w:num w:numId="12">
     <w:abstractNumId w:val="3"/>
+  </w:num>
+  <w:num w:numId="13">
+    <w:abstractNumId w:val="5"/>
   </w:num>
 </w:numbering>
 </file>
 
 <file path=word/styles.xml><?xml version="1.0" encoding="utf-8"?>
-<w:styles xmlns:mc="http://schemas.openxmlformats.org/markup-compatibility/2006" xmlns:r="http://schemas.openxmlformats.org/officeDocument/2006/relationships" xmlns:w="http://schemas.openxmlformats.org/wordprocessingml/2006/main" xmlns:w14="http://schemas.microsoft.com/office/word/2010/wordml" xmlns:w15="http://schemas.microsoft.com/office/word/2012/wordml" mc:Ignorable="w14 w15">
+<w:styles xmlns:mc="http://schemas.openxmlformats.org/markup-compatibility/2006" xmlns:r="http://schemas.openxmlformats.org/officeDocument/2006/relationships" xmlns:w="http://schemas.openxmlformats.org/wordprocessingml/2006/main" xmlns:w14="http://schemas.microsoft.com/office/word/2010/wordml" mc:Ignorable="w14">
   <w:docDefaults>
     <w:rPrDefault>
       <w:rPr>
@@ -3242,378 +4911,144 @@
       </w:pPr>
     </w:pPrDefault>
   </w:docDefaults>
-  <w:latentStyles w:defLockedState="0" w:defUIPriority="99" w:defSemiHidden="0" w:defUnhideWhenUsed="0" w:defQFormat="0" w:count="371">
-    <w:lsdException w:name="Normal" w:uiPriority="0" w:qFormat="1"/>
-    <w:lsdException w:name="heading 1" w:uiPriority="9" w:qFormat="1"/>
-    <w:lsdException w:name="heading 2" w:semiHidden="1" w:uiPriority="9" w:unhideWhenUsed="1" w:qFormat="1"/>
-    <w:lsdException w:name="heading 3" w:semiHidden="1" w:uiPriority="9" w:unhideWhenUsed="1" w:qFormat="1"/>
-    <w:lsdException w:name="heading 4" w:semiHidden="1" w:uiPriority="9" w:unhideWhenUsed="1" w:qFormat="1"/>
-    <w:lsdException w:name="heading 5" w:semiHidden="1" w:uiPriority="9" w:unhideWhenUsed="1" w:qFormat="1"/>
-    <w:lsdException w:name="heading 6" w:semiHidden="1" w:uiPriority="9" w:unhideWhenUsed="1" w:qFormat="1"/>
-    <w:lsdException w:name="heading 7" w:semiHidden="1" w:uiPriority="9" w:unhideWhenUsed="1" w:qFormat="1"/>
-    <w:lsdException w:name="heading 8" w:semiHidden="1" w:uiPriority="9" w:unhideWhenUsed="1" w:qFormat="1"/>
-    <w:lsdException w:name="heading 9" w:semiHidden="1" w:uiPriority="9" w:unhideWhenUsed="1" w:qFormat="1"/>
-    <w:lsdException w:name="index 1" w:semiHidden="1" w:unhideWhenUsed="1"/>
-    <w:lsdException w:name="index 2" w:semiHidden="1" w:unhideWhenUsed="1"/>
-    <w:lsdException w:name="index 3" w:semiHidden="1" w:unhideWhenUsed="1"/>
-    <w:lsdException w:name="index 4" w:semiHidden="1" w:unhideWhenUsed="1"/>
-    <w:lsdException w:name="index 5" w:semiHidden="1" w:unhideWhenUsed="1"/>
-    <w:lsdException w:name="index 6" w:semiHidden="1" w:unhideWhenUsed="1"/>
-    <w:lsdException w:name="index 7" w:semiHidden="1" w:unhideWhenUsed="1"/>
-    <w:lsdException w:name="index 8" w:semiHidden="1" w:unhideWhenUsed="1"/>
-    <w:lsdException w:name="index 9" w:semiHidden="1" w:unhideWhenUsed="1"/>
-    <w:lsdException w:name="toc 1" w:semiHidden="1" w:uiPriority="39" w:unhideWhenUsed="1" w:qFormat="1"/>
-    <w:lsdException w:name="toc 2" w:semiHidden="1" w:uiPriority="39" w:unhideWhenUsed="1" w:qFormat="1"/>
-    <w:lsdException w:name="toc 3" w:semiHidden="1" w:uiPriority="39" w:unhideWhenUsed="1" w:qFormat="1"/>
-    <w:lsdException w:name="toc 4" w:semiHidden="1" w:uiPriority="39" w:unhideWhenUsed="1"/>
-    <w:lsdException w:name="toc 5" w:semiHidden="1" w:uiPriority="39" w:unhideWhenUsed="1"/>
-    <w:lsdException w:name="toc 6" w:semiHidden="1" w:uiPriority="39" w:unhideWhenUsed="1"/>
-    <w:lsdException w:name="toc 7" w:semiHidden="1" w:uiPriority="39" w:unhideWhenUsed="1"/>
-    <w:lsdException w:name="toc 8" w:semiHidden="1" w:uiPriority="39" w:unhideWhenUsed="1"/>
-    <w:lsdException w:name="toc 9" w:semiHidden="1" w:uiPriority="39" w:unhideWhenUsed="1"/>
-    <w:lsdException w:name="Normal Indent" w:semiHidden="1" w:unhideWhenUsed="1"/>
-    <w:lsdException w:name="footnote text" w:semiHidden="1" w:unhideWhenUsed="1"/>
-    <w:lsdException w:name="annotation text" w:semiHidden="1" w:unhideWhenUsed="1"/>
-    <w:lsdException w:name="header" w:semiHidden="1" w:unhideWhenUsed="1"/>
-    <w:lsdException w:name="footer" w:semiHidden="1" w:unhideWhenUsed="1"/>
-    <w:lsdException w:name="index heading" w:semiHidden="1" w:unhideWhenUsed="1"/>
-    <w:lsdException w:name="caption" w:semiHidden="1" w:uiPriority="35" w:unhideWhenUsed="1" w:qFormat="1"/>
-    <w:lsdException w:name="table of figures" w:semiHidden="1" w:unhideWhenUsed="1"/>
-    <w:lsdException w:name="envelope address" w:semiHidden="1" w:unhideWhenUsed="1"/>
-    <w:lsdException w:name="envelope return" w:semiHidden="1" w:unhideWhenUsed="1"/>
-    <w:lsdException w:name="footnote reference" w:semiHidden="1" w:unhideWhenUsed="1"/>
-    <w:lsdException w:name="annotation reference" w:semiHidden="1" w:unhideWhenUsed="1"/>
-    <w:lsdException w:name="line number" w:semiHidden="1" w:unhideWhenUsed="1"/>
-    <w:lsdException w:name="page number" w:semiHidden="1" w:unhideWhenUsed="1"/>
-    <w:lsdException w:name="endnote reference" w:semiHidden="1" w:unhideWhenUsed="1"/>
-    <w:lsdException w:name="endnote text" w:semiHidden="1" w:unhideWhenUsed="1"/>
-    <w:lsdException w:name="table of authorities" w:semiHidden="1" w:unhideWhenUsed="1"/>
-    <w:lsdException w:name="macro" w:semiHidden="1" w:unhideWhenUsed="1"/>
-    <w:lsdException w:name="toa heading" w:semiHidden="1" w:unhideWhenUsed="1"/>
-    <w:lsdException w:name="List" w:semiHidden="1" w:unhideWhenUsed="1"/>
-    <w:lsdException w:name="List Bullet" w:semiHidden="1" w:unhideWhenUsed="1"/>
-    <w:lsdException w:name="List Number" w:semiHidden="1" w:unhideWhenUsed="1"/>
-    <w:lsdException w:name="List 2" w:semiHidden="1" w:unhideWhenUsed="1"/>
-    <w:lsdException w:name="List 3" w:semiHidden="1" w:unhideWhenUsed="1"/>
-    <w:lsdException w:name="List 4" w:semiHidden="1" w:unhideWhenUsed="1"/>
-    <w:lsdException w:name="List 5" w:semiHidden="1" w:unhideWhenUsed="1"/>
-    <w:lsdException w:name="List Bullet 2" w:semiHidden="1" w:unhideWhenUsed="1"/>
-    <w:lsdException w:name="List Bullet 3" w:semiHidden="1" w:unhideWhenUsed="1"/>
-    <w:lsdException w:name="List Bullet 4" w:semiHidden="1" w:unhideWhenUsed="1"/>
-    <w:lsdException w:name="List Bullet 5" w:semiHidden="1" w:unhideWhenUsed="1"/>
-    <w:lsdException w:name="List Number 2" w:semiHidden="1" w:unhideWhenUsed="1"/>
-    <w:lsdException w:name="List Number 3" w:semiHidden="1" w:unhideWhenUsed="1"/>
-    <w:lsdException w:name="List Number 4" w:semiHidden="1" w:unhideWhenUsed="1"/>
-    <w:lsdException w:name="List Number 5" w:semiHidden="1" w:unhideWhenUsed="1"/>
-    <w:lsdException w:name="Title" w:uiPriority="10" w:qFormat="1"/>
-    <w:lsdException w:name="Closing" w:semiHidden="1" w:unhideWhenUsed="1"/>
-    <w:lsdException w:name="Signature" w:semiHidden="1" w:unhideWhenUsed="1"/>
-    <w:lsdException w:name="Default Paragraph Font" w:semiHidden="1" w:uiPriority="1" w:unhideWhenUsed="1"/>
-    <w:lsdException w:name="Body Text" w:semiHidden="1" w:unhideWhenUsed="1"/>
-    <w:lsdException w:name="Body Text Indent" w:semiHidden="1" w:unhideWhenUsed="1"/>
-    <w:lsdException w:name="List Continue" w:semiHidden="1" w:unhideWhenUsed="1"/>
-    <w:lsdException w:name="List Continue 2" w:semiHidden="1" w:unhideWhenUsed="1"/>
-    <w:lsdException w:name="List Continue 3" w:semiHidden="1" w:unhideWhenUsed="1"/>
-    <w:lsdException w:name="List Continue 4" w:semiHidden="1" w:unhideWhenUsed="1"/>
-    <w:lsdException w:name="List Continue 5" w:semiHidden="1" w:unhideWhenUsed="1"/>
-    <w:lsdException w:name="Message Header" w:semiHidden="1" w:unhideWhenUsed="1"/>
-    <w:lsdException w:name="Subtitle" w:uiPriority="11" w:qFormat="1"/>
-    <w:lsdException w:name="Salutation" w:semiHidden="1" w:unhideWhenUsed="1"/>
-    <w:lsdException w:name="Date" w:semiHidden="1" w:unhideWhenUsed="1"/>
-    <w:lsdException w:name="Body Text First Indent" w:semiHidden="1" w:unhideWhenUsed="1"/>
-    <w:lsdException w:name="Body Text First Indent 2" w:semiHidden="1" w:unhideWhenUsed="1"/>
-    <w:lsdException w:name="Note Heading" w:semiHidden="1" w:unhideWhenUsed="1"/>
-    <w:lsdException w:name="Body Text 2" w:semiHidden="1" w:unhideWhenUsed="1"/>
-    <w:lsdException w:name="Body Text 3" w:semiHidden="1" w:unhideWhenUsed="1"/>
-    <w:lsdException w:name="Body Text Indent 2" w:semiHidden="1" w:unhideWhenUsed="1"/>
-    <w:lsdException w:name="Body Text Indent 3" w:semiHidden="1" w:unhideWhenUsed="1"/>
-    <w:lsdException w:name="Block Text" w:semiHidden="1" w:unhideWhenUsed="1"/>
-    <w:lsdException w:name="Hyperlink" w:semiHidden="1" w:unhideWhenUsed="1"/>
-    <w:lsdException w:name="FollowedHyperlink" w:semiHidden="1" w:unhideWhenUsed="1"/>
-    <w:lsdException w:name="Strong" w:uiPriority="22" w:qFormat="1"/>
-    <w:lsdException w:name="Emphasis" w:uiPriority="20" w:qFormat="1"/>
-    <w:lsdException w:name="Document Map" w:semiHidden="1" w:unhideWhenUsed="1"/>
-    <w:lsdException w:name="Plain Text" w:semiHidden="1" w:unhideWhenUsed="1"/>
-    <w:lsdException w:name="E-mail Signature" w:semiHidden="1" w:unhideWhenUsed="1"/>
-    <w:lsdException w:name="HTML Top of Form" w:semiHidden="1" w:unhideWhenUsed="1"/>
-    <w:lsdException w:name="HTML Bottom of Form" w:semiHidden="1" w:unhideWhenUsed="1"/>
-    <w:lsdException w:name="Normal (Web)" w:semiHidden="1" w:unhideWhenUsed="1"/>
-    <w:lsdException w:name="HTML Acronym" w:semiHidden="1" w:unhideWhenUsed="1"/>
-    <w:lsdException w:name="HTML Address" w:semiHidden="1" w:unhideWhenUsed="1"/>
-    <w:lsdException w:name="HTML Cite" w:semiHidden="1" w:unhideWhenUsed="1"/>
-    <w:lsdException w:name="HTML Code" w:semiHidden="1" w:unhideWhenUsed="1"/>
-    <w:lsdException w:name="HTML Definition" w:semiHidden="1" w:unhideWhenUsed="1"/>
-    <w:lsdException w:name="HTML Keyboard" w:semiHidden="1" w:unhideWhenUsed="1"/>
-    <w:lsdException w:name="HTML Preformatted" w:semiHidden="1" w:unhideWhenUsed="1"/>
-    <w:lsdException w:name="HTML Sample" w:semiHidden="1" w:unhideWhenUsed="1"/>
-    <w:lsdException w:name="HTML Typewriter" w:semiHidden="1" w:unhideWhenUsed="1"/>
-    <w:lsdException w:name="HTML Variable" w:semiHidden="1" w:unhideWhenUsed="1"/>
-    <w:lsdException w:name="Normal Table" w:semiHidden="1" w:unhideWhenUsed="1"/>
-    <w:lsdException w:name="annotation subject" w:semiHidden="1" w:unhideWhenUsed="1"/>
-    <w:lsdException w:name="No List" w:semiHidden="1" w:unhideWhenUsed="1"/>
-    <w:lsdException w:name="Outline List 1" w:semiHidden="1" w:unhideWhenUsed="1"/>
-    <w:lsdException w:name="Outline List 2" w:semiHidden="1" w:unhideWhenUsed="1"/>
-    <w:lsdException w:name="Outline List 3" w:semiHidden="1" w:unhideWhenUsed="1"/>
-    <w:lsdException w:name="Table Simple 1" w:semiHidden="1" w:unhideWhenUsed="1"/>
-    <w:lsdException w:name="Table Simple 2" w:semiHidden="1" w:unhideWhenUsed="1"/>
-    <w:lsdException w:name="Table Simple 3" w:semiHidden="1" w:unhideWhenUsed="1"/>
-    <w:lsdException w:name="Table Classic 1" w:semiHidden="1" w:unhideWhenUsed="1"/>
-    <w:lsdException w:name="Table Classic 2" w:semiHidden="1" w:unhideWhenUsed="1"/>
-    <w:lsdException w:name="Table Classic 3" w:semiHidden="1" w:unhideWhenUsed="1"/>
-    <w:lsdException w:name="Table Classic 4" w:semiHidden="1" w:unhideWhenUsed="1"/>
-    <w:lsdException w:name="Table Colorful 1" w:semiHidden="1" w:unhideWhenUsed="1"/>
-    <w:lsdException w:name="Table Colorful 2" w:semiHidden="1" w:unhideWhenUsed="1"/>
-    <w:lsdException w:name="Table Colorful 3" w:semiHidden="1" w:unhideWhenUsed="1"/>
-    <w:lsdException w:name="Table Columns 1" w:semiHidden="1" w:unhideWhenUsed="1"/>
-    <w:lsdException w:name="Table Columns 2" w:semiHidden="1" w:unhideWhenUsed="1"/>
-    <w:lsdException w:name="Table Columns 3" w:semiHidden="1" w:unhideWhenUsed="1"/>
-    <w:lsdException w:name="Table Columns 4" w:semiHidden="1" w:unhideWhenUsed="1"/>
-    <w:lsdException w:name="Table Columns 5" w:semiHidden="1" w:unhideWhenUsed="1"/>
-    <w:lsdException w:name="Table Grid 1" w:semiHidden="1" w:unhideWhenUsed="1"/>
-    <w:lsdException w:name="Table Grid 2" w:semiHidden="1" w:unhideWhenUsed="1"/>
-    <w:lsdException w:name="Table Grid 3" w:semiHidden="1" w:unhideWhenUsed="1"/>
-    <w:lsdException w:name="Table Grid 4" w:semiHidden="1" w:unhideWhenUsed="1"/>
-    <w:lsdException w:name="Table Grid 5" w:semiHidden="1" w:unhideWhenUsed="1"/>
-    <w:lsdException w:name="Table Grid 6" w:semiHidden="1" w:unhideWhenUsed="1"/>
-    <w:lsdException w:name="Table Grid 7" w:semiHidden="1" w:unhideWhenUsed="1"/>
-    <w:lsdException w:name="Table Grid 8" w:semiHidden="1" w:unhideWhenUsed="1"/>
-    <w:lsdException w:name="Table List 1" w:semiHidden="1" w:unhideWhenUsed="1"/>
-    <w:lsdException w:name="Table List 2" w:semiHidden="1" w:unhideWhenUsed="1"/>
-    <w:lsdException w:name="Table List 3" w:semiHidden="1" w:unhideWhenUsed="1"/>
-    <w:lsdException w:name="Table List 4" w:semiHidden="1" w:unhideWhenUsed="1"/>
-    <w:lsdException w:name="Table List 5" w:semiHidden="1" w:unhideWhenUsed="1"/>
-    <w:lsdException w:name="Table List 6" w:semiHidden="1" w:unhideWhenUsed="1"/>
-    <w:lsdException w:name="Table List 7" w:semiHidden="1" w:unhideWhenUsed="1"/>
-    <w:lsdException w:name="Table List 8" w:semiHidden="1" w:unhideWhenUsed="1"/>
-    <w:lsdException w:name="Table 3D effects 1" w:semiHidden="1" w:unhideWhenUsed="1"/>
-    <w:lsdException w:name="Table 3D effects 2" w:semiHidden="1" w:unhideWhenUsed="1"/>
-    <w:lsdException w:name="Table 3D effects 3" w:semiHidden="1" w:unhideWhenUsed="1"/>
-    <w:lsdException w:name="Table Contemporary" w:semiHidden="1" w:unhideWhenUsed="1"/>
-    <w:lsdException w:name="Table Elegant" w:semiHidden="1" w:unhideWhenUsed="1"/>
-    <w:lsdException w:name="Table Professional" w:semiHidden="1" w:unhideWhenUsed="1"/>
-    <w:lsdException w:name="Table Subtle 1" w:semiHidden="1" w:unhideWhenUsed="1"/>
-    <w:lsdException w:name="Table Subtle 2" w:semiHidden="1" w:unhideWhenUsed="1"/>
-    <w:lsdException w:name="Table Web 1" w:semiHidden="1" w:unhideWhenUsed="1"/>
-    <w:lsdException w:name="Table Web 2" w:semiHidden="1" w:unhideWhenUsed="1"/>
-    <w:lsdException w:name="Table Web 3" w:semiHidden="1" w:unhideWhenUsed="1"/>
-    <w:lsdException w:name="Balloon Text" w:semiHidden="1" w:unhideWhenUsed="1"/>
-    <w:lsdException w:name="Table Grid" w:uiPriority="59"/>
-    <w:lsdException w:name="Table Theme" w:semiHidden="1" w:unhideWhenUsed="1"/>
-    <w:lsdException w:name="Placeholder Text" w:semiHidden="1"/>
-    <w:lsdException w:name="No Spacing" w:uiPriority="1" w:qFormat="1"/>
-    <w:lsdException w:name="Light Shading" w:uiPriority="60"/>
-    <w:lsdException w:name="Light List" w:uiPriority="61"/>
-    <w:lsdException w:name="Light Grid" w:uiPriority="62"/>
-    <w:lsdException w:name="Medium Shading 1" w:uiPriority="63"/>
-    <w:lsdException w:name="Medium Shading 2" w:uiPriority="64"/>
-    <w:lsdException w:name="Medium List 1" w:uiPriority="65"/>
-    <w:lsdException w:name="Medium List 2" w:uiPriority="66"/>
-    <w:lsdException w:name="Medium Grid 1" w:uiPriority="67"/>
-    <w:lsdException w:name="Medium Grid 2" w:uiPriority="68"/>
-    <w:lsdException w:name="Medium Grid 3" w:uiPriority="69"/>
-    <w:lsdException w:name="Dark List" w:uiPriority="70"/>
-    <w:lsdException w:name="Colorful Shading" w:uiPriority="71"/>
-    <w:lsdException w:name="Colorful List" w:uiPriority="72"/>
-    <w:lsdException w:name="Colorful Grid" w:uiPriority="73"/>
-    <w:lsdException w:name="Light Shading Accent 1" w:uiPriority="60"/>
-    <w:lsdException w:name="Light List Accent 1" w:uiPriority="61"/>
-    <w:lsdException w:name="Light Grid Accent 1" w:uiPriority="62"/>
-    <w:lsdException w:name="Medium Shading 1 Accent 1" w:uiPriority="63"/>
-    <w:lsdException w:name="Medium Shading 2 Accent 1" w:uiPriority="64"/>
-    <w:lsdException w:name="Medium List 1 Accent 1" w:uiPriority="65"/>
-    <w:lsdException w:name="Revision" w:semiHidden="1"/>
-    <w:lsdException w:name="List Paragraph" w:uiPriority="34" w:qFormat="1"/>
-    <w:lsdException w:name="Quote" w:uiPriority="29" w:qFormat="1"/>
-    <w:lsdException w:name="Intense Quote" w:uiPriority="30" w:qFormat="1"/>
-    <w:lsdException w:name="Medium List 2 Accent 1" w:uiPriority="66"/>
-    <w:lsdException w:name="Medium Grid 1 Accent 1" w:uiPriority="67"/>
-    <w:lsdException w:name="Medium Grid 2 Accent 1" w:uiPriority="68"/>
-    <w:lsdException w:name="Medium Grid 3 Accent 1" w:uiPriority="69"/>
-    <w:lsdException w:name="Dark List Accent 1" w:uiPriority="70"/>
-    <w:lsdException w:name="Colorful Shading Accent 1" w:uiPriority="71"/>
-    <w:lsdException w:name="Colorful List Accent 1" w:uiPriority="72"/>
-    <w:lsdException w:name="Colorful Grid Accent 1" w:uiPriority="73"/>
-    <w:lsdException w:name="Light Shading Accent 2" w:uiPriority="60"/>
-    <w:lsdException w:name="Light List Accent 2" w:uiPriority="61"/>
-    <w:lsdException w:name="Light Grid Accent 2" w:uiPriority="62"/>
-    <w:lsdException w:name="Medium Shading 1 Accent 2" w:uiPriority="63"/>
-    <w:lsdException w:name="Medium Shading 2 Accent 2" w:uiPriority="64"/>
-    <w:lsdException w:name="Medium List 1 Accent 2" w:uiPriority="65"/>
-    <w:lsdException w:name="Medium List 2 Accent 2" w:uiPriority="66"/>
-    <w:lsdException w:name="Medium Grid 1 Accent 2" w:uiPriority="67"/>
-    <w:lsdException w:name="Medium Grid 2 Accent 2" w:uiPriority="68"/>
-    <w:lsdException w:name="Medium Grid 3 Accent 2" w:uiPriority="69"/>
-    <w:lsdException w:name="Dark List Accent 2" w:uiPriority="70"/>
-    <w:lsdException w:name="Colorful Shading Accent 2" w:uiPriority="71"/>
-    <w:lsdException w:name="Colorful List Accent 2" w:uiPriority="72"/>
-    <w:lsdException w:name="Colorful Grid Accent 2" w:uiPriority="73"/>
-    <w:lsdException w:name="Light Shading Accent 3" w:uiPriority="60"/>
-    <w:lsdException w:name="Light List Accent 3" w:uiPriority="61"/>
-    <w:lsdException w:name="Light Grid Accent 3" w:uiPriority="62"/>
-    <w:lsdException w:name="Medium Shading 1 Accent 3" w:uiPriority="63"/>
-    <w:lsdException w:name="Medium Shading 2 Accent 3" w:uiPriority="64"/>
-    <w:lsdException w:name="Medium List 1 Accent 3" w:uiPriority="65"/>
-    <w:lsdException w:name="Medium List 2 Accent 3" w:uiPriority="66"/>
-    <w:lsdException w:name="Medium Grid 1 Accent 3" w:uiPriority="67"/>
-    <w:lsdException w:name="Medium Grid 2 Accent 3" w:uiPriority="68"/>
-    <w:lsdException w:name="Medium Grid 3 Accent 3" w:uiPriority="69"/>
-    <w:lsdException w:name="Dark List Accent 3" w:uiPriority="70"/>
-    <w:lsdException w:name="Colorful Shading Accent 3" w:uiPriority="71"/>
-    <w:lsdException w:name="Colorful List Accent 3" w:uiPriority="72"/>
-    <w:lsdException w:name="Colorful Grid Accent 3" w:uiPriority="73"/>
-    <w:lsdException w:name="Light Shading Accent 4" w:uiPriority="60"/>
-    <w:lsdException w:name="Light List Accent 4" w:uiPriority="61"/>
-    <w:lsdException w:name="Light Grid Accent 4" w:uiPriority="62"/>
-    <w:lsdException w:name="Medium Shading 1 Accent 4" w:uiPriority="63"/>
-    <w:lsdException w:name="Medium Shading 2 Accent 4" w:uiPriority="64"/>
-    <w:lsdException w:name="Medium List 1 Accent 4" w:uiPriority="65"/>
-    <w:lsdException w:name="Medium List 2 Accent 4" w:uiPriority="66"/>
-    <w:lsdException w:name="Medium Grid 1 Accent 4" w:uiPriority="67"/>
-    <w:lsdException w:name="Medium Grid 2 Accent 4" w:uiPriority="68"/>
-    <w:lsdException w:name="Medium Grid 3 Accent 4" w:uiPriority="69"/>
-    <w:lsdException w:name="Dark List Accent 4" w:uiPriority="70"/>
-    <w:lsdException w:name="Colorful Shading Accent 4" w:uiPriority="71"/>
-    <w:lsdException w:name="Colorful List Accent 4" w:uiPriority="72"/>
-    <w:lsdException w:name="Colorful Grid Accent 4" w:uiPriority="73"/>
-    <w:lsdException w:name="Light Shading Accent 5" w:uiPriority="60"/>
-    <w:lsdException w:name="Light List Accent 5" w:uiPriority="61"/>
-    <w:lsdException w:name="Light Grid Accent 5" w:uiPriority="62"/>
-    <w:lsdException w:name="Medium Shading 1 Accent 5" w:uiPriority="63"/>
-    <w:lsdException w:name="Medium Shading 2 Accent 5" w:uiPriority="64"/>
-    <w:lsdException w:name="Medium List 1 Accent 5" w:uiPriority="65"/>
-    <w:lsdException w:name="Medium List 2 Accent 5" w:uiPriority="66"/>
-    <w:lsdException w:name="Medium Grid 1 Accent 5" w:uiPriority="67"/>
-    <w:lsdException w:name="Medium Grid 2 Accent 5" w:uiPriority="68"/>
-    <w:lsdException w:name="Medium Grid 3 Accent 5" w:uiPriority="69"/>
-    <w:lsdException w:name="Dark List Accent 5" w:uiPriority="70"/>
-    <w:lsdException w:name="Colorful Shading Accent 5" w:uiPriority="71"/>
-    <w:lsdException w:name="Colorful List Accent 5" w:uiPriority="72"/>
-    <w:lsdException w:name="Colorful Grid Accent 5" w:uiPriority="73"/>
-    <w:lsdException w:name="Light Shading Accent 6" w:uiPriority="60"/>
-    <w:lsdException w:name="Light List Accent 6" w:uiPriority="61"/>
-    <w:lsdException w:name="Light Grid Accent 6" w:uiPriority="62"/>
-    <w:lsdException w:name="Medium Shading 1 Accent 6" w:uiPriority="63"/>
-    <w:lsdException w:name="Medium Shading 2 Accent 6" w:uiPriority="64"/>
-    <w:lsdException w:name="Medium List 1 Accent 6" w:uiPriority="65"/>
-    <w:lsdException w:name="Medium List 2 Accent 6" w:uiPriority="66"/>
-    <w:lsdException w:name="Medium Grid 1 Accent 6" w:uiPriority="67"/>
-    <w:lsdException w:name="Medium Grid 2 Accent 6" w:uiPriority="68"/>
-    <w:lsdException w:name="Medium Grid 3 Accent 6" w:uiPriority="69"/>
-    <w:lsdException w:name="Dark List Accent 6" w:uiPriority="70"/>
-    <w:lsdException w:name="Colorful Shading Accent 6" w:uiPriority="71"/>
-    <w:lsdException w:name="Colorful List Accent 6" w:uiPriority="72"/>
-    <w:lsdException w:name="Colorful Grid Accent 6" w:uiPriority="73"/>
-    <w:lsdException w:name="Subtle Emphasis" w:qFormat="1"/>
-    <w:lsdException w:name="Intense Emphasis" w:uiPriority="21" w:qFormat="1"/>
-    <w:lsdException w:name="Subtle Reference" w:uiPriority="31" w:qFormat="1"/>
-    <w:lsdException w:name="Intense Reference" w:uiPriority="32" w:qFormat="1"/>
-    <w:lsdException w:name="Book Title" w:uiPriority="33" w:qFormat="1"/>
-    <w:lsdException w:name="Bibliography" w:semiHidden="1" w:uiPriority="37" w:unhideWhenUsed="1"/>
-    <w:lsdException w:name="TOC Heading" w:semiHidden="1" w:uiPriority="39" w:unhideWhenUsed="1" w:qFormat="1"/>
-    <w:lsdException w:name="Plain Table 1" w:uiPriority="41"/>
-    <w:lsdException w:name="Plain Table 2" w:uiPriority="42"/>
-    <w:lsdException w:name="Plain Table 3" w:uiPriority="43"/>
-    <w:lsdException w:name="Plain Table 4" w:uiPriority="44"/>
-    <w:lsdException w:name="Plain Table 5" w:uiPriority="45"/>
-    <w:lsdException w:name="Grid Table Light" w:uiPriority="40"/>
-    <w:lsdException w:name="Grid Table 1 Light" w:uiPriority="46"/>
-    <w:lsdException w:name="Grid Table 2" w:uiPriority="47"/>
-    <w:lsdException w:name="Grid Table 3" w:uiPriority="48"/>
-    <w:lsdException w:name="Grid Table 4" w:uiPriority="49"/>
-    <w:lsdException w:name="Grid Table 5 Dark" w:uiPriority="50"/>
-    <w:lsdException w:name="Grid Table 6 Colorful" w:uiPriority="51"/>
-    <w:lsdException w:name="Grid Table 7 Colorful" w:uiPriority="52"/>
-    <w:lsdException w:name="Grid Table 1 Light Accent 1" w:uiPriority="46"/>
-    <w:lsdException w:name="Grid Table 2 Accent 1" w:uiPriority="47"/>
-    <w:lsdException w:name="Grid Table 3 Accent 1" w:uiPriority="48"/>
-    <w:lsdException w:name="Grid Table 4 Accent 1" w:uiPriority="49"/>
-    <w:lsdException w:name="Grid Table 5 Dark Accent 1" w:uiPriority="50"/>
-    <w:lsdException w:name="Grid Table 6 Colorful Accent 1" w:uiPriority="51"/>
-    <w:lsdException w:name="Grid Table 7 Colorful Accent 1" w:uiPriority="52"/>
-    <w:lsdException w:name="Grid Table 1 Light Accent 2" w:uiPriority="46"/>
-    <w:lsdException w:name="Grid Table 2 Accent 2" w:uiPriority="47"/>
-    <w:lsdException w:name="Grid Table 3 Accent 2" w:uiPriority="48"/>
-    <w:lsdException w:name="Grid Table 4 Accent 2" w:uiPriority="49"/>
-    <w:lsdException w:name="Grid Table 5 Dark Accent 2" w:uiPriority="50"/>
-    <w:lsdException w:name="Grid Table 6 Colorful Accent 2" w:uiPriority="51"/>
-    <w:lsdException w:name="Grid Table 7 Colorful Accent 2" w:uiPriority="52"/>
-    <w:lsdException w:name="Grid Table 1 Light Accent 3" w:uiPriority="46"/>
-    <w:lsdException w:name="Grid Table 2 Accent 3" w:uiPriority="47"/>
-    <w:lsdException w:name="Grid Table 3 Accent 3" w:uiPriority="48"/>
-    <w:lsdException w:name="Grid Table 4 Accent 3" w:uiPriority="49"/>
-    <w:lsdException w:name="Grid Table 5 Dark Accent 3" w:uiPriority="50"/>
-    <w:lsdException w:name="Grid Table 6 Colorful Accent 3" w:uiPriority="51"/>
-    <w:lsdException w:name="Grid Table 7 Colorful Accent 3" w:uiPriority="52"/>
-    <w:lsdException w:name="Grid Table 1 Light Accent 4" w:uiPriority="46"/>
-    <w:lsdException w:name="Grid Table 2 Accent 4" w:uiPriority="47"/>
-    <w:lsdException w:name="Grid Table 3 Accent 4" w:uiPriority="48"/>
-    <w:lsdException w:name="Grid Table 4 Accent 4" w:uiPriority="49"/>
-    <w:lsdException w:name="Grid Table 5 Dark Accent 4" w:uiPriority="50"/>
-    <w:lsdException w:name="Grid Table 6 Colorful Accent 4" w:uiPriority="51"/>
-    <w:lsdException w:name="Grid Table 7 Colorful Accent 4" w:uiPriority="52"/>
-    <w:lsdException w:name="Grid Table 1 Light Accent 5" w:uiPriority="46"/>
-    <w:lsdException w:name="Grid Table 2 Accent 5" w:uiPriority="47"/>
-    <w:lsdException w:name="Grid Table 3 Accent 5" w:uiPriority="48"/>
-    <w:lsdException w:name="Grid Table 4 Accent 5" w:uiPriority="49"/>
-    <w:lsdException w:name="Grid Table 5 Dark Accent 5" w:uiPriority="50"/>
-    <w:lsdException w:name="Grid Table 6 Colorful Accent 5" w:uiPriority="51"/>
-    <w:lsdException w:name="Grid Table 7 Colorful Accent 5" w:uiPriority="52"/>
-    <w:lsdException w:name="Grid Table 1 Light Accent 6" w:uiPriority="46"/>
-    <w:lsdException w:name="Grid Table 2 Accent 6" w:uiPriority="47"/>
-    <w:lsdException w:name="Grid Table 3 Accent 6" w:uiPriority="48"/>
-    <w:lsdException w:name="Grid Table 4 Accent 6" w:uiPriority="49"/>
-    <w:lsdException w:name="Grid Table 5 Dark Accent 6" w:uiPriority="50"/>
-    <w:lsdException w:name="Grid Table 6 Colorful Accent 6" w:uiPriority="51"/>
-    <w:lsdException w:name="Grid Table 7 Colorful Accent 6" w:uiPriority="52"/>
-    <w:lsdException w:name="List Table 1 Light" w:uiPriority="46"/>
-    <w:lsdException w:name="List Table 2" w:uiPriority="47"/>
-    <w:lsdException w:name="List Table 3" w:uiPriority="48"/>
-    <w:lsdException w:name="List Table 4" w:uiPriority="49"/>
-    <w:lsdException w:name="List Table 5 Dark" w:uiPriority="50"/>
-    <w:lsdException w:name="List Table 6 Colorful" w:uiPriority="51"/>
-    <w:lsdException w:name="List Table 7 Colorful" w:uiPriority="52"/>
-    <w:lsdException w:name="List Table 1 Light Accent 1" w:uiPriority="46"/>
-    <w:lsdException w:name="List Table 2 Accent 1" w:uiPriority="47"/>
-    <w:lsdException w:name="List Table 3 Accent 1" w:uiPriority="48"/>
-    <w:lsdException w:name="List Table 4 Accent 1" w:uiPriority="49"/>
-    <w:lsdException w:name="List Table 5 Dark Accent 1" w:uiPriority="50"/>
-    <w:lsdException w:name="List Table 6 Colorful Accent 1" w:uiPriority="51"/>
-    <w:lsdException w:name="List Table 7 Colorful Accent 1" w:uiPriority="52"/>
-    <w:lsdException w:name="List Table 1 Light Accent 2" w:uiPriority="46"/>
-    <w:lsdException w:name="List Table 2 Accent 2" w:uiPriority="47"/>
-    <w:lsdException w:name="List Table 3 Accent 2" w:uiPriority="48"/>
-    <w:lsdException w:name="List Table 4 Accent 2" w:uiPriority="49"/>
-    <w:lsdException w:name="List Table 5 Dark Accent 2" w:uiPriority="50"/>
-    <w:lsdException w:name="List Table 6 Colorful Accent 2" w:uiPriority="51"/>
-    <w:lsdException w:name="List Table 7 Colorful Accent 2" w:uiPriority="52"/>
-    <w:lsdException w:name="List Table 1 Light Accent 3" w:uiPriority="46"/>
-    <w:lsdException w:name="List Table 2 Accent 3" w:uiPriority="47"/>
-    <w:lsdException w:name="List Table 3 Accent 3" w:uiPriority="48"/>
-    <w:lsdException w:name="List Table 4 Accent 3" w:uiPriority="49"/>
-    <w:lsdException w:name="List Table 5 Dark Accent 3" w:uiPriority="50"/>
-    <w:lsdException w:name="List Table 6 Colorful Accent 3" w:uiPriority="51"/>
-    <w:lsdException w:name="List Table 7 Colorful Accent 3" w:uiPriority="52"/>
-    <w:lsdException w:name="List Table 1 Light Accent 4" w:uiPriority="46"/>
-    <w:lsdException w:name="List Table 2 Accent 4" w:uiPriority="47"/>
-    <w:lsdException w:name="List Table 3 Accent 4" w:uiPriority="48"/>
-    <w:lsdException w:name="List Table 4 Accent 4" w:uiPriority="49"/>
-    <w:lsdException w:name="List Table 5 Dark Accent 4" w:uiPriority="50"/>
-    <w:lsdException w:name="List Table 6 Colorful Accent 4" w:uiPriority="51"/>
-    <w:lsdException w:name="List Table 7 Colorful Accent 4" w:uiPriority="52"/>
-    <w:lsdException w:name="List Table 1 Light Accent 5" w:uiPriority="46"/>
-    <w:lsdException w:name="List Table 2 Accent 5" w:uiPriority="47"/>
-    <w:lsdException w:name="List Table 3 Accent 5" w:uiPriority="48"/>
-    <w:lsdException w:name="List Table 4 Accent 5" w:uiPriority="49"/>
-    <w:lsdException w:name="List Table 5 Dark Accent 5" w:uiPriority="50"/>
-    <w:lsdException w:name="List Table 6 Colorful Accent 5" w:uiPriority="51"/>
-    <w:lsdException w:name="List Table 7 Colorful Accent 5" w:uiPriority="52"/>
-    <w:lsdException w:name="List Table 1 Light Accent 6" w:uiPriority="46"/>
-    <w:lsdException w:name="List Table 2 Accent 6" w:uiPriority="47"/>
-    <w:lsdException w:name="List Table 3 Accent 6" w:uiPriority="48"/>
-    <w:lsdException w:name="List Table 4 Accent 6" w:uiPriority="49"/>
-    <w:lsdException w:name="List Table 5 Dark Accent 6" w:uiPriority="50"/>
-    <w:lsdException w:name="List Table 6 Colorful Accent 6" w:uiPriority="51"/>
-    <w:lsdException w:name="List Table 7 Colorful Accent 6" w:uiPriority="52"/>
+  <w:latentStyles w:defLockedState="0" w:defUIPriority="99" w:defSemiHidden="1" w:defUnhideWhenUsed="1" w:defQFormat="0" w:count="267">
+    <w:lsdException w:name="Normal" w:semiHidden="0" w:uiPriority="0" w:unhideWhenUsed="0" w:qFormat="1"/>
+    <w:lsdException w:name="heading 1" w:semiHidden="0" w:uiPriority="9" w:unhideWhenUsed="0" w:qFormat="1"/>
+    <w:lsdException w:name="heading 2" w:uiPriority="9" w:qFormat="1"/>
+    <w:lsdException w:name="heading 3" w:uiPriority="9" w:qFormat="1"/>
+    <w:lsdException w:name="heading 4" w:uiPriority="9" w:qFormat="1"/>
+    <w:lsdException w:name="heading 5" w:uiPriority="9" w:qFormat="1"/>
+    <w:lsdException w:name="heading 6" w:uiPriority="9" w:qFormat="1"/>
+    <w:lsdException w:name="heading 7" w:uiPriority="9" w:qFormat="1"/>
+    <w:lsdException w:name="heading 8" w:uiPriority="9" w:qFormat="1"/>
+    <w:lsdException w:name="heading 9" w:uiPriority="9" w:qFormat="1"/>
+    <w:lsdException w:name="toc 1" w:uiPriority="39" w:qFormat="1"/>
+    <w:lsdException w:name="toc 2" w:uiPriority="39" w:qFormat="1"/>
+    <w:lsdException w:name="toc 3" w:uiPriority="39" w:qFormat="1"/>
+    <w:lsdException w:name="toc 4" w:uiPriority="39"/>
+    <w:lsdException w:name="toc 5" w:uiPriority="39"/>
+    <w:lsdException w:name="toc 6" w:uiPriority="39"/>
+    <w:lsdException w:name="toc 7" w:uiPriority="39"/>
+    <w:lsdException w:name="toc 8" w:uiPriority="39"/>
+    <w:lsdException w:name="toc 9" w:uiPriority="39"/>
+    <w:lsdException w:name="caption" w:uiPriority="35" w:qFormat="1"/>
+    <w:lsdException w:name="Title" w:semiHidden="0" w:uiPriority="10" w:unhideWhenUsed="0" w:qFormat="1"/>
+    <w:lsdException w:name="Default Paragraph Font" w:uiPriority="1"/>
+    <w:lsdException w:name="Subtitle" w:semiHidden="0" w:uiPriority="11" w:unhideWhenUsed="0" w:qFormat="1"/>
+    <w:lsdException w:name="Strong" w:semiHidden="0" w:uiPriority="22" w:unhideWhenUsed="0" w:qFormat="1"/>
+    <w:lsdException w:name="Emphasis" w:semiHidden="0" w:uiPriority="20" w:unhideWhenUsed="0" w:qFormat="1"/>
+    <w:lsdException w:name="Table Grid" w:semiHidden="0" w:uiPriority="59" w:unhideWhenUsed="0"/>
+    <w:lsdException w:name="Placeholder Text" w:unhideWhenUsed="0"/>
+    <w:lsdException w:name="No Spacing" w:semiHidden="0" w:uiPriority="1" w:unhideWhenUsed="0" w:qFormat="1"/>
+    <w:lsdException w:name="Light Shading" w:semiHidden="0" w:uiPriority="60" w:unhideWhenUsed="0"/>
+    <w:lsdException w:name="Light List" w:semiHidden="0" w:uiPriority="61" w:unhideWhenUsed="0"/>
+    <w:lsdException w:name="Light Grid" w:semiHidden="0" w:uiPriority="62" w:unhideWhenUsed="0"/>
+    <w:lsdException w:name="Medium Shading 1" w:semiHidden="0" w:uiPriority="63" w:unhideWhenUsed="0"/>
+    <w:lsdException w:name="Medium Shading 2" w:semiHidden="0" w:uiPriority="64" w:unhideWhenUsed="0"/>
+    <w:lsdException w:name="Medium List 1" w:semiHidden="0" w:uiPriority="65" w:unhideWhenUsed="0"/>
+    <w:lsdException w:name="Medium List 2" w:semiHidden="0" w:uiPriority="66" w:unhideWhenUsed="0"/>
+    <w:lsdException w:name="Medium Grid 1" w:semiHidden="0" w:uiPriority="67" w:unhideWhenUsed="0"/>
+    <w:lsdException w:name="Medium Grid 2" w:semiHidden="0" w:uiPriority="68" w:unhideWhenUsed="0"/>
+    <w:lsdException w:name="Medium Grid 3" w:semiHidden="0" w:uiPriority="69" w:unhideWhenUsed="0"/>
+    <w:lsdException w:name="Dark List" w:semiHidden="0" w:uiPriority="70" w:unhideWhenUsed="0"/>
+    <w:lsdException w:name="Colorful Shading" w:semiHidden="0" w:uiPriority="71" w:unhideWhenUsed="0"/>
+    <w:lsdException w:name="Colorful List" w:semiHidden="0" w:uiPriority="72" w:unhideWhenUsed="0"/>
+    <w:lsdException w:name="Colorful Grid" w:semiHidden="0" w:uiPriority="73" w:unhideWhenUsed="0"/>
+    <w:lsdException w:name="Light Shading Accent 1" w:semiHidden="0" w:uiPriority="60" w:unhideWhenUsed="0"/>
+    <w:lsdException w:name="Light List Accent 1" w:semiHidden="0" w:uiPriority="61" w:unhideWhenUsed="0"/>
+    <w:lsdException w:name="Light Grid Accent 1" w:semiHidden="0" w:uiPriority="62" w:unhideWhenUsed="0"/>
+    <w:lsdException w:name="Medium Shading 1 Accent 1" w:semiHidden="0" w:uiPriority="63" w:unhideWhenUsed="0"/>
+    <w:lsdException w:name="Medium Shading 2 Accent 1" w:semiHidden="0" w:uiPriority="64" w:unhideWhenUsed="0"/>
+    <w:lsdException w:name="Medium List 1 Accent 1" w:semiHidden="0" w:uiPriority="65" w:unhideWhenUsed="0"/>
+    <w:lsdException w:name="Revision" w:unhideWhenUsed="0"/>
+    <w:lsdException w:name="List Paragraph" w:semiHidden="0" w:uiPriority="34" w:unhideWhenUsed="0" w:qFormat="1"/>
+    <w:lsdException w:name="Quote" w:semiHidden="0" w:uiPriority="29" w:unhideWhenUsed="0" w:qFormat="1"/>
+    <w:lsdException w:name="Intense Quote" w:semiHidden="0" w:uiPriority="30" w:unhideWhenUsed="0" w:qFormat="1"/>
+    <w:lsdException w:name="Medium List 2 Accent 1" w:semiHidden="0" w:uiPriority="66" w:unhideWhenUsed="0"/>
+    <w:lsdException w:name="Medium Grid 1 Accent 1" w:semiHidden="0" w:uiPriority="67" w:unhideWhenUsed="0"/>
+    <w:lsdException w:name="Medium Grid 2 Accent 1" w:semiHidden="0" w:uiPriority="68" w:unhideWhenUsed="0"/>
+    <w:lsdException w:name="Medium Grid 3 Accent 1" w:semiHidden="0" w:uiPriority="69" w:unhideWhenUsed="0"/>
+    <w:lsdException w:name="Dark List Accent 1" w:semiHidden="0" w:uiPriority="70" w:unhideWhenUsed="0"/>
+    <w:lsdException w:name="Colorful Shading Accent 1" w:semiHidden="0" w:uiPriority="71" w:unhideWhenUsed="0"/>
+    <w:lsdException w:name="Colorful List Accent 1" w:semiHidden="0" w:uiPriority="72" w:unhideWhenUsed="0"/>
+    <w:lsdException w:name="Colorful Grid Accent 1" w:semiHidden="0" w:uiPriority="73" w:unhideWhenUsed="0"/>
+    <w:lsdException w:name="Light Shading Accent 2" w:semiHidden="0" w:uiPriority="60" w:unhideWhenUsed="0"/>
+    <w:lsdException w:name="Light List Accent 2" w:semiHidden="0" w:uiPriority="61" w:unhideWhenUsed="0"/>
+    <w:lsdException w:name="Light Grid Accent 2" w:semiHidden="0" w:uiPriority="62" w:unhideWhenUsed="0"/>
+    <w:lsdException w:name="Medium Shading 1 Accent 2" w:semiHidden="0" w:uiPriority="63" w:unhideWhenUsed="0"/>
+    <w:lsdException w:name="Medium Shading 2 Accent 2" w:semiHidden="0" w:uiPriority="64" w:unhideWhenUsed="0"/>
+    <w:lsdException w:name="Medium List 1 Accent 2" w:semiHidden="0" w:uiPriority="65" w:unhideWhenUsed="0"/>
+    <w:lsdException w:name="Medium List 2 Accent 2" w:semiHidden="0" w:uiPriority="66" w:unhideWhenUsed="0"/>
+    <w:lsdException w:name="Medium Grid 1 Accent 2" w:semiHidden="0" w:uiPriority="67" w:unhideWhenUsed="0"/>
+    <w:lsdException w:name="Medium Grid 2 Accent 2" w:semiHidden="0" w:uiPriority="68" w:unhideWhenUsed="0"/>
+    <w:lsdException w:name="Medium Grid 3 Accent 2" w:semiHidden="0" w:uiPriority="69" w:unhideWhenUsed="0"/>
+    <w:lsdException w:name="Dark List Accent 2" w:semiHidden="0" w:uiPriority="70" w:unhideWhenUsed="0"/>
+    <w:lsdException w:name="Colorful Shading Accent 2" w:semiHidden="0" w:uiPriority="71" w:unhideWhenUsed="0"/>
+    <w:lsdException w:name="Colorful List Accent 2" w:semiHidden="0" w:uiPriority="72" w:unhideWhenUsed="0"/>
+    <w:lsdException w:name="Colorful Grid Accent 2" w:semiHidden="0" w:uiPriority="73" w:unhideWhenUsed="0"/>
+    <w:lsdException w:name="Light Shading Accent 3" w:semiHidden="0" w:uiPriority="60" w:unhideWhenUsed="0"/>
+    <w:lsdException w:name="Light List Accent 3" w:semiHidden="0" w:uiPriority="61" w:unhideWhenUsed="0"/>
+    <w:lsdException w:name="Light Grid Accent 3" w:semiHidden="0" w:uiPriority="62" w:unhideWhenUsed="0"/>
+    <w:lsdException w:name="Medium Shading 1 Accent 3" w:semiHidden="0" w:uiPriority="63" w:unhideWhenUsed="0"/>
+    <w:lsdException w:name="Medium Shading 2 Accent 3" w:semiHidden="0" w:uiPriority="64" w:unhideWhenUsed="0"/>
+    <w:lsdException w:name="Medium List 1 Accent 3" w:semiHidden="0" w:uiPriority="65" w:unhideWhenUsed="0"/>
+    <w:lsdException w:name="Medium List 2 Accent 3" w:semiHidden="0" w:uiPriority="66" w:unhideWhenUsed="0"/>
+    <w:lsdException w:name="Medium Grid 1 Accent 3" w:semiHidden="0" w:uiPriority="67" w:unhideWhenUsed="0"/>
+    <w:lsdException w:name="Medium Grid 2 Accent 3" w:semiHidden="0" w:uiPriority="68" w:unhideWhenUsed="0"/>
+    <w:lsdException w:name="Medium Grid 3 Accent 3" w:semiHidden="0" w:uiPriority="69" w:unhideWhenUsed="0"/>
+    <w:lsdException w:name="Dark List Accent 3" w:semiHidden="0" w:uiPriority="70" w:unhideWhenUsed="0"/>
+    <w:lsdException w:name="Colorful Shading Accent 3" w:semiHidden="0" w:uiPriority="71" w:unhideWhenUsed="0"/>
+    <w:lsdException w:name="Colorful List Accent 3" w:semiHidden="0" w:uiPriority="72" w:unhideWhenUsed="0"/>
+    <w:lsdException w:name="Colorful Grid Accent 3" w:semiHidden="0" w:uiPriority="73" w:unhideWhenUsed="0"/>
+    <w:lsdException w:name="Light Shading Accent 4" w:semiHidden="0" w:uiPriority="60" w:unhideWhenUsed="0"/>
+    <w:lsdException w:name="Light List Accent 4" w:semiHidden="0" w:uiPriority="61" w:unhideWhenUsed="0"/>
+    <w:lsdException w:name="Light Grid Accent 4" w:semiHidden="0" w:uiPriority="62" w:unhideWhenUsed="0"/>
+    <w:lsdException w:name="Medium Shading 1 Accent 4" w:semiHidden="0" w:uiPriority="63" w:unhideWhenUsed="0"/>
+    <w:lsdException w:name="Medium Shading 2 Accent 4" w:semiHidden="0" w:uiPriority="64" w:unhideWhenUsed="0"/>
+    <w:lsdException w:name="Medium List 1 Accent 4" w:semiHidden="0" w:uiPriority="65" w:unhideWhenUsed="0"/>
+    <w:lsdException w:name="Medium List 2 Accent 4" w:semiHidden="0" w:uiPriority="66" w:unhideWhenUsed="0"/>
+    <w:lsdException w:name="Medium Grid 1 Accent 4" w:semiHidden="0" w:uiPriority="67" w:unhideWhenUsed="0"/>
+    <w:lsdException w:name="Medium Grid 2 Accent 4" w:semiHidden="0" w:uiPriority="68" w:unhideWhenUsed="0"/>
+    <w:lsdException w:name="Medium Grid 3 Accent 4" w:semiHidden="0" w:uiPriority="69" w:unhideWhenUsed="0"/>
+    <w:lsdException w:name="Dark List Accent 4" w:semiHidden="0" w:uiPriority="70" w:unhideWhenUsed="0"/>
+    <w:lsdException w:name="Colorful Shading Accent 4" w:semiHidden="0" w:uiPriority="71" w:unhideWhenUsed="0"/>
+    <w:lsdException w:name="Colorful List Accent 4" w:semiHidden="0" w:uiPriority="72" w:unhideWhenUsed="0"/>
+    <w:lsdException w:name="Colorful Grid Accent 4" w:semiHidden="0" w:uiPriority="73" w:unhideWhenUsed="0"/>
+    <w:lsdException w:name="Light Shading Accent 5" w:semiHidden="0" w:uiPriority="60" w:unhideWhenUsed="0"/>
+    <w:lsdException w:name="Light List Accent 5" w:semiHidden="0" w:uiPriority="61" w:unhideWhenUsed="0"/>
+    <w:lsdException w:name="Light Grid Accent 5" w:semiHidden="0" w:uiPriority="62" w:unhideWhenUsed="0"/>
+    <w:lsdException w:name="Medium Shading 1 Accent 5" w:semiHidden="0" w:uiPriority="63" w:unhideWhenUsed="0"/>
+    <w:lsdException w:name="Medium Shading 2 Accent 5" w:semiHidden="0" w:uiPriority="64" w:unhideWhenUsed="0"/>
+    <w:lsdException w:name="Medium List 1 Accent 5" w:semiHidden="0" w:uiPriority="65" w:unhideWhenUsed="0"/>
+    <w:lsdException w:name="Medium List 2 Accent 5" w:semiHidden="0" w:uiPriority="66" w:unhideWhenUsed="0"/>
+    <w:lsdException w:name="Medium Grid 1 Accent 5" w:semiHidden="0" w:uiPriority="67" w:unhideWhenUsed="0"/>
+    <w:lsdException w:name="Medium Grid 2 Accent 5" w:semiHidden="0" w:uiPriority="68" w:unhideWhenUsed="0"/>
+    <w:lsdException w:name="Medium Grid 3 Accent 5" w:semiHidden="0" w:uiPriority="69" w:unhideWhenUsed="0"/>
+    <w:lsdException w:name="Dark List Accent 5" w:semiHidden="0" w:uiPriority="70" w:unhideWhenUsed="0"/>
+    <w:lsdException w:name="Colorful Shading Accent 5" w:semiHidden="0" w:uiPriority="71" w:unhideWhenUsed="0"/>
+    <w:lsdException w:name="Colorful List Accent 5" w:semiHidden="0" w:uiPriority="72" w:unhideWhenUsed="0"/>
+    <w:lsdException w:name="Colorful Grid Accent 5" w:semiHidden="0" w:uiPriority="73" w:unhideWhenUsed="0"/>
+    <w:lsdException w:name="Light Shading Accent 6" w:semiHidden="0" w:uiPriority="60" w:unhideWhenUsed="0"/>
+    <w:lsdException w:name="Light List Accent 6" w:semiHidden="0" w:uiPriority="61" w:unhideWhenUsed="0"/>
+    <w:lsdException w:name="Light Grid Accent 6" w:semiHidden="0" w:uiPriority="62" w:unhideWhenUsed="0"/>
+    <w:lsdException w:name="Medium Shading 1 Accent 6" w:semiHidden="0" w:uiPriority="63" w:unhideWhenUsed="0"/>
+    <w:lsdException w:name="Medium Shading 2 Accent 6" w:semiHidden="0" w:uiPriority="64" w:unhideWhenUsed="0"/>
+    <w:lsdException w:name="Medium List 1 Accent 6" w:semiHidden="0" w:uiPriority="65" w:unhideWhenUsed="0"/>
+    <w:lsdException w:name="Medium List 2 Accent 6" w:semiHidden="0" w:uiPriority="66" w:unhideWhenUsed="0"/>
+    <w:lsdException w:name="Medium Grid 1 Accent 6" w:semiHidden="0" w:uiPriority="67" w:unhideWhenUsed="0"/>
+    <w:lsdException w:name="Medium Grid 2 Accent 6" w:semiHidden="0" w:uiPriority="68" w:unhideWhenUsed="0"/>
+    <w:lsdException w:name="Medium Grid 3 Accent 6" w:semiHidden="0" w:uiPriority="69" w:unhideWhenUsed="0"/>
+    <w:lsdException w:name="Dark List Accent 6" w:semiHidden="0" w:uiPriority="70" w:unhideWhenUsed="0"/>
+    <w:lsdException w:name="Colorful Shading Accent 6" w:semiHidden="0" w:uiPriority="71" w:unhideWhenUsed="0"/>
+    <w:lsdException w:name="Colorful List Accent 6" w:semiHidden="0" w:uiPriority="72" w:unhideWhenUsed="0"/>
+    <w:lsdException w:name="Colorful Grid Accent 6" w:semiHidden="0" w:uiPriority="73" w:unhideWhenUsed="0"/>
+    <w:lsdException w:name="Subtle Emphasis" w:semiHidden="0" w:unhideWhenUsed="0" w:qFormat="1"/>
+    <w:lsdException w:name="Intense Emphasis" w:semiHidden="0" w:uiPriority="21" w:unhideWhenUsed="0" w:qFormat="1"/>
+    <w:lsdException w:name="Subtle Reference" w:semiHidden="0" w:uiPriority="31" w:unhideWhenUsed="0" w:qFormat="1"/>
+    <w:lsdException w:name="Intense Reference" w:semiHidden="0" w:uiPriority="32" w:unhideWhenUsed="0" w:qFormat="1"/>
+    <w:lsdException w:name="Book Title" w:semiHidden="0" w:uiPriority="33" w:unhideWhenUsed="0" w:qFormat="1"/>
+    <w:lsdException w:name="Bibliography" w:uiPriority="37"/>
+    <w:lsdException w:name="TOC Heading" w:uiPriority="39" w:qFormat="1"/>
   </w:latentStyles>
   <w:style w:type="paragraph" w:default="1" w:styleId="Normal">
     <w:name w:val="Normal"/>
@@ -4464,6 +5899,196 @@
 </w:styles>
 </file>
 
+<file path=word/stylesWithEffects.xml><?xml version="1.0" encoding="utf-8"?>
+<w:styles xmlns:wpc="http://schemas.microsoft.com/office/word/2010/wordprocessingCanvas" xmlns:mc="http://schemas.openxmlformats.org/markup-compatibility/2006" xmlns:o="urn:schemas-microsoft-com:office:office" xmlns:r="http://schemas.openxmlformats.org/officeDocument/2006/relationships" xmlns:m="http://schemas.openxmlformats.org/officeDocument/2006/math" xmlns:v="urn:schemas-microsoft-com:vml" xmlns:wp14="http://schemas.microsoft.com/office/word/2010/wordprocessingDrawing" xmlns:wp="http://schemas.openxmlformats.org/drawingml/2006/wordprocessingDrawing" xmlns:w10="urn:schemas-microsoft-com:office:word" xmlns:w="http://schemas.openxmlformats.org/wordprocessingml/2006/main" xmlns:w14="http://schemas.microsoft.com/office/word/2010/wordml" xmlns:wpg="http://schemas.microsoft.com/office/word/2010/wordprocessingGroup" xmlns:wpi="http://schemas.microsoft.com/office/word/2010/wordprocessingInk" xmlns:wne="http://schemas.microsoft.com/office/word/2006/wordml" xmlns:wps="http://schemas.microsoft.com/office/word/2010/wordprocessingShape" mc:Ignorable="w14 wp14">
+  <w:docDefaults>
+    <w:rPrDefault>
+      <w:rPr>
+        <w:rFonts w:asciiTheme="minorHAnsi" w:eastAsiaTheme="minorEastAsia" w:hAnsiTheme="minorHAnsi" w:cstheme="minorBidi"/>
+        <w:sz w:val="22"/>
+        <w:szCs w:val="22"/>
+        <w:lang w:val="de-DE" w:eastAsia="de-DE" w:bidi="ar-SA"/>
+      </w:rPr>
+    </w:rPrDefault>
+    <w:pPrDefault>
+      <w:pPr>
+        <w:spacing w:after="200" w:line="276" w:lineRule="auto"/>
+      </w:pPr>
+    </w:pPrDefault>
+  </w:docDefaults>
+  <w:latentStyles w:defLockedState="0" w:defUIPriority="99" w:defSemiHidden="1" w:defUnhideWhenUsed="1" w:defQFormat="0" w:count="267">
+    <w:lsdException w:name="Normal" w:semiHidden="0" w:uiPriority="0" w:unhideWhenUsed="0" w:qFormat="1"/>
+    <w:lsdException w:name="heading 1" w:semiHidden="0" w:uiPriority="9" w:unhideWhenUsed="0" w:qFormat="1"/>
+    <w:lsdException w:name="heading 2" w:uiPriority="9" w:qFormat="1"/>
+    <w:lsdException w:name="heading 3" w:uiPriority="9" w:qFormat="1"/>
+    <w:lsdException w:name="heading 4" w:uiPriority="9" w:qFormat="1"/>
+    <w:lsdException w:name="heading 5" w:uiPriority="9" w:qFormat="1"/>
+    <w:lsdException w:name="heading 6" w:uiPriority="9" w:qFormat="1"/>
+    <w:lsdException w:name="heading 7" w:uiPriority="9" w:qFormat="1"/>
+    <w:lsdException w:name="heading 8" w:uiPriority="9" w:qFormat="1"/>
+    <w:lsdException w:name="heading 9" w:uiPriority="9" w:qFormat="1"/>
+    <w:lsdException w:name="toc 1" w:uiPriority="39"/>
+    <w:lsdException w:name="toc 2" w:uiPriority="39"/>
+    <w:lsdException w:name="toc 3" w:uiPriority="39"/>
+    <w:lsdException w:name="toc 4" w:uiPriority="39"/>
+    <w:lsdException w:name="toc 5" w:uiPriority="39"/>
+    <w:lsdException w:name="toc 6" w:uiPriority="39"/>
+    <w:lsdException w:name="toc 7" w:uiPriority="39"/>
+    <w:lsdException w:name="toc 8" w:uiPriority="39"/>
+    <w:lsdException w:name="toc 9" w:uiPriority="39"/>
+    <w:lsdException w:name="caption" w:uiPriority="35" w:qFormat="1"/>
+    <w:lsdException w:name="Title" w:semiHidden="0" w:uiPriority="10" w:unhideWhenUsed="0" w:qFormat="1"/>
+    <w:lsdException w:name="Default Paragraph Font" w:uiPriority="1"/>
+    <w:lsdException w:name="Subtitle" w:semiHidden="0" w:uiPriority="11" w:unhideWhenUsed="0" w:qFormat="1"/>
+    <w:lsdException w:name="Strong" w:semiHidden="0" w:uiPriority="22" w:unhideWhenUsed="0" w:qFormat="1"/>
+    <w:lsdException w:name="Emphasis" w:semiHidden="0" w:uiPriority="20" w:unhideWhenUsed="0" w:qFormat="1"/>
+    <w:lsdException w:name="Table Grid" w:semiHidden="0" w:uiPriority="59" w:unhideWhenUsed="0"/>
+    <w:lsdException w:name="Placeholder Text" w:unhideWhenUsed="0"/>
+    <w:lsdException w:name="No Spacing" w:semiHidden="0" w:uiPriority="1" w:unhideWhenUsed="0" w:qFormat="1"/>
+    <w:lsdException w:name="Light Shading" w:semiHidden="0" w:uiPriority="60" w:unhideWhenUsed="0"/>
+    <w:lsdException w:name="Light List" w:semiHidden="0" w:uiPriority="61" w:unhideWhenUsed="0"/>
+    <w:lsdException w:name="Light Grid" w:semiHidden="0" w:uiPriority="62" w:unhideWhenUsed="0"/>
+    <w:lsdException w:name="Medium Shading 1" w:semiHidden="0" w:uiPriority="63" w:unhideWhenUsed="0"/>
+    <w:lsdException w:name="Medium Shading 2" w:semiHidden="0" w:uiPriority="64" w:unhideWhenUsed="0"/>
+    <w:lsdException w:name="Medium List 1" w:semiHidden="0" w:uiPriority="65" w:unhideWhenUsed="0"/>
+    <w:lsdException w:name="Medium List 2" w:semiHidden="0" w:uiPriority="66" w:unhideWhenUsed="0"/>
+    <w:lsdException w:name="Medium Grid 1" w:semiHidden="0" w:uiPriority="67" w:unhideWhenUsed="0"/>
+    <w:lsdException w:name="Medium Grid 2" w:semiHidden="0" w:uiPriority="68" w:unhideWhenUsed="0"/>
+    <w:lsdException w:name="Medium Grid 3" w:semiHidden="0" w:uiPriority="69" w:unhideWhenUsed="0"/>
+    <w:lsdException w:name="Dark List" w:semiHidden="0" w:uiPriority="70" w:unhideWhenUsed="0"/>
+    <w:lsdException w:name="Colorful Shading" w:semiHidden="0" w:uiPriority="71" w:unhideWhenUsed="0"/>
+    <w:lsdException w:name="Colorful List" w:semiHidden="0" w:uiPriority="72" w:unhideWhenUsed="0"/>
+    <w:lsdException w:name="Colorful Grid" w:semiHidden="0" w:uiPriority="73" w:unhideWhenUsed="0"/>
+    <w:lsdException w:name="Light Shading Accent 1" w:semiHidden="0" w:uiPriority="60" w:unhideWhenUsed="0"/>
+    <w:lsdException w:name="Light List Accent 1" w:semiHidden="0" w:uiPriority="61" w:unhideWhenUsed="0"/>
+    <w:lsdException w:name="Light Grid Accent 1" w:semiHidden="0" w:uiPriority="62" w:unhideWhenUsed="0"/>
+    <w:lsdException w:name="Medium Shading 1 Accent 1" w:semiHidden="0" w:uiPriority="63" w:unhideWhenUsed="0"/>
+    <w:lsdException w:name="Medium Shading 2 Accent 1" w:semiHidden="0" w:uiPriority="64" w:unhideWhenUsed="0"/>
+    <w:lsdException w:name="Medium List 1 Accent 1" w:semiHidden="0" w:uiPriority="65" w:unhideWhenUsed="0"/>
+    <w:lsdException w:name="Revision" w:unhideWhenUsed="0"/>
+    <w:lsdException w:name="List Paragraph" w:semiHidden="0" w:uiPriority="34" w:unhideWhenUsed="0" w:qFormat="1"/>
+    <w:lsdException w:name="Quote" w:semiHidden="0" w:uiPriority="29" w:unhideWhenUsed="0" w:qFormat="1"/>
+    <w:lsdException w:name="Intense Quote" w:semiHidden="0" w:uiPriority="30" w:unhideWhenUsed="0" w:qFormat="1"/>
+    <w:lsdException w:name="Medium List 2 Accent 1" w:semiHidden="0" w:uiPriority="66" w:unhideWhenUsed="0"/>
+    <w:lsdException w:name="Medium Grid 1 Accent 1" w:semiHidden="0" w:uiPriority="67" w:unhideWhenUsed="0"/>
+    <w:lsdException w:name="Medium Grid 2 Accent 1" w:semiHidden="0" w:uiPriority="68" w:unhideWhenUsed="0"/>
+    <w:lsdException w:name="Medium Grid 3 Accent 1" w:semiHidden="0" w:uiPriority="69" w:unhideWhenUsed="0"/>
+    <w:lsdException w:name="Dark List Accent 1" w:semiHidden="0" w:uiPriority="70" w:unhideWhenUsed="0"/>
+    <w:lsdException w:name="Colorful Shading Accent 1" w:semiHidden="0" w:uiPriority="71" w:unhideWhenUsed="0"/>
+    <w:lsdException w:name="Colorful List Accent 1" w:semiHidden="0" w:uiPriority="72" w:unhideWhenUsed="0"/>
+    <w:lsdException w:name="Colorful Grid Accent 1" w:semiHidden="0" w:uiPriority="73" w:unhideWhenUsed="0"/>
+    <w:lsdException w:name="Light Shading Accent 2" w:semiHidden="0" w:uiPriority="60" w:unhideWhenUsed="0"/>
+    <w:lsdException w:name="Light List Accent 2" w:semiHidden="0" w:uiPriority="61" w:unhideWhenUsed="0"/>
+    <w:lsdException w:name="Light Grid Accent 2" w:semiHidden="0" w:uiPriority="62" w:unhideWhenUsed="0"/>
+    <w:lsdException w:name="Medium Shading 1 Accent 2" w:semiHidden="0" w:uiPriority="63" w:unhideWhenUsed="0"/>
+    <w:lsdException w:name="Medium Shading 2 Accent 2" w:semiHidden="0" w:uiPriority="64" w:unhideWhenUsed="0"/>
+    <w:lsdException w:name="Medium List 1 Accent 2" w:semiHidden="0" w:uiPriority="65" w:unhideWhenUsed="0"/>
+    <w:lsdException w:name="Medium List 2 Accent 2" w:semiHidden="0" w:uiPriority="66" w:unhideWhenUsed="0"/>
+    <w:lsdException w:name="Medium Grid 1 Accent 2" w:semiHidden="0" w:uiPriority="67" w:unhideWhenUsed="0"/>
+    <w:lsdException w:name="Medium Grid 2 Accent 2" w:semiHidden="0" w:uiPriority="68" w:unhideWhenUsed="0"/>
+    <w:lsdException w:name="Medium Grid 3 Accent 2" w:semiHidden="0" w:uiPriority="69" w:unhideWhenUsed="0"/>
+    <w:lsdException w:name="Dark List Accent 2" w:semiHidden="0" w:uiPriority="70" w:unhideWhenUsed="0"/>
+    <w:lsdException w:name="Colorful Shading Accent 2" w:semiHidden="0" w:uiPriority="71" w:unhideWhenUsed="0"/>
+    <w:lsdException w:name="Colorful List Accent 2" w:semiHidden="0" w:uiPriority="72" w:unhideWhenUsed="0"/>
+    <w:lsdException w:name="Colorful Grid Accent 2" w:semiHidden="0" w:uiPriority="73" w:unhideWhenUsed="0"/>
+    <w:lsdException w:name="Light Shading Accent 3" w:semiHidden="0" w:uiPriority="60" w:unhideWhenUsed="0"/>
+    <w:lsdException w:name="Light List Accent 3" w:semiHidden="0" w:uiPriority="61" w:unhideWhenUsed="0"/>
+    <w:lsdException w:name="Light Grid Accent 3" w:semiHidden="0" w:uiPriority="62" w:unhideWhenUsed="0"/>
+    <w:lsdException w:name="Medium Shading 1 Accent 3" w:semiHidden="0" w:uiPriority="63" w:unhideWhenUsed="0"/>
+    <w:lsdException w:name="Medium Shading 2 Accent 3" w:semiHidden="0" w:uiPriority="64" w:unhideWhenUsed="0"/>
+    <w:lsdException w:name="Medium List 1 Accent 3" w:semiHidden="0" w:uiPriority="65" w:unhideWhenUsed="0"/>
+    <w:lsdException w:name="Medium List 2 Accent 3" w:semiHidden="0" w:uiPriority="66" w:unhideWhenUsed="0"/>
+    <w:lsdException w:name="Medium Grid 1 Accent 3" w:semiHidden="0" w:uiPriority="67" w:unhideWhenUsed="0"/>
+    <w:lsdException w:name="Medium Grid 2 Accent 3" w:semiHidden="0" w:uiPriority="68" w:unhideWhenUsed="0"/>
+    <w:lsdException w:name="Medium Grid 3 Accent 3" w:semiHidden="0" w:uiPriority="69" w:unhideWhenUsed="0"/>
+    <w:lsdException w:name="Dark List Accent 3" w:semiHidden="0" w:uiPriority="70" w:unhideWhenUsed="0"/>
+    <w:lsdException w:name="Colorful Shading Accent 3" w:semiHidden="0" w:uiPriority="71" w:unhideWhenUsed="0"/>
+    <w:lsdException w:name="Colorful List Accent 3" w:semiHidden="0" w:uiPriority="72" w:unhideWhenUsed="0"/>
+    <w:lsdException w:name="Colorful Grid Accent 3" w:semiHidden="0" w:uiPriority="73" w:unhideWhenUsed="0"/>
+    <w:lsdException w:name="Light Shading Accent 4" w:semiHidden="0" w:uiPriority="60" w:unhideWhenUsed="0"/>
+    <w:lsdException w:name="Light List Accent 4" w:semiHidden="0" w:uiPriority="61" w:unhideWhenUsed="0"/>
+    <w:lsdException w:name="Light Grid Accent 4" w:semiHidden="0" w:uiPriority="62" w:unhideWhenUsed="0"/>
+    <w:lsdException w:name="Medium Shading 1 Accent 4" w:semiHidden="0" w:uiPriority="63" w:unhideWhenUsed="0"/>
+    <w:lsdException w:name="Medium Shading 2 Accent 4" w:semiHidden="0" w:uiPriority="64" w:unhideWhenUsed="0"/>
+    <w:lsdException w:name="Medium List 1 Accent 4" w:semiHidden="0" w:uiPriority="65" w:unhideWhenUsed="0"/>
+    <w:lsdException w:name="Medium List 2 Accent 4" w:semiHidden="0" w:uiPriority="66" w:unhideWhenUsed="0"/>
+    <w:lsdException w:name="Medium Grid 1 Accent 4" w:semiHidden="0" w:uiPriority="67" w:unhideWhenUsed="0"/>
+    <w:lsdException w:name="Medium Grid 2 Accent 4" w:semiHidden="0" w:uiPriority="68" w:unhideWhenUsed="0"/>
+    <w:lsdException w:name="Medium Grid 3 Accent 4" w:semiHidden="0" w:uiPriority="69" w:unhideWhenUsed="0"/>
+    <w:lsdException w:name="Dark List Accent 4" w:semiHidden="0" w:uiPriority="70" w:unhideWhenUsed="0"/>
+    <w:lsdException w:name="Colorful Shading Accent 4" w:semiHidden="0" w:uiPriority="71" w:unhideWhenUsed="0"/>
+    <w:lsdException w:name="Colorful List Accent 4" w:semiHidden="0" w:uiPriority="72" w:unhideWhenUsed="0"/>
+    <w:lsdException w:name="Colorful Grid Accent 4" w:semiHidden="0" w:uiPriority="73" w:unhideWhenUsed="0"/>
+    <w:lsdException w:name="Light Shading Accent 5" w:semiHidden="0" w:uiPriority="60" w:unhideWhenUsed="0"/>
+    <w:lsdException w:name="Light List Accent 5" w:semiHidden="0" w:uiPriority="61" w:unhideWhenUsed="0"/>
+    <w:lsdException w:name="Light Grid Accent 5" w:semiHidden="0" w:uiPriority="62" w:unhideWhenUsed="0"/>
+    <w:lsdException w:name="Medium Shading 1 Accent 5" w:semiHidden="0" w:uiPriority="63" w:unhideWhenUsed="0"/>
+    <w:lsdException w:name="Medium Shading 2 Accent 5" w:semiHidden="0" w:uiPriority="64" w:unhideWhenUsed="0"/>
+    <w:lsdException w:name="Medium List 1 Accent 5" w:semiHidden="0" w:uiPriority="65" w:unhideWhenUsed="0"/>
+    <w:lsdException w:name="Medium List 2 Accent 5" w:semiHidden="0" w:uiPriority="66" w:unhideWhenUsed="0"/>
+    <w:lsdException w:name="Medium Grid 1 Accent 5" w:semiHidden="0" w:uiPriority="67" w:unhideWhenUsed="0"/>
+    <w:lsdException w:name="Medium Grid 2 Accent 5" w:semiHidden="0" w:uiPriority="68" w:unhideWhenUsed="0"/>
+    <w:lsdException w:name="Medium Grid 3 Accent 5" w:semiHidden="0" w:uiPriority="69" w:unhideWhenUsed="0"/>
+    <w:lsdException w:name="Dark List Accent 5" w:semiHidden="0" w:uiPriority="70" w:unhideWhenUsed="0"/>
+    <w:lsdException w:name="Colorful Shading Accent 5" w:semiHidden="0" w:uiPriority="71" w:unhideWhenUsed="0"/>
+    <w:lsdException w:name="Colorful List Accent 5" w:semiHidden="0" w:uiPriority="72" w:unhideWhenUsed="0"/>
+    <w:lsdException w:name="Colorful Grid Accent 5" w:semiHidden="0" w:uiPriority="73" w:unhideWhenUsed="0"/>
+    <w:lsdException w:name="Light Shading Accent 6" w:semiHidden="0" w:uiPriority="60" w:unhideWhenUsed="0"/>
+    <w:lsdException w:name="Light List Accent 6" w:semiHidden="0" w:uiPriority="61" w:unhideWhenUsed="0"/>
+    <w:lsdException w:name="Light Grid Accent 6" w:semiHidden="0" w:uiPriority="62" w:unhideWhenUsed="0"/>
+    <w:lsdException w:name="Medium Shading 1 Accent 6" w:semiHidden="0" w:uiPriority="63" w:unhideWhenUsed="0"/>
+    <w:lsdException w:name="Medium Shading 2 Accent 6" w:semiHidden="0" w:uiPriority="64" w:unhideWhenUsed="0"/>
+    <w:lsdException w:name="Medium List 1 Accent 6" w:semiHidden="0" w:uiPriority="65" w:unhideWhenUsed="0"/>
+    <w:lsdException w:name="Medium List 2 Accent 6" w:semiHidden="0" w:uiPriority="66" w:unhideWhenUsed="0"/>
+    <w:lsdException w:name="Medium Grid 1 Accent 6" w:semiHidden="0" w:uiPriority="67" w:unhideWhenUsed="0"/>
+    <w:lsdException w:name="Medium Grid 2 Accent 6" w:semiHidden="0" w:uiPriority="68" w:unhideWhenUsed="0"/>
+    <w:lsdException w:name="Medium Grid 3 Accent 6" w:semiHidden="0" w:uiPriority="69" w:unhideWhenUsed="0"/>
+    <w:lsdException w:name="Dark List Accent 6" w:semiHidden="0" w:uiPriority="70" w:unhideWhenUsed="0"/>
+    <w:lsdException w:name="Colorful Shading Accent 6" w:semiHidden="0" w:uiPriority="71" w:unhideWhenUsed="0"/>
+    <w:lsdException w:name="Colorful List Accent 6" w:semiHidden="0" w:uiPriority="72" w:unhideWhenUsed="0"/>
+    <w:lsdException w:name="Colorful Grid Accent 6" w:semiHidden="0" w:uiPriority="73" w:unhideWhenUsed="0"/>
+    <w:lsdException w:name="Subtle Emphasis" w:semiHidden="0" w:uiPriority="19" w:unhideWhenUsed="0" w:qFormat="1"/>
+    <w:lsdException w:name="Intense Emphasis" w:semiHidden="0" w:uiPriority="21" w:unhideWhenUsed="0" w:qFormat="1"/>
+    <w:lsdException w:name="Subtle Reference" w:semiHidden="0" w:uiPriority="31" w:unhideWhenUsed="0" w:qFormat="1"/>
+    <w:lsdException w:name="Intense Reference" w:semiHidden="0" w:uiPriority="32" w:unhideWhenUsed="0" w:qFormat="1"/>
+    <w:lsdException w:name="Book Title" w:semiHidden="0" w:uiPriority="33" w:unhideWhenUsed="0" w:qFormat="1"/>
+    <w:lsdException w:name="Bibliography" w:uiPriority="37"/>
+    <w:lsdException w:name="TOC Heading" w:uiPriority="39" w:qFormat="1"/>
+  </w:latentStyles>
+  <w:style w:type="paragraph" w:default="1" w:styleId="Normal">
+    <w:name w:val="Normal"/>
+    <w:qFormat/>
+  </w:style>
+  <w:style w:type="character" w:default="1" w:styleId="DefaultParagraphFont">
+    <w:name w:val="Default Paragraph Font"/>
+    <w:uiPriority w:val="1"/>
+    <w:semiHidden/>
+    <w:unhideWhenUsed/>
+  </w:style>
+  <w:style w:type="table" w:default="1" w:styleId="TableNormal">
+    <w:name w:val="Normal Table"/>
+    <w:uiPriority w:val="99"/>
+    <w:semiHidden/>
+    <w:unhideWhenUsed/>
+    <w:tblPr>
+      <w:tblInd w:w="0" w:type="dxa"/>
+      <w:tblCellMar>
+        <w:top w:w="0" w:type="dxa"/>
+        <w:left w:w="108" w:type="dxa"/>
+        <w:bottom w:w="0" w:type="dxa"/>
+        <w:right w:w="108" w:type="dxa"/>
+      </w:tblCellMar>
+    </w:tblPr>
+  </w:style>
+  <w:style w:type="numbering" w:default="1" w:styleId="NoList">
+    <w:name w:val="No List"/>
+    <w:uiPriority w:val="99"/>
+    <w:semiHidden/>
+    <w:unhideWhenUsed/>
+  </w:style>
+</w:styles>
+</file>
+
 <file path=word/theme/theme1.xml><?xml version="1.0" encoding="utf-8"?>
 <a:theme xmlns:a="http://schemas.openxmlformats.org/drawingml/2006/main" name="Larissa">
   <a:themeElements>
@@ -4754,7 +6379,7 @@
 </file>
 
 <file path=customXml/itemProps1.xml><?xml version="1.0" encoding="utf-8"?>
-<ds:datastoreItem xmlns:ds="http://schemas.openxmlformats.org/officeDocument/2006/customXml" ds:itemID="{94C35210-1A9B-4CEC-86A8-AA4E66D9A278}">
+<ds:datastoreItem xmlns:ds="http://schemas.openxmlformats.org/officeDocument/2006/customXml" ds:itemID="{730E2C33-01AF-40FA-8D6A-A8CBF01C0A09}">
   <ds:schemaRefs>
     <ds:schemaRef ds:uri="http://schemas.openxmlformats.org/officeDocument/2006/bibliography"/>
   </ds:schemaRefs>

</xml_diff>

<commit_message>
refactor code of dcm and dim functionalities
</commit_message>
<xml_diff>
--- a/Manuals/2.11.0/BEXIS2110_DataDissemination_UserGuide.docx
+++ b/Manuals/2.11.0/BEXIS2110_DataDissemination_UserGuide.docx
@@ -1012,7 +1012,7 @@
           <w:pPr>
             <w:pStyle w:val="TOC1"/>
             <w:tabs>
-              <w:tab w:val="left" w:pos="440"/>
+              <w:tab w:val="left" w:pos="708"/>
               <w:tab w:val="right" w:leader="dot" w:pos="9062"/>
             </w:tabs>
             <w:rPr>
@@ -1038,7 +1038,7 @@
             </w:rPr>
             <w:fldChar w:fldCharType="separate"/>
           </w:r>
-          <w:hyperlink w:anchor="_Toc468454461" w:history="1">
+          <w:hyperlink w:anchor="_Toc496012303" w:history="1">
             <w:r>
               <w:rPr>
                 <w:rStyle w:val="Hyperlink"/>
@@ -1079,7 +1079,7 @@
                 <w:noProof/>
                 <w:webHidden/>
               </w:rPr>
-              <w:instrText xml:space="preserve"> PAGEREF _Toc468454461 \h </w:instrText>
+              <w:instrText xml:space="preserve"> PAGEREF _Toc496012303 \h </w:instrText>
             </w:r>
             <w:r>
               <w:rPr>
@@ -1114,18 +1114,19 @@
           <w:pPr>
             <w:pStyle w:val="TOC1"/>
             <w:tabs>
-              <w:tab w:val="left" w:pos="440"/>
+              <w:tab w:val="left" w:pos="708"/>
               <w:tab w:val="right" w:leader="dot" w:pos="9062"/>
             </w:tabs>
             <w:rPr>
               <w:noProof/>
             </w:rPr>
           </w:pPr>
-          <w:hyperlink w:anchor="_Toc468454462" w:history="1">
+          <w:hyperlink w:anchor="_Toc496012304" w:history="1">
             <w:r>
               <w:rPr>
                 <w:rStyle w:val="Hyperlink"/>
                 <w:noProof/>
+                <w:lang w:val="en-US"/>
               </w:rPr>
               <w:t>2</w:t>
             </w:r>
@@ -1139,8 +1140,9 @@
               <w:rPr>
                 <w:rStyle w:val="Hyperlink"/>
                 <w:noProof/>
-              </w:rPr>
-              <w:t>Publish a Dataset Version</w:t>
+                <w:lang w:val="en-US"/>
+              </w:rPr>
+              <w:t>Mapping tool</w:t>
             </w:r>
             <w:r>
               <w:rPr>
@@ -1161,7 +1163,7 @@
                 <w:noProof/>
                 <w:webHidden/>
               </w:rPr>
-              <w:instrText xml:space="preserve"> PAGEREF _Toc468454462 \h </w:instrText>
+              <w:instrText xml:space="preserve"> PAGEREF _Toc496012304 \h </w:instrText>
             </w:r>
             <w:r>
               <w:rPr>
@@ -1196,20 +1198,103 @@
           <w:pPr>
             <w:pStyle w:val="TOC2"/>
             <w:tabs>
-              <w:tab w:val="left" w:pos="880"/>
+              <w:tab w:val="left" w:pos="1320"/>
+            </w:tabs>
+            <w:rPr>
+              <w:noProof/>
+            </w:rPr>
+          </w:pPr>
+          <w:hyperlink w:anchor="_Toc496012305" w:history="1">
+            <w:r>
+              <w:rPr>
+                <w:rStyle w:val="Hyperlink"/>
+                <w:noProof/>
+                <w:lang w:val="en-US"/>
+              </w:rPr>
+              <w:t>2.1</w:t>
+            </w:r>
+            <w:r>
+              <w:rPr>
+                <w:noProof/>
+              </w:rPr>
+              <w:tab/>
+            </w:r>
+            <w:r>
+              <w:rPr>
+                <w:rStyle w:val="Hyperlink"/>
+                <w:noProof/>
+                <w:lang w:val="en-US"/>
+              </w:rPr>
+              <w:t>Overview</w:t>
+            </w:r>
+            <w:r>
+              <w:rPr>
+                <w:noProof/>
+                <w:webHidden/>
+              </w:rPr>
+              <w:tab/>
+            </w:r>
+            <w:r>
+              <w:rPr>
+                <w:noProof/>
+                <w:webHidden/>
+              </w:rPr>
+              <w:fldChar w:fldCharType="begin"/>
+            </w:r>
+            <w:r>
+              <w:rPr>
+                <w:noProof/>
+                <w:webHidden/>
+              </w:rPr>
+              <w:instrText xml:space="preserve"> PAGEREF _Toc496012305 \h </w:instrText>
+            </w:r>
+            <w:r>
+              <w:rPr>
+                <w:noProof/>
+                <w:webHidden/>
+              </w:rPr>
+            </w:r>
+            <w:r>
+              <w:rPr>
+                <w:noProof/>
+                <w:webHidden/>
+              </w:rPr>
+              <w:fldChar w:fldCharType="separate"/>
+            </w:r>
+            <w:r>
+              <w:rPr>
+                <w:noProof/>
+                <w:webHidden/>
+              </w:rPr>
+              <w:t>4</w:t>
+            </w:r>
+            <w:r>
+              <w:rPr>
+                <w:noProof/>
+                <w:webHidden/>
+              </w:rPr>
+              <w:fldChar w:fldCharType="end"/>
+            </w:r>
+          </w:hyperlink>
+        </w:p>
+        <w:p>
+          <w:pPr>
+            <w:pStyle w:val="TOC3"/>
+            <w:tabs>
+              <w:tab w:val="left" w:pos="1320"/>
               <w:tab w:val="right" w:leader="dot" w:pos="9062"/>
             </w:tabs>
             <w:rPr>
               <w:noProof/>
             </w:rPr>
           </w:pPr>
-          <w:hyperlink w:anchor="_Toc468454463" w:history="1">
+          <w:hyperlink w:anchor="_Toc496012306" w:history="1">
             <w:r>
               <w:rPr>
                 <w:rStyle w:val="Hyperlink"/>
                 <w:noProof/>
               </w:rPr>
-              <w:t>2.1</w:t>
+              <w:t>2.1.1</w:t>
             </w:r>
             <w:r>
               <w:rPr>
@@ -1222,7 +1307,7 @@
                 <w:rStyle w:val="Hyperlink"/>
                 <w:noProof/>
               </w:rPr>
-              <w:t>Configurate</w:t>
+              <w:t>Source and Target</w:t>
             </w:r>
             <w:r>
               <w:rPr>
@@ -1243,7 +1328,7 @@
                 <w:noProof/>
                 <w:webHidden/>
               </w:rPr>
-              <w:instrText xml:space="preserve"> PAGEREF _Toc468454463 \h </w:instrText>
+              <w:instrText xml:space="preserve"> PAGEREF _Toc496012306 \h </w:instrText>
             </w:r>
             <w:r>
               <w:rPr>
@@ -1263,7 +1348,171 @@
                 <w:noProof/>
                 <w:webHidden/>
               </w:rPr>
+              <w:t>4</w:t>
+            </w:r>
+            <w:r>
+              <w:rPr>
+                <w:noProof/>
+                <w:webHidden/>
+              </w:rPr>
+              <w:fldChar w:fldCharType="end"/>
+            </w:r>
+          </w:hyperlink>
+        </w:p>
+        <w:p>
+          <w:pPr>
+            <w:pStyle w:val="TOC3"/>
+            <w:tabs>
+              <w:tab w:val="left" w:pos="1320"/>
+              <w:tab w:val="right" w:leader="dot" w:pos="9062"/>
+            </w:tabs>
+            <w:rPr>
+              <w:noProof/>
+            </w:rPr>
+          </w:pPr>
+          <w:hyperlink w:anchor="_Toc496012307" w:history="1">
+            <w:r>
+              <w:rPr>
+                <w:rStyle w:val="Hyperlink"/>
+                <w:noProof/>
+              </w:rPr>
+              <w:t>2.1.2</w:t>
+            </w:r>
+            <w:r>
+              <w:rPr>
+                <w:noProof/>
+              </w:rPr>
+              <w:tab/>
+            </w:r>
+            <w:r>
+              <w:rPr>
+                <w:rStyle w:val="Hyperlink"/>
+                <w:noProof/>
+              </w:rPr>
+              <w:t>Mapping</w:t>
+            </w:r>
+            <w:r>
+              <w:rPr>
+                <w:noProof/>
+                <w:webHidden/>
+              </w:rPr>
+              <w:tab/>
+            </w:r>
+            <w:r>
+              <w:rPr>
+                <w:noProof/>
+                <w:webHidden/>
+              </w:rPr>
+              <w:fldChar w:fldCharType="begin"/>
+            </w:r>
+            <w:r>
+              <w:rPr>
+                <w:noProof/>
+                <w:webHidden/>
+              </w:rPr>
+              <w:instrText xml:space="preserve"> PAGEREF _Toc496012307 \h </w:instrText>
+            </w:r>
+            <w:r>
+              <w:rPr>
+                <w:noProof/>
+                <w:webHidden/>
+              </w:rPr>
+            </w:r>
+            <w:r>
+              <w:rPr>
+                <w:noProof/>
+                <w:webHidden/>
+              </w:rPr>
+              <w:fldChar w:fldCharType="separate"/>
+            </w:r>
+            <w:r>
+              <w:rPr>
+                <w:noProof/>
+                <w:webHidden/>
+              </w:rPr>
+              <w:t>5</w:t>
+            </w:r>
+            <w:r>
+              <w:rPr>
+                <w:noProof/>
+                <w:webHidden/>
+              </w:rPr>
+              <w:fldChar w:fldCharType="end"/>
+            </w:r>
+          </w:hyperlink>
+        </w:p>
+        <w:p>
+          <w:pPr>
+            <w:pStyle w:val="TOC1"/>
+            <w:tabs>
+              <w:tab w:val="left" w:pos="708"/>
+              <w:tab w:val="right" w:leader="dot" w:pos="9062"/>
+            </w:tabs>
+            <w:rPr>
+              <w:noProof/>
+            </w:rPr>
+          </w:pPr>
+          <w:hyperlink w:anchor="_Toc496012308" w:history="1">
+            <w:r>
+              <w:rPr>
+                <w:rStyle w:val="Hyperlink"/>
+                <w:noProof/>
+              </w:rPr>
               <w:t>3</w:t>
+            </w:r>
+            <w:r>
+              <w:rPr>
+                <w:noProof/>
+              </w:rPr>
+              <w:tab/>
+            </w:r>
+            <w:r>
+              <w:rPr>
+                <w:rStyle w:val="Hyperlink"/>
+                <w:noProof/>
+              </w:rPr>
+              <w:t>Publishing a Dataset Version</w:t>
+            </w:r>
+            <w:r>
+              <w:rPr>
+                <w:noProof/>
+                <w:webHidden/>
+              </w:rPr>
+              <w:tab/>
+            </w:r>
+            <w:r>
+              <w:rPr>
+                <w:noProof/>
+                <w:webHidden/>
+              </w:rPr>
+              <w:fldChar w:fldCharType="begin"/>
+            </w:r>
+            <w:r>
+              <w:rPr>
+                <w:noProof/>
+                <w:webHidden/>
+              </w:rPr>
+              <w:instrText xml:space="preserve"> PAGEREF _Toc496012308 \h </w:instrText>
+            </w:r>
+            <w:r>
+              <w:rPr>
+                <w:noProof/>
+                <w:webHidden/>
+              </w:rPr>
+            </w:r>
+            <w:r>
+              <w:rPr>
+                <w:noProof/>
+                <w:webHidden/>
+              </w:rPr>
+              <w:fldChar w:fldCharType="separate"/>
+            </w:r>
+            <w:r>
+              <w:rPr>
+                <w:noProof/>
+                <w:webHidden/>
+              </w:rPr>
+              <w:t>7</w:t>
             </w:r>
             <w:r>
               <w:rPr>
@@ -1278,20 +1527,101 @@
           <w:pPr>
             <w:pStyle w:val="TOC2"/>
             <w:tabs>
-              <w:tab w:val="left" w:pos="880"/>
+              <w:tab w:val="left" w:pos="1320"/>
+            </w:tabs>
+            <w:rPr>
+              <w:noProof/>
+            </w:rPr>
+          </w:pPr>
+          <w:hyperlink w:anchor="_Toc496012309" w:history="1">
+            <w:r>
+              <w:rPr>
+                <w:rStyle w:val="Hyperlink"/>
+                <w:noProof/>
+              </w:rPr>
+              <w:t>3.1</w:t>
+            </w:r>
+            <w:r>
+              <w:rPr>
+                <w:noProof/>
+              </w:rPr>
+              <w:tab/>
+            </w:r>
+            <w:r>
+              <w:rPr>
+                <w:rStyle w:val="Hyperlink"/>
+                <w:noProof/>
+              </w:rPr>
+              <w:t>Administration</w:t>
+            </w:r>
+            <w:r>
+              <w:rPr>
+                <w:noProof/>
+                <w:webHidden/>
+              </w:rPr>
+              <w:tab/>
+            </w:r>
+            <w:r>
+              <w:rPr>
+                <w:noProof/>
+                <w:webHidden/>
+              </w:rPr>
+              <w:fldChar w:fldCharType="begin"/>
+            </w:r>
+            <w:r>
+              <w:rPr>
+                <w:noProof/>
+                <w:webHidden/>
+              </w:rPr>
+              <w:instrText xml:space="preserve"> PAGEREF _Toc496012309 \h </w:instrText>
+            </w:r>
+            <w:r>
+              <w:rPr>
+                <w:noProof/>
+                <w:webHidden/>
+              </w:rPr>
+            </w:r>
+            <w:r>
+              <w:rPr>
+                <w:noProof/>
+                <w:webHidden/>
+              </w:rPr>
+              <w:fldChar w:fldCharType="separate"/>
+            </w:r>
+            <w:r>
+              <w:rPr>
+                <w:noProof/>
+                <w:webHidden/>
+              </w:rPr>
+              <w:t>7</w:t>
+            </w:r>
+            <w:r>
+              <w:rPr>
+                <w:noProof/>
+                <w:webHidden/>
+              </w:rPr>
+              <w:fldChar w:fldCharType="end"/>
+            </w:r>
+          </w:hyperlink>
+        </w:p>
+        <w:p>
+          <w:pPr>
+            <w:pStyle w:val="TOC3"/>
+            <w:tabs>
+              <w:tab w:val="left" w:pos="1320"/>
               <w:tab w:val="right" w:leader="dot" w:pos="9062"/>
             </w:tabs>
             <w:rPr>
               <w:noProof/>
             </w:rPr>
           </w:pPr>
-          <w:hyperlink w:anchor="_Toc468454464" w:history="1">
+          <w:hyperlink w:anchor="_Toc496012310" w:history="1">
             <w:r>
               <w:rPr>
                 <w:rStyle w:val="Hyperlink"/>
                 <w:noProof/>
               </w:rPr>
-              <w:t>2.2</w:t>
+              <w:t>3.1.1</w:t>
             </w:r>
             <w:r>
               <w:rPr>
@@ -1304,6 +1634,88 @@
                 <w:rStyle w:val="Hyperlink"/>
                 <w:noProof/>
               </w:rPr>
+              <w:t>Configure</w:t>
+            </w:r>
+            <w:r>
+              <w:rPr>
+                <w:noProof/>
+                <w:webHidden/>
+              </w:rPr>
+              <w:tab/>
+            </w:r>
+            <w:r>
+              <w:rPr>
+                <w:noProof/>
+                <w:webHidden/>
+              </w:rPr>
+              <w:fldChar w:fldCharType="begin"/>
+            </w:r>
+            <w:r>
+              <w:rPr>
+                <w:noProof/>
+                <w:webHidden/>
+              </w:rPr>
+              <w:instrText xml:space="preserve"> PAGEREF _Toc496012310 \h </w:instrText>
+            </w:r>
+            <w:r>
+              <w:rPr>
+                <w:noProof/>
+                <w:webHidden/>
+              </w:rPr>
+            </w:r>
+            <w:r>
+              <w:rPr>
+                <w:noProof/>
+                <w:webHidden/>
+              </w:rPr>
+              <w:fldChar w:fldCharType="separate"/>
+            </w:r>
+            <w:r>
+              <w:rPr>
+                <w:noProof/>
+                <w:webHidden/>
+              </w:rPr>
+              <w:t>7</w:t>
+            </w:r>
+            <w:r>
+              <w:rPr>
+                <w:noProof/>
+                <w:webHidden/>
+              </w:rPr>
+              <w:fldChar w:fldCharType="end"/>
+            </w:r>
+          </w:hyperlink>
+        </w:p>
+        <w:p>
+          <w:pPr>
+            <w:pStyle w:val="TOC3"/>
+            <w:tabs>
+              <w:tab w:val="left" w:pos="1320"/>
+              <w:tab w:val="right" w:leader="dot" w:pos="9062"/>
+            </w:tabs>
+            <w:rPr>
+              <w:noProof/>
+            </w:rPr>
+          </w:pPr>
+          <w:hyperlink w:anchor="_Toc496012311" w:history="1">
+            <w:r>
+              <w:rPr>
+                <w:rStyle w:val="Hyperlink"/>
+                <w:noProof/>
+              </w:rPr>
+              <w:t>3.1.2</w:t>
+            </w:r>
+            <w:r>
+              <w:rPr>
+                <w:noProof/>
+              </w:rPr>
+              <w:tab/>
+            </w:r>
+            <w:r>
+              <w:rPr>
+                <w:rStyle w:val="Hyperlink"/>
+                <w:noProof/>
+              </w:rPr>
               <w:t>Publish</w:t>
             </w:r>
             <w:r>
@@ -1325,7 +1737,7 @@
                 <w:noProof/>
                 <w:webHidden/>
               </w:rPr>
-              <w:instrText xml:space="preserve"> PAGEREF _Toc468454464 \h </w:instrText>
+              <w:instrText xml:space="preserve"> PAGEREF _Toc496012311 \h </w:instrText>
             </w:r>
             <w:r>
               <w:rPr>
@@ -1345,7 +1757,89 @@
                 <w:noProof/>
                 <w:webHidden/>
               </w:rPr>
-              <w:t>4</w:t>
+              <w:t>8</w:t>
+            </w:r>
+            <w:r>
+              <w:rPr>
+                <w:noProof/>
+                <w:webHidden/>
+              </w:rPr>
+              <w:fldChar w:fldCharType="end"/>
+            </w:r>
+          </w:hyperlink>
+        </w:p>
+        <w:p>
+          <w:pPr>
+            <w:pStyle w:val="TOC3"/>
+            <w:tabs>
+              <w:tab w:val="left" w:pos="1320"/>
+              <w:tab w:val="right" w:leader="dot" w:pos="9062"/>
+            </w:tabs>
+            <w:rPr>
+              <w:noProof/>
+            </w:rPr>
+          </w:pPr>
+          <w:hyperlink w:anchor="_Toc496012312" w:history="1">
+            <w:r>
+              <w:rPr>
+                <w:rStyle w:val="Hyperlink"/>
+                <w:noProof/>
+              </w:rPr>
+              <w:t>3.1.3</w:t>
+            </w:r>
+            <w:r>
+              <w:rPr>
+                <w:noProof/>
+              </w:rPr>
+              <w:tab/>
+            </w:r>
+            <w:r>
+              <w:rPr>
+                <w:rStyle w:val="Hyperlink"/>
+                <w:noProof/>
+              </w:rPr>
+              <w:t>Zip</w:t>
+            </w:r>
+            <w:r>
+              <w:rPr>
+                <w:noProof/>
+                <w:webHidden/>
+              </w:rPr>
+              <w:tab/>
+            </w:r>
+            <w:r>
+              <w:rPr>
+                <w:noProof/>
+                <w:webHidden/>
+              </w:rPr>
+              <w:fldChar w:fldCharType="begin"/>
+            </w:r>
+            <w:r>
+              <w:rPr>
+                <w:noProof/>
+                <w:webHidden/>
+              </w:rPr>
+              <w:instrText xml:space="preserve"> PAGEREF _Toc496012312 \h </w:instrText>
+            </w:r>
+            <w:r>
+              <w:rPr>
+                <w:noProof/>
+                <w:webHidden/>
+              </w:rPr>
+            </w:r>
+            <w:r>
+              <w:rPr>
+                <w:noProof/>
+                <w:webHidden/>
+              </w:rPr>
+              <w:fldChar w:fldCharType="separate"/>
+            </w:r>
+            <w:r>
+              <w:rPr>
+                <w:noProof/>
+                <w:webHidden/>
+              </w:rPr>
+              <w:t>8</w:t>
             </w:r>
             <w:r>
               <w:rPr>
@@ -1360,21 +1854,20 @@
           <w:pPr>
             <w:pStyle w:val="TOC2"/>
             <w:tabs>
-              <w:tab w:val="left" w:pos="880"/>
-              <w:tab w:val="right" w:leader="dot" w:pos="9062"/>
+              <w:tab w:val="left" w:pos="1320"/>
             </w:tabs>
             <w:rPr>
               <w:noProof/>
             </w:rPr>
           </w:pPr>
-          <w:hyperlink w:anchor="_Toc468454465" w:history="1">
+          <w:hyperlink w:anchor="_Toc496012313" w:history="1">
             <w:r>
               <w:rPr>
                 <w:rStyle w:val="Hyperlink"/>
                 <w:noProof/>
                 <w:lang w:val="en-US"/>
               </w:rPr>
-              <w:t>2.3</w:t>
+              <w:t>3.2</w:t>
             </w:r>
             <w:r>
               <w:rPr>
@@ -1388,7 +1881,7 @@
                 <w:noProof/>
                 <w:lang w:val="en-US"/>
               </w:rPr>
-              <w:t>Zip</w:t>
+              <w:t>User</w:t>
             </w:r>
             <w:r>
               <w:rPr>
@@ -1409,7 +1902,7 @@
                 <w:noProof/>
                 <w:webHidden/>
               </w:rPr>
-              <w:instrText xml:space="preserve"> PAGEREF _Toc468454465 \h </w:instrText>
+              <w:instrText xml:space="preserve"> PAGEREF _Toc496012313 \h </w:instrText>
             </w:r>
             <w:r>
               <w:rPr>
@@ -1429,7 +1922,7 @@
                 <w:noProof/>
                 <w:webHidden/>
               </w:rPr>
-              <w:t>4</w:t>
+              <w:t>10</w:t>
             </w:r>
             <w:r>
               <w:rPr>
@@ -1479,209 +1972,232 @@
           <w:lang w:val="en-GB"/>
         </w:rPr>
       </w:pPr>
-      <w:bookmarkStart w:id="0" w:name="_Toc468454461"/>
-      <w:proofErr w:type="spellStart"/>
-      <w:r>
+      <w:r>
+        <w:rPr>
+          <w:lang w:val="en-GB"/>
+        </w:rPr>
         <w:lastRenderedPageBreak/>
         <w:t>Overview</w:t>
       </w:r>
+    </w:p>
+    <w:p>
+      <w:pPr>
+        <w:pStyle w:val="Heading1"/>
+        <w:rPr>
+          <w:lang w:val="en-GB"/>
+        </w:rPr>
+      </w:pPr>
+      <w:proofErr w:type="spellStart"/>
+      <w:r>
+        <w:t>Metadata</w:t>
+      </w:r>
+      <w:proofErr w:type="spellEnd"/>
+      <w:r>
+        <w:t xml:space="preserve"> Export</w:t>
+      </w:r>
+    </w:p>
+    <w:p>
+      <w:pPr>
+        <w:rPr>
+          <w:lang w:val="en-GB"/>
+        </w:rPr>
+      </w:pPr>
+    </w:p>
+    <w:p>
+      <w:pPr>
+        <w:jc w:val="both"/>
+        <w:rPr>
+          <w:lang w:val="en-US"/>
+        </w:rPr>
+      </w:pPr>
+      <w:r>
+        <w:rPr>
+          <w:bCs/>
+          <w:lang w:val="en-US"/>
+        </w:rPr>
+        <w:t>The Data Di</w:t>
+      </w:r>
+      <w:r>
+        <w:rPr>
+          <w:bCs/>
+          <w:lang w:val="en-US"/>
+        </w:rPr>
+        <w:t>ssemination Module</w:t>
+      </w:r>
+      <w:r>
+        <w:rPr>
+          <w:bCs/>
+          <w:lang w:val="en-US"/>
+        </w:rPr>
+        <w:t xml:space="preserve">, available via </w:t>
+      </w:r>
+      <w:r>
+        <w:rPr>
+          <w:b/>
+          <w:lang w:val="en-US"/>
+        </w:rPr>
+        <w:t>Setup</w:t>
+      </w:r>
+      <w:r>
+        <w:rPr>
+          <w:bCs/>
+          <w:lang w:val="en-US"/>
+        </w:rPr>
+        <w:t xml:space="preserve"> (</w:t>
+      </w:r>
+      <w:r>
+        <w:rPr>
+          <w:bCs/>
+          <w:lang w:val="en-US"/>
+        </w:rPr>
+        <w:t>Cog button</w:t>
+      </w:r>
+      <w:r>
+        <w:rPr>
+          <w:bCs/>
+          <w:lang w:val="en-US"/>
+        </w:rPr>
+        <w:t>)</w:t>
+      </w:r>
+      <w:r>
+        <w:rPr>
+          <w:bCs/>
+          <w:lang w:val="en-US"/>
+        </w:rPr>
+        <w:t xml:space="preserve"> and </w:t>
+      </w:r>
+      <w:r>
+        <w:rPr>
+          <w:b/>
+          <w:lang w:val="en-US"/>
+        </w:rPr>
+        <w:t>Export Metadata</w:t>
+      </w:r>
+      <w:r>
+        <w:rPr>
+          <w:bCs/>
+          <w:lang w:val="en-US"/>
+        </w:rPr>
+        <w:t>,</w:t>
+      </w:r>
+      <w:r>
+        <w:rPr>
+          <w:bCs/>
+          <w:lang w:val="en-US"/>
+        </w:rPr>
+        <w:t xml:space="preserve"> provides a tool</w:t>
+      </w:r>
+      <w:r>
+        <w:rPr>
+          <w:bCs/>
+          <w:lang w:val="en-US"/>
+        </w:rPr>
+        <w:t xml:space="preserve"> </w:t>
+      </w:r>
+      <w:r>
+        <w:rPr>
+          <w:bCs/>
+          <w:lang w:val="en-US"/>
+        </w:rPr>
+        <w:t>to</w:t>
+      </w:r>
+      <w:r>
+        <w:rPr>
+          <w:bCs/>
+          <w:lang w:val="en-US"/>
+        </w:rPr>
+        <w:t xml:space="preserve"> export metadata to a standard compliant XML file</w:t>
+      </w:r>
+      <w:r>
+        <w:rPr>
+          <w:bCs/>
+          <w:lang w:val="en-US"/>
+        </w:rPr>
+        <w:t xml:space="preserve">. </w:t>
+      </w:r>
+      <w:r>
+        <w:rPr>
+          <w:lang w:val="en-US"/>
+        </w:rPr>
+        <w:t>For every metadata structure in the system there is one tab in the tab strip.</w:t>
+      </w:r>
+    </w:p>
+    <w:p>
+      <w:pPr>
+        <w:jc w:val="both"/>
+        <w:rPr>
+          <w:lang w:val="en-US"/>
+        </w:rPr>
+      </w:pPr>
+      <w:r>
+        <w:rPr>
+          <w:lang w:val="en-US"/>
+        </w:rPr>
+        <w:t>The data grid in one tab show</w:t>
+      </w:r>
+      <w:r>
+        <w:rPr>
+          <w:lang w:val="en-US"/>
+        </w:rPr>
+        <w:t>s</w:t>
+      </w:r>
+      <w:r>
+        <w:rPr>
+          <w:lang w:val="en-US"/>
+        </w:rPr>
+        <w:t xml:space="preserve"> all datasets belong</w:t>
+      </w:r>
+      <w:r>
+        <w:rPr>
+          <w:lang w:val="en-US"/>
+        </w:rPr>
+        <w:t>ing</w:t>
+      </w:r>
+      <w:r>
+        <w:rPr>
+          <w:lang w:val="en-US"/>
+        </w:rPr>
+        <w:t xml:space="preserve"> to the selected metadata structure.</w:t>
+      </w:r>
+    </w:p>
+    <w:p>
+      <w:pPr>
+        <w:jc w:val="both"/>
+        <w:rPr>
+          <w:lang w:val="en-US"/>
+        </w:rPr>
+      </w:pPr>
+      <w:r>
+        <w:rPr>
+          <w:lang w:val="en-US"/>
+        </w:rPr>
+        <w:t>S</w:t>
+      </w:r>
+      <w:r>
+        <w:rPr>
+          <w:lang w:val="en-US"/>
+        </w:rPr>
+        <w:t>elect</w:t>
+      </w:r>
+      <w:r>
+        <w:rPr>
+          <w:lang w:val="en-US"/>
+        </w:rPr>
+        <w:t xml:space="preserve"> a</w:t>
+      </w:r>
+      <w:r>
+        <w:rPr>
+          <w:lang w:val="en-US"/>
+        </w:rPr>
+        <w:t xml:space="preserve"> checkb</w:t>
+      </w:r>
+      <w:bookmarkStart w:id="0" w:name="_GoBack"/>
       <w:bookmarkEnd w:id="0"/>
-      <w:proofErr w:type="spellEnd"/>
-    </w:p>
-    <w:p>
-      <w:pPr>
-        <w:rPr>
-          <w:lang w:val="en-GB"/>
-        </w:rPr>
-      </w:pPr>
-    </w:p>
-    <w:p>
-      <w:pPr>
-        <w:jc w:val="both"/>
-        <w:rPr>
-          <w:lang w:val="en-US"/>
-        </w:rPr>
-      </w:pPr>
-      <w:r>
-        <w:rPr>
-          <w:bCs/>
-          <w:lang w:val="en-US"/>
-        </w:rPr>
-        <w:t>The Data Di</w:t>
-      </w:r>
-      <w:r>
-        <w:rPr>
-          <w:bCs/>
-          <w:lang w:val="en-US"/>
-        </w:rPr>
-        <w:t>ssemination Module</w:t>
-      </w:r>
-      <w:r>
-        <w:rPr>
-          <w:bCs/>
-          <w:lang w:val="en-US"/>
-        </w:rPr>
-        <w:t xml:space="preserve">, available via </w:t>
-      </w:r>
-      <w:r>
-        <w:rPr>
-          <w:b/>
-          <w:lang w:val="en-US"/>
-        </w:rPr>
-        <w:t>Setup</w:t>
-      </w:r>
-      <w:r>
-        <w:rPr>
-          <w:bCs/>
-          <w:lang w:val="en-US"/>
-        </w:rPr>
-        <w:t xml:space="preserve"> (</w:t>
-      </w:r>
-      <w:r>
-        <w:rPr>
-          <w:bCs/>
-          <w:lang w:val="en-US"/>
-        </w:rPr>
-        <w:t>Cog button</w:t>
-      </w:r>
-      <w:r>
-        <w:rPr>
-          <w:bCs/>
-          <w:lang w:val="en-US"/>
-        </w:rPr>
-        <w:t>)</w:t>
-      </w:r>
-      <w:r>
-        <w:rPr>
-          <w:bCs/>
-          <w:lang w:val="en-US"/>
-        </w:rPr>
-        <w:t xml:space="preserve"> and </w:t>
-      </w:r>
-      <w:r>
-        <w:rPr>
-          <w:b/>
-          <w:lang w:val="en-US"/>
-        </w:rPr>
-        <w:t>Export Metadata</w:t>
-      </w:r>
-      <w:r>
-        <w:rPr>
-          <w:bCs/>
-          <w:lang w:val="en-US"/>
-        </w:rPr>
-        <w:t>,</w:t>
-      </w:r>
-      <w:r>
-        <w:rPr>
-          <w:bCs/>
-          <w:lang w:val="en-US"/>
-        </w:rPr>
-        <w:t xml:space="preserve"> provides a tool</w:t>
-      </w:r>
-      <w:r>
-        <w:rPr>
-          <w:bCs/>
-          <w:lang w:val="en-US"/>
-        </w:rPr>
-        <w:t xml:space="preserve"> </w:t>
-      </w:r>
-      <w:r>
-        <w:rPr>
-          <w:bCs/>
-          <w:lang w:val="en-US"/>
-        </w:rPr>
-        <w:t>to</w:t>
-      </w:r>
-      <w:r>
-        <w:rPr>
-          <w:bCs/>
-          <w:lang w:val="en-US"/>
-        </w:rPr>
-        <w:t xml:space="preserve"> export metadata to a standard compliant XML file</w:t>
-      </w:r>
-      <w:r>
-        <w:rPr>
-          <w:bCs/>
-          <w:lang w:val="en-US"/>
-        </w:rPr>
-        <w:t xml:space="preserve">. </w:t>
-      </w:r>
-      <w:r>
-        <w:rPr>
-          <w:lang w:val="en-US"/>
-        </w:rPr>
-        <w:t>For every metadata structure in the system there is one tab in the tab strip.</w:t>
-      </w:r>
-    </w:p>
-    <w:p>
-      <w:pPr>
-        <w:jc w:val="both"/>
-        <w:rPr>
-          <w:lang w:val="en-US"/>
-        </w:rPr>
-      </w:pPr>
-      <w:r>
-        <w:rPr>
-          <w:lang w:val="en-US"/>
-        </w:rPr>
-        <w:t>The data grid in one tab show</w:t>
-      </w:r>
-      <w:r>
-        <w:rPr>
-          <w:lang w:val="en-US"/>
-        </w:rPr>
-        <w:t>s</w:t>
-      </w:r>
-      <w:r>
-        <w:rPr>
-          <w:lang w:val="en-US"/>
-        </w:rPr>
-        <w:t xml:space="preserve"> all datasets belong</w:t>
-      </w:r>
-      <w:r>
-        <w:rPr>
-          <w:lang w:val="en-US"/>
-        </w:rPr>
-        <w:t>ing</w:t>
-      </w:r>
-      <w:r>
-        <w:rPr>
-          <w:lang w:val="en-US"/>
-        </w:rPr>
-        <w:t xml:space="preserve"> to the selected metadata structure.</w:t>
-      </w:r>
-    </w:p>
-    <w:p>
-      <w:pPr>
-        <w:jc w:val="both"/>
-        <w:rPr>
-          <w:lang w:val="en-US"/>
-        </w:rPr>
-      </w:pPr>
-      <w:r>
-        <w:rPr>
-          <w:lang w:val="en-US"/>
-        </w:rPr>
-        <w:t>S</w:t>
-      </w:r>
-      <w:r>
-        <w:rPr>
-          <w:lang w:val="en-US"/>
-        </w:rPr>
-        <w:t>elect</w:t>
-      </w:r>
-      <w:r>
-        <w:rPr>
-          <w:lang w:val="en-US"/>
-        </w:rPr>
-        <w:t xml:space="preserve"> a</w:t>
-      </w:r>
-      <w:r>
-        <w:rPr>
-          <w:lang w:val="en-US"/>
-        </w:rPr>
-        <w:t xml:space="preserve"> checkbox </w:t>
+      <w:r>
+        <w:rPr>
+          <w:lang w:val="en-US"/>
+        </w:rPr>
+        <w:t xml:space="preserve">ox </w:t>
       </w:r>
       <w:r>
         <w:rPr>
@@ -1822,7 +2338,7 @@
           <w:lang w:val="en-US"/>
         </w:rPr>
       </w:pPr>
-      <w:bookmarkStart w:id="1" w:name="_Toc468454462"/>
+      <w:bookmarkStart w:id="1" w:name="_Toc496012304"/>
       <w:r>
         <w:rPr>
           <w:lang w:val="en-US"/>
@@ -1835,6 +2351,7 @@
         </w:rPr>
         <w:t>tool</w:t>
       </w:r>
+      <w:bookmarkEnd w:id="1"/>
     </w:p>
     <w:p>
       <w:pPr>
@@ -2098,50 +2615,52 @@
         <w:rPr>
           <w:lang w:val="en-US"/>
         </w:rPr>
-        <w:tab/>
-      </w:r>
-    </w:p>
-    <w:p>
-      <w:pPr>
-        <w:rPr>
-          <w:lang w:val="en-US"/>
-        </w:rPr>
-      </w:pPr>
-      <w:r>
-        <w:rPr>
-          <w:lang w:val="en-US"/>
-        </w:rPr>
-        <w:t xml:space="preserve"> WHERE TO GO?</w:t>
-      </w:r>
-    </w:p>
-    <w:p>
-      <w:pPr>
-        <w:pStyle w:val="ListParagraph"/>
-        <w:rPr>
-          <w:lang w:val="en-US"/>
-        </w:rPr>
-      </w:pPr>
-      <w:r>
-        <w:rPr>
-          <w:lang w:val="en-US"/>
-        </w:rPr>
         <w:lastRenderedPageBreak/>
         <w:tab/>
       </w:r>
     </w:p>
     <w:p>
       <w:pPr>
+        <w:rPr>
+          <w:lang w:val="en-US"/>
+        </w:rPr>
+      </w:pPr>
+      <w:r>
+        <w:rPr>
+          <w:lang w:val="en-US"/>
+        </w:rPr>
+        <w:t xml:space="preserve"> WHERE TO GO?</w:t>
+      </w:r>
+    </w:p>
+    <w:p>
+      <w:pPr>
+        <w:pStyle w:val="ListParagraph"/>
+        <w:rPr>
+          <w:lang w:val="en-US"/>
+        </w:rPr>
+      </w:pPr>
+      <w:r>
+        <w:rPr>
+          <w:lang w:val="en-US"/>
+        </w:rPr>
+        <w:tab/>
+      </w:r>
+    </w:p>
+    <w:p>
+      <w:pPr>
         <w:pStyle w:val="Heading2"/>
         <w:rPr>
           <w:lang w:val="en-US"/>
         </w:rPr>
       </w:pPr>
+      <w:bookmarkStart w:id="2" w:name="_Toc496012305"/>
       <w:r>
         <w:rPr>
           <w:lang w:val="en-US"/>
         </w:rPr>
         <w:t>Overview</w:t>
       </w:r>
+      <w:bookmarkEnd w:id="2"/>
     </w:p>
     <w:p>
       <w:pPr>
@@ -2215,9 +2734,11 @@
       <w:pPr>
         <w:pStyle w:val="Heading3"/>
       </w:pPr>
+      <w:bookmarkStart w:id="3" w:name="_Toc496012306"/>
       <w:r>
         <w:t>Source and Target</w:t>
       </w:r>
+      <w:bookmarkEnd w:id="3"/>
     </w:p>
     <w:p>
       <w:pPr>
@@ -2304,6 +2825,7 @@
           <w:noProof/>
           <w:lang w:eastAsia="de-DE"/>
         </w:rPr>
+        <w:lastRenderedPageBreak/>
         <w:drawing>
           <wp:inline distT="0" distB="0" distL="0" distR="0" wp14:anchorId="30A2372F" wp14:editId="5A2BD9B1">
             <wp:extent cx="2524125" cy="2466975"/>
@@ -2397,14 +2919,15 @@
           <w:lang w:eastAsia="de-DE"/>
         </w:rPr>
       </w:pPr>
+      <w:bookmarkStart w:id="4" w:name="_Toc496012307"/>
       <w:r>
         <w:rPr>
           <w:noProof/>
           <w:lang w:eastAsia="de-DE"/>
         </w:rPr>
-        <w:lastRenderedPageBreak/>
         <w:t>Mapping</w:t>
       </w:r>
+      <w:bookmarkEnd w:id="4"/>
       <w:r>
         <w:rPr>
           <w:noProof/>
@@ -2484,6 +3007,33 @@
           <w:lang w:eastAsia="de-DE"/>
         </w:rPr>
         <w:t>EXAMPLE one to one</w:t>
+      </w:r>
+    </w:p>
+    <w:p>
+      <w:pPr>
+        <w:rPr>
+          <w:lang w:val="en-US" w:eastAsia="de-DE"/>
+        </w:rPr>
+      </w:pPr>
+      <w:r>
+        <w:rPr>
+          <w:lang w:val="en-US" w:eastAsia="de-DE"/>
+        </w:rPr>
+        <w:t xml:space="preserve">This example creates a connection between 2 titles. All words are separated by a </w:t>
+      </w:r>
+      <w:proofErr w:type="spellStart"/>
+      <w:r>
+        <w:rPr>
+          <w:lang w:val="en-US" w:eastAsia="de-DE"/>
+        </w:rPr>
+        <w:t>RegEx</w:t>
+      </w:r>
+      <w:proofErr w:type="spellEnd"/>
+      <w:r>
+        <w:rPr>
+          <w:lang w:val="en-US" w:eastAsia="de-DE"/>
+        </w:rPr>
+        <w:t xml:space="preserve"> and then arranged differently via the mask.</w:t>
       </w:r>
     </w:p>
     <w:p>
@@ -2545,7 +3095,63 @@
         <w:rPr>
           <w:lang w:eastAsia="de-DE"/>
         </w:rPr>
+        <w:lastRenderedPageBreak/>
         <w:t>EXAMPLE one to many</w:t>
+      </w:r>
+    </w:p>
+    <w:p>
+      <w:pPr>
+        <w:rPr>
+          <w:lang w:val="en-US" w:eastAsia="de-DE"/>
+        </w:rPr>
+      </w:pPr>
+      <w:r>
+        <w:rPr>
+          <w:lang w:val="en-US" w:eastAsia="de-DE"/>
+        </w:rPr>
+        <w:t xml:space="preserve">This example creates a connection between 1 name and a </w:t>
+      </w:r>
+      <w:proofErr w:type="spellStart"/>
+      <w:r>
+        <w:rPr>
+          <w:lang w:val="en-US" w:eastAsia="de-DE"/>
+        </w:rPr>
+        <w:t>FirstName</w:t>
+      </w:r>
+      <w:proofErr w:type="spellEnd"/>
+      <w:r>
+        <w:rPr>
+          <w:lang w:val="en-US" w:eastAsia="de-DE"/>
+        </w:rPr>
+        <w:t xml:space="preserve"> and </w:t>
+      </w:r>
+      <w:proofErr w:type="spellStart"/>
+      <w:r>
+        <w:rPr>
+          <w:lang w:val="en-US" w:eastAsia="de-DE"/>
+        </w:rPr>
+        <w:t>LastName</w:t>
+      </w:r>
+      <w:proofErr w:type="spellEnd"/>
+      <w:r>
+        <w:rPr>
+          <w:lang w:val="en-US" w:eastAsia="de-DE"/>
+        </w:rPr>
+        <w:t xml:space="preserve">. In the transformation rule, the first and last names are separated from one another by a </w:t>
+      </w:r>
+      <w:proofErr w:type="spellStart"/>
+      <w:r>
+        <w:rPr>
+          <w:lang w:val="en-US" w:eastAsia="de-DE"/>
+        </w:rPr>
+        <w:t>RegEx</w:t>
+      </w:r>
+      <w:proofErr w:type="spellEnd"/>
+      <w:r>
+        <w:rPr>
+          <w:lang w:val="en-US" w:eastAsia="de-DE"/>
+        </w:rPr>
+        <w:t xml:space="preserve"> and then positioned in the mask via the variable.</w:t>
       </w:r>
     </w:p>
     <w:p>
@@ -2601,8 +3207,62 @@
         <w:pStyle w:val="Heading4"/>
       </w:pPr>
       <w:r>
-        <w:lastRenderedPageBreak/>
         <w:t>EXAMPLE many to one</w:t>
+      </w:r>
+    </w:p>
+    <w:p>
+      <w:pPr>
+        <w:rPr>
+          <w:lang w:val="en-US"/>
+        </w:rPr>
+      </w:pPr>
+      <w:r>
+        <w:rPr>
+          <w:lang w:val="en-US"/>
+        </w:rPr>
+        <w:t xml:space="preserve">This example creates a connection between the </w:t>
+      </w:r>
+      <w:proofErr w:type="spellStart"/>
+      <w:r>
+        <w:rPr>
+          <w:lang w:val="en-US"/>
+        </w:rPr>
+        <w:t>FirstName</w:t>
+      </w:r>
+      <w:proofErr w:type="spellEnd"/>
+      <w:r>
+        <w:rPr>
+          <w:lang w:val="en-US"/>
+        </w:rPr>
+        <w:t xml:space="preserve"> and </w:t>
+      </w:r>
+      <w:proofErr w:type="spellStart"/>
+      <w:r>
+        <w:rPr>
+          <w:lang w:val="en-US"/>
+        </w:rPr>
+        <w:t>LastName</w:t>
+      </w:r>
+      <w:proofErr w:type="spellEnd"/>
+      <w:r>
+        <w:rPr>
+          <w:lang w:val="en-US"/>
+        </w:rPr>
+        <w:t xml:space="preserve"> by name. Here is no </w:t>
+      </w:r>
+      <w:proofErr w:type="spellStart"/>
+      <w:r>
+        <w:rPr>
+          <w:lang w:val="en-US"/>
+        </w:rPr>
+        <w:t>RegEx</w:t>
+      </w:r>
+      <w:proofErr w:type="spellEnd"/>
+      <w:r>
+        <w:rPr>
+          <w:lang w:val="en-US"/>
+        </w:rPr>
+        <w:t xml:space="preserve"> needed but the mask ordered from both variables.</w:t>
       </w:r>
     </w:p>
     <w:p>
@@ -2616,6 +3276,7 @@
           <w:noProof/>
           <w:lang w:eastAsia="de-DE"/>
         </w:rPr>
+        <w:lastRenderedPageBreak/>
         <w:drawing>
           <wp:inline distT="0" distB="0" distL="0" distR="0" wp14:anchorId="0A36F2F0" wp14:editId="7CF98023">
             <wp:extent cx="5760720" cy="4251639"/>
@@ -2660,8 +3321,6 @@
       <w:r>
         <w:t>Create a mapping</w:t>
       </w:r>
-      <w:bookmarkStart w:id="2" w:name="_GoBack"/>
-      <w:bookmarkEnd w:id="2"/>
     </w:p>
     <w:p>
       <w:pPr>
@@ -2899,31 +3558,34 @@
       <w:pPr>
         <w:pStyle w:val="Heading1"/>
       </w:pPr>
+      <w:bookmarkStart w:id="5" w:name="_Toc496012308"/>
       <w:r>
         <w:t>Publishing</w:t>
       </w:r>
       <w:r>
         <w:t xml:space="preserve"> a Dataset Version</w:t>
       </w:r>
-      <w:bookmarkEnd w:id="1"/>
+      <w:bookmarkEnd w:id="5"/>
     </w:p>
     <w:p>
       <w:pPr>
         <w:pStyle w:val="Heading2"/>
       </w:pPr>
-      <w:bookmarkStart w:id="3" w:name="_Toc468454463"/>
+      <w:bookmarkStart w:id="6" w:name="_Toc496012309"/>
       <w:r>
         <w:t>Administration</w:t>
       </w:r>
-    </w:p>
-    <w:bookmarkEnd w:id="3"/>
+      <w:bookmarkEnd w:id="6"/>
+    </w:p>
     <w:p>
       <w:pPr>
         <w:pStyle w:val="Heading3"/>
       </w:pPr>
+      <w:bookmarkStart w:id="7" w:name="_Toc496012310"/>
       <w:r>
         <w:t>Configure</w:t>
       </w:r>
+      <w:bookmarkEnd w:id="7"/>
     </w:p>
     <w:p/>
     <w:p>
@@ -3036,11 +3698,11 @@
       <w:pPr>
         <w:pStyle w:val="Heading3"/>
       </w:pPr>
-      <w:bookmarkStart w:id="4" w:name="_Toc468454464"/>
+      <w:bookmarkStart w:id="8" w:name="_Toc496012311"/>
       <w:r>
         <w:t>Publish</w:t>
       </w:r>
-      <w:bookmarkEnd w:id="4"/>
+      <w:bookmarkEnd w:id="8"/>
     </w:p>
     <w:p/>
     <w:p>
@@ -3213,11 +3875,11 @@
       <w:pPr>
         <w:pStyle w:val="Heading3"/>
       </w:pPr>
-      <w:bookmarkStart w:id="5" w:name="_Toc468454465"/>
+      <w:bookmarkStart w:id="9" w:name="_Toc496012312"/>
       <w:r>
         <w:t>Zip</w:t>
       </w:r>
-      <w:bookmarkEnd w:id="5"/>
+      <w:bookmarkEnd w:id="9"/>
     </w:p>
     <w:p>
       <w:pPr>
@@ -3487,6 +4149,7 @@
           <w:lang w:val="en-US"/>
         </w:rPr>
       </w:pPr>
+      <w:bookmarkStart w:id="10" w:name="_Toc496012313"/>
       <w:r>
         <w:rPr>
           <w:lang w:val="en-US"/>
@@ -3494,6 +4157,7 @@
         <w:lastRenderedPageBreak/>
         <w:t>User</w:t>
       </w:r>
+      <w:bookmarkEnd w:id="10"/>
     </w:p>
     <w:p>
       <w:pPr>
@@ -3578,7 +4242,7 @@
           <w:rPr>
             <w:noProof/>
           </w:rPr>
-          <w:t>6</w:t>
+          <w:t>3</w:t>
         </w:r>
         <w:r>
           <w:fldChar w:fldCharType="end"/>
@@ -5488,10 +6152,14 @@
     <w:uiPriority w:val="39"/>
     <w:unhideWhenUsed/>
     <w:qFormat/>
-    <w:rsid w:val="00352E0E"/>
+    <w:rsid w:val="00D65F3E"/>
     <w:pPr>
+      <w:tabs>
+        <w:tab w:val="left" w:pos="880"/>
+        <w:tab w:val="right" w:leader="dot" w:pos="9062"/>
+      </w:tabs>
       <w:spacing w:after="100"/>
-      <w:ind w:left="220"/>
+      <w:ind w:left="708"/>
     </w:pPr>
     <w:rPr>
       <w:rFonts w:eastAsiaTheme="minorEastAsia"/>
@@ -5521,7 +6189,6 @@
     <w:next w:val="Normal"/>
     <w:autoRedefine/>
     <w:uiPriority w:val="39"/>
-    <w:semiHidden/>
     <w:unhideWhenUsed/>
     <w:qFormat/>
     <w:rsid w:val="00352E0E"/>
@@ -6379,7 +7046,7 @@
 </file>
 
 <file path=customXml/itemProps1.xml><?xml version="1.0" encoding="utf-8"?>
-<ds:datastoreItem xmlns:ds="http://schemas.openxmlformats.org/officeDocument/2006/customXml" ds:itemID="{730E2C33-01AF-40FA-8D6A-A8CBF01C0A09}">
+<ds:datastoreItem xmlns:ds="http://schemas.openxmlformats.org/officeDocument/2006/customXml" ds:itemID="{5753A582-79EC-42BF-81FC-3DCE60C48574}">
   <ds:schemaRefs>
     <ds:schemaRef ds:uri="http://schemas.openxmlformats.org/officeDocument/2006/bibliography"/>
   </ds:schemaRefs>

</xml_diff>